<commit_message>
Rapport + ajout de commentaires
</commit_message>
<xml_diff>
--- a/Rapport/Rapport_Algo.docx
+++ b/Rapport/Rapport_Algo.docx
@@ -1,21 +1,400 @@
 
 <file path=word/document.xml><?xml version="1.0" encoding="utf-8"?>
-<w:document xmlns:wpc="http://schemas.microsoft.com/office/word/2010/wordprocessingCanvas" xmlns:cx="http://schemas.microsoft.com/office/drawing/2014/chartex" xmlns:cx1="http://schemas.microsoft.com/office/drawing/2015/9/8/chartex" xmlns:cx2="http://schemas.microsoft.com/office/drawing/2015/10/21/chartex" xmlns:cx3="http://schemas.microsoft.com/office/drawing/2016/5/9/chartex" xmlns:cx4="http://schemas.microsoft.com/office/drawing/2016/5/10/chartex" xmlns:cx5="http://schemas.microsoft.com/office/drawing/2016/5/11/chartex" xmlns:cx6="http://schemas.microsoft.com/office/drawing/2016/5/12/chartex" xmlns:cx7="http://schemas.microsoft.com/office/drawing/2016/5/13/chartex" xmlns:cx8="http://schemas.microsoft.com/office/drawing/2016/5/14/chartex" xmlns:mc="http://schemas.openxmlformats.org/markup-compatibility/2006" xmlns:aink="http://schemas.microsoft.com/office/drawing/2016/ink" xmlns:am3d="http://schemas.microsoft.com/office/drawing/2017/model3d" xmlns:o="urn:schemas-microsoft-com:office:office" xmlns:r="http://schemas.openxmlformats.org/officeDocument/2006/relationships" xmlns:m="http://schemas.openxmlformats.org/officeDocument/2006/math" xmlns:v="urn:schemas-microsoft-com:vml" xmlns:wp14="http://schemas.microsoft.com/office/word/2010/wordprocessingDrawing" xmlns:wp="http://schemas.openxmlformats.org/drawingml/2006/wordprocessingDrawing" xmlns:w10="urn:schemas-microsoft-com:office:word" xmlns:w="http://schemas.openxmlformats.org/wordprocessingml/2006/main" xmlns:w14="http://schemas.microsoft.com/office/word/2010/wordml" xmlns:w15="http://schemas.microsoft.com/office/word/2012/wordml" xmlns:w16cex="http://schemas.microsoft.com/office/word/2018/wordml/cex" xmlns:w16cid="http://schemas.microsoft.com/office/word/2016/wordml/cid" xmlns:w16="http://schemas.microsoft.com/office/word/2018/wordml" xmlns:w16sdtdh="http://schemas.microsoft.com/office/word/2020/wordml/sdtdatahash" xmlns:w16se="http://schemas.microsoft.com/office/word/2015/wordml/symex" xmlns:wpg="http://schemas.microsoft.com/office/word/2010/wordprocessingGroup" xmlns:wpi="http://schemas.microsoft.com/office/word/2010/wordprocessingInk" xmlns:wne="http://schemas.microsoft.com/office/word/2006/wordml" xmlns:wps="http://schemas.microsoft.com/office/word/2010/wordprocessingShape" mc:Ignorable="w14 w15 w16se w16cid w16 w16cex w16sdtdh wp14">
+<w:document xmlns:wpc="http://schemas.microsoft.com/office/word/2010/wordprocessingCanvas" xmlns:cx="http://schemas.microsoft.com/office/drawing/2014/chartex" xmlns:cx1="http://schemas.microsoft.com/office/drawing/2015/9/8/chartex" xmlns:cx2="http://schemas.microsoft.com/office/drawing/2015/10/21/chartex" xmlns:cx3="http://schemas.microsoft.com/office/drawing/2016/5/9/chartex" xmlns:cx4="http://schemas.microsoft.com/office/drawing/2016/5/10/chartex" xmlns:cx5="http://schemas.microsoft.com/office/drawing/2016/5/11/chartex" xmlns:cx6="http://schemas.microsoft.com/office/drawing/2016/5/12/chartex" xmlns:cx7="http://schemas.microsoft.com/office/drawing/2016/5/13/chartex" xmlns:cx8="http://schemas.microsoft.com/office/drawing/2016/5/14/chartex" xmlns:mc="http://schemas.openxmlformats.org/markup-compatibility/2006" xmlns:aink="http://schemas.microsoft.com/office/drawing/2016/ink" xmlns:am3d="http://schemas.microsoft.com/office/drawing/2017/model3d" xmlns:o="urn:schemas-microsoft-com:office:office" xmlns:oel="http://schemas.microsoft.com/office/2019/extlst" xmlns:r="http://schemas.openxmlformats.org/officeDocument/2006/relationships" xmlns:m="http://schemas.openxmlformats.org/officeDocument/2006/math" xmlns:v="urn:schemas-microsoft-com:vml" xmlns:wp14="http://schemas.microsoft.com/office/word/2010/wordprocessingDrawing" xmlns:wp="http://schemas.openxmlformats.org/drawingml/2006/wordprocessingDrawing" xmlns:w10="urn:schemas-microsoft-com:office:word" xmlns:w="http://schemas.openxmlformats.org/wordprocessingml/2006/main" xmlns:w14="http://schemas.microsoft.com/office/word/2010/wordml" xmlns:w15="http://schemas.microsoft.com/office/word/2012/wordml" xmlns:w16cex="http://schemas.microsoft.com/office/word/2018/wordml/cex" xmlns:w16cid="http://schemas.microsoft.com/office/word/2016/wordml/cid" xmlns:w16="http://schemas.microsoft.com/office/word/2018/wordml" xmlns:w16sdtdh="http://schemas.microsoft.com/office/word/2020/wordml/sdtdatahash" xmlns:w16se="http://schemas.microsoft.com/office/word/2015/wordml/symex" xmlns:wpg="http://schemas.microsoft.com/office/word/2010/wordprocessingGroup" xmlns:wpi="http://schemas.microsoft.com/office/word/2010/wordprocessingInk" xmlns:wne="http://schemas.microsoft.com/office/word/2006/wordml" xmlns:wps="http://schemas.microsoft.com/office/word/2010/wordprocessingShape" mc:Ignorable="w14 w15 w16se w16cid w16 w16cex w16sdtdh wp14">
   <w:body>
     <w:p>
-      <w:r>
-        <w:t xml:space="preserve">BEAUTIFUL </w:t>
-      </w:r>
-      <w:r>
-        <w:t>PRESENTATION PAGE</w:t>
-      </w:r>
-    </w:p>
-    <w:p>
-      <w:r>
+      <w:pPr>
+        <w:jc w:val="center"/>
+      </w:pPr>
+    </w:p>
+    <w:p>
+      <w:pPr>
+        <w:jc w:val="center"/>
+      </w:pPr>
+      <w:r>
+        <w:rPr>
+          <w:noProof/>
+        </w:rPr>
+        <w:drawing>
+          <wp:anchor distT="0" distB="0" distL="114300" distR="114300" simplePos="0" relativeHeight="251663360" behindDoc="0" locked="0" layoutInCell="1" allowOverlap="1" wp14:anchorId="0D6E4832" wp14:editId="48FAA045">
+            <wp:simplePos x="0" y="0"/>
+            <wp:positionH relativeFrom="column">
+              <wp:posOffset>953226</wp:posOffset>
+            </wp:positionH>
+            <wp:positionV relativeFrom="paragraph">
+              <wp:posOffset>55427</wp:posOffset>
+            </wp:positionV>
+            <wp:extent cx="789305" cy="789305"/>
+            <wp:effectExtent l="0" t="0" r="0" b="0"/>
+            <wp:wrapNone/>
+            <wp:docPr id="12" name="Image 12"/>
+            <wp:cNvGraphicFramePr>
+              <a:graphicFrameLocks xmlns:a="http://schemas.openxmlformats.org/drawingml/2006/main" noChangeAspect="1"/>
+            </wp:cNvGraphicFramePr>
+            <a:graphic xmlns:a="http://schemas.openxmlformats.org/drawingml/2006/main">
+              <a:graphicData uri="http://schemas.openxmlformats.org/drawingml/2006/picture">
+                <pic:pic xmlns:pic="http://schemas.openxmlformats.org/drawingml/2006/picture">
+                  <pic:nvPicPr>
+                    <pic:cNvPr id="0" name="Picture 6"/>
+                    <pic:cNvPicPr>
+                      <a:picLocks noChangeAspect="1" noChangeArrowheads="1"/>
+                    </pic:cNvPicPr>
+                  </pic:nvPicPr>
+                  <pic:blipFill>
+                    <a:blip r:embed="rId7" cstate="print">
+                      <a:extLst>
+                        <a:ext uri="{28A0092B-C50C-407E-A947-70E740481C1C}">
+                          <a14:useLocalDpi xmlns:a14="http://schemas.microsoft.com/office/drawing/2010/main" val="0"/>
+                        </a:ext>
+                      </a:extLst>
+                    </a:blip>
+                    <a:srcRect/>
+                    <a:stretch>
+                      <a:fillRect/>
+                    </a:stretch>
+                  </pic:blipFill>
+                  <pic:spPr bwMode="auto">
+                    <a:xfrm flipH="1">
+                      <a:off x="0" y="0"/>
+                      <a:ext cx="789305" cy="789305"/>
+                    </a:xfrm>
+                    <a:prstGeom prst="rect">
+                      <a:avLst/>
+                    </a:prstGeom>
+                    <a:noFill/>
+                    <a:ln>
+                      <a:noFill/>
+                    </a:ln>
+                  </pic:spPr>
+                </pic:pic>
+              </a:graphicData>
+            </a:graphic>
+          </wp:anchor>
+        </w:drawing>
+      </w:r>
+    </w:p>
+    <w:p>
+      <w:pPr>
+        <w:jc w:val="center"/>
+        <w:rPr>
+          <w:rFonts w:ascii="Arial" w:hAnsi="Arial" w:cs="Arial"/>
+          <w:color w:val="000000" w:themeColor="text1"/>
+          <w:sz w:val="40"/>
+          <w:szCs w:val="40"/>
+          <w:u w:val="single"/>
+        </w:rPr>
+      </w:pPr>
+      <w:r>
+        <w:rPr>
+          <w:sz w:val="32"/>
+          <w:szCs w:val="32"/>
+        </w:rPr>
+        <w:t xml:space="preserve">                        </w:t>
+      </w:r>
+      <w:r>
+        <w:rPr>
+          <w:rFonts w:ascii="Arial" w:hAnsi="Arial" w:cs="Arial"/>
+          <w:color w:val="C00000"/>
+          <w:sz w:val="40"/>
+          <w:szCs w:val="40"/>
+          <w:u w:val="single"/>
+          <w:bdr w:val="single" w:sz="4" w:space="0" w:color="auto"/>
+        </w:rPr>
         <w:t>Tank Trouble Remastered</w:t>
       </w:r>
     </w:p>
     <w:p>
+      <w:pPr>
+        <w:tabs>
+          <w:tab w:val="left" w:pos="2095"/>
+        </w:tabs>
+      </w:pPr>
+      <w:r>
+        <w:tab/>
+      </w:r>
+    </w:p>
+    <w:p>
+      <w:pPr>
+        <w:jc w:val="center"/>
+      </w:pPr>
+      <w:r>
+        <w:rPr>
+          <w:noProof/>
+        </w:rPr>
+        <w:drawing>
+          <wp:anchor distT="0" distB="0" distL="114300" distR="114300" simplePos="0" relativeHeight="251662336" behindDoc="0" locked="0" layoutInCell="1" allowOverlap="1" wp14:anchorId="387AEAAE" wp14:editId="3D38CD31">
+            <wp:simplePos x="0" y="0"/>
+            <wp:positionH relativeFrom="margin">
+              <wp:align>center</wp:align>
+            </wp:positionH>
+            <wp:positionV relativeFrom="paragraph">
+              <wp:posOffset>251056</wp:posOffset>
+            </wp:positionV>
+            <wp:extent cx="5196840" cy="3684270"/>
+            <wp:effectExtent l="0" t="0" r="3810" b="0"/>
+            <wp:wrapThrough wrapText="bothSides">
+              <wp:wrapPolygon edited="0">
+                <wp:start x="0" y="0"/>
+                <wp:lineTo x="0" y="21444"/>
+                <wp:lineTo x="21537" y="21444"/>
+                <wp:lineTo x="21537" y="0"/>
+                <wp:lineTo x="0" y="0"/>
+              </wp:wrapPolygon>
+            </wp:wrapThrough>
+            <wp:docPr id="10" name="Image 10"/>
+            <wp:cNvGraphicFramePr>
+              <a:graphicFrameLocks xmlns:a="http://schemas.openxmlformats.org/drawingml/2006/main" noChangeAspect="1"/>
+            </wp:cNvGraphicFramePr>
+            <a:graphic xmlns:a="http://schemas.openxmlformats.org/drawingml/2006/main">
+              <a:graphicData uri="http://schemas.openxmlformats.org/drawingml/2006/picture">
+                <pic:pic xmlns:pic="http://schemas.openxmlformats.org/drawingml/2006/picture">
+                  <pic:nvPicPr>
+                    <pic:cNvPr id="10" name="Image 10"/>
+                    <pic:cNvPicPr/>
+                  </pic:nvPicPr>
+                  <pic:blipFill rotWithShape="1">
+                    <a:blip r:embed="rId8" cstate="print">
+                      <a:extLst>
+                        <a:ext uri="{28A0092B-C50C-407E-A947-70E740481C1C}">
+                          <a14:useLocalDpi xmlns:a14="http://schemas.microsoft.com/office/drawing/2010/main" val="0"/>
+                        </a:ext>
+                      </a:extLst>
+                    </a:blip>
+                    <a:srcRect l="10461" t="3841" r="14220" b="1221"/>
+                    <a:stretch/>
+                  </pic:blipFill>
+                  <pic:spPr bwMode="auto">
+                    <a:xfrm>
+                      <a:off x="0" y="0"/>
+                      <a:ext cx="5196840" cy="3684270"/>
+                    </a:xfrm>
+                    <a:prstGeom prst="rect">
+                      <a:avLst/>
+                    </a:prstGeom>
+                    <a:ln>
+                      <a:noFill/>
+                    </a:ln>
+                    <a:extLst>
+                      <a:ext uri="{53640926-AAD7-44D8-BBD7-CCE9431645EC}">
+                        <a14:shadowObscured xmlns:a14="http://schemas.microsoft.com/office/drawing/2010/main"/>
+                      </a:ext>
+                    </a:extLst>
+                  </pic:spPr>
+                </pic:pic>
+              </a:graphicData>
+            </a:graphic>
+            <wp14:sizeRelH relativeFrom="margin">
+              <wp14:pctWidth>0</wp14:pctWidth>
+            </wp14:sizeRelH>
+            <wp14:sizeRelV relativeFrom="margin">
+              <wp14:pctHeight>0</wp14:pctHeight>
+            </wp14:sizeRelV>
+          </wp:anchor>
+        </w:drawing>
+      </w:r>
+    </w:p>
+    <w:p>
+      <w:pPr>
+        <w:jc w:val="center"/>
+        <w:rPr>
+          <w:noProof/>
+        </w:rPr>
+      </w:pPr>
+    </w:p>
+    <w:p>
+      <w:pPr>
+        <w:jc w:val="center"/>
+      </w:pPr>
+    </w:p>
+    <w:p>
+      <w:pPr>
+        <w:spacing w:line="360" w:lineRule="auto"/>
+        <w:jc w:val="center"/>
+      </w:pPr>
+      <w:r>
+        <w:rPr>
+          <w:rFonts w:ascii="Times New Roman" w:hAnsi="Times New Roman" w:cs="Times New Roman"/>
+          <w:noProof/>
+          <w:sz w:val="24"/>
+          <w:szCs w:val="24"/>
+        </w:rPr>
+        <w:drawing>
+          <wp:anchor distT="0" distB="0" distL="114300" distR="114300" simplePos="0" relativeHeight="251661312" behindDoc="1" locked="0" layoutInCell="1" allowOverlap="1" wp14:anchorId="642BD8DF" wp14:editId="24DB41DD">
+            <wp:simplePos x="0" y="0"/>
+            <wp:positionH relativeFrom="margin">
+              <wp:align>center</wp:align>
+            </wp:positionH>
+            <wp:positionV relativeFrom="margin">
+              <wp:align>bottom</wp:align>
+            </wp:positionV>
+            <wp:extent cx="2992120" cy="691515"/>
+            <wp:effectExtent l="38100" t="38100" r="74930" b="70485"/>
+            <wp:wrapThrough wrapText="bothSides">
+              <wp:wrapPolygon edited="0">
+                <wp:start x="5913" y="-1190"/>
+                <wp:lineTo x="-275" y="0"/>
+                <wp:lineTo x="-275" y="20826"/>
+                <wp:lineTo x="138" y="23207"/>
+                <wp:lineTo x="11689" y="23207"/>
+                <wp:lineTo x="13202" y="22017"/>
+                <wp:lineTo x="16228" y="20231"/>
+                <wp:lineTo x="16778" y="19041"/>
+                <wp:lineTo x="19803" y="11306"/>
+                <wp:lineTo x="19803" y="9521"/>
+                <wp:lineTo x="22003" y="2975"/>
+                <wp:lineTo x="21178" y="0"/>
+                <wp:lineTo x="6876" y="-1190"/>
+                <wp:lineTo x="5913" y="-1190"/>
+              </wp:wrapPolygon>
+            </wp:wrapThrough>
+            <wp:docPr id="11" name="Image 11"/>
+            <wp:cNvGraphicFramePr>
+              <a:graphicFrameLocks xmlns:a="http://schemas.openxmlformats.org/drawingml/2006/main" noChangeAspect="1"/>
+            </wp:cNvGraphicFramePr>
+            <a:graphic xmlns:a="http://schemas.openxmlformats.org/drawingml/2006/main">
+              <a:graphicData uri="http://schemas.openxmlformats.org/drawingml/2006/picture">
+                <pic:pic xmlns:pic="http://schemas.openxmlformats.org/drawingml/2006/picture">
+                  <pic:nvPicPr>
+                    <pic:cNvPr id="1" name="Image 1"/>
+                    <pic:cNvPicPr/>
+                  </pic:nvPicPr>
+                  <pic:blipFill rotWithShape="1">
+                    <a:blip r:embed="rId9" cstate="print">
+                      <a:extLst>
+                        <a:ext uri="{28A0092B-C50C-407E-A947-70E740481C1C}">
+                          <a14:useLocalDpi xmlns:a14="http://schemas.microsoft.com/office/drawing/2010/main" val="0"/>
+                        </a:ext>
+                      </a:extLst>
+                    </a:blip>
+                    <a:srcRect l="1511" r="1255"/>
+                    <a:stretch/>
+                  </pic:blipFill>
+                  <pic:spPr bwMode="auto">
+                    <a:xfrm>
+                      <a:off x="0" y="0"/>
+                      <a:ext cx="2992120" cy="691515"/>
+                    </a:xfrm>
+                    <a:prstGeom prst="rect">
+                      <a:avLst/>
+                    </a:prstGeom>
+                    <a:ln>
+                      <a:noFill/>
+                    </a:ln>
+                    <a:effectLst>
+                      <a:outerShdw blurRad="50800" dist="38100" dir="2700000" algn="tl" rotWithShape="0">
+                        <a:prstClr val="black">
+                          <a:alpha val="29000"/>
+                        </a:prstClr>
+                      </a:outerShdw>
+                    </a:effectLst>
+                    <a:extLst>
+                      <a:ext uri="{53640926-AAD7-44D8-BBD7-CCE9431645EC}">
+                        <a14:shadowObscured xmlns:a14="http://schemas.microsoft.com/office/drawing/2010/main"/>
+                      </a:ext>
+                    </a:extLst>
+                  </pic:spPr>
+                </pic:pic>
+              </a:graphicData>
+            </a:graphic>
+            <wp14:sizeRelH relativeFrom="margin">
+              <wp14:pctWidth>0</wp14:pctWidth>
+            </wp14:sizeRelH>
+            <wp14:sizeRelV relativeFrom="margin">
+              <wp14:pctHeight>0</wp14:pctHeight>
+            </wp14:sizeRelV>
+          </wp:anchor>
+        </w:drawing>
+      </w:r>
+      <w:r>
+        <w:rPr>
+          <w:rStyle w:val="markedcontent"/>
+          <w:rFonts w:ascii="Arial" w:hAnsi="Arial" w:cs="Arial"/>
+          <w:sz w:val="28"/>
+          <w:szCs w:val="28"/>
+        </w:rPr>
+        <w:t>Group 72 – Promo 64</w:t>
+      </w:r>
+      <w:r>
+        <w:br/>
+      </w:r>
+      <w:r>
+        <w:rPr>
+          <w:rStyle w:val="markedcontent"/>
+          <w:rFonts w:ascii="Arial" w:hAnsi="Arial" w:cs="Arial"/>
+          <w:sz w:val="28"/>
+          <w:szCs w:val="28"/>
+        </w:rPr>
+        <w:t>----------------------------------</w:t>
+      </w:r>
+      <w:r>
+        <w:br/>
+      </w:r>
+      <w:r>
+        <w:rPr>
+          <w:rStyle w:val="markedcontent"/>
+          <w:rFonts w:ascii="Arial" w:hAnsi="Arial" w:cs="Arial"/>
+          <w:sz w:val="28"/>
+          <w:szCs w:val="28"/>
+        </w:rPr>
+        <w:t>Merle Ad</w:t>
+      </w:r>
+      <w:r>
+        <w:rPr>
+          <w:rStyle w:val="markedcontent"/>
+          <w:rFonts w:ascii="Arial" w:hAnsi="Arial" w:cs="Arial"/>
+          <w:sz w:val="28"/>
+          <w:szCs w:val="28"/>
+        </w:rPr>
+        <w:t>ri</w:t>
+      </w:r>
+      <w:r>
+        <w:rPr>
+          <w:rStyle w:val="markedcontent"/>
+          <w:rFonts w:ascii="Arial" w:hAnsi="Arial" w:cs="Arial"/>
+          <w:sz w:val="28"/>
+          <w:szCs w:val="28"/>
+        </w:rPr>
+        <w:t>an</w:t>
+      </w:r>
+      <w:r>
+        <w:br/>
+      </w:r>
+      <w:r>
+        <w:rPr>
+          <w:rStyle w:val="markedcontent"/>
+          <w:rFonts w:ascii="Arial" w:hAnsi="Arial" w:cs="Arial"/>
+          <w:sz w:val="28"/>
+          <w:szCs w:val="28"/>
+        </w:rPr>
+        <w:t>SIBILEAU Antonin</w:t>
+      </w:r>
+      <w:r>
+        <w:br/>
+      </w:r>
+      <w:r>
+        <w:rPr>
+          <w:rStyle w:val="markedcontent"/>
+          <w:rFonts w:ascii="Arial" w:hAnsi="Arial" w:cs="Arial"/>
+          <w:sz w:val="28"/>
+          <w:szCs w:val="28"/>
+        </w:rPr>
+        <w:t>ROSARD Alexandre</w:t>
+      </w:r>
+      <w:r>
+        <w:br/>
+      </w:r>
+      <w:r>
+        <w:rPr>
+          <w:rStyle w:val="markedcontent"/>
+          <w:rFonts w:ascii="Arial" w:hAnsi="Arial" w:cs="Arial"/>
+          <w:sz w:val="28"/>
+          <w:szCs w:val="28"/>
+        </w:rPr>
+        <w:t>BONNAIRE Léo</w:t>
+      </w:r>
+      <w:r>
+        <w:t xml:space="preserve"> </w:t>
+      </w:r>
       <w:r>
         <w:br w:type="page"/>
       </w:r>
@@ -482,11 +861,9 @@
             <w:pPr>
               <w:jc w:val="both"/>
             </w:pPr>
-            <w:proofErr w:type="spellStart"/>
             <w:r>
               <w:t>GamePanel</w:t>
             </w:r>
-            <w:proofErr w:type="spellEnd"/>
           </w:p>
         </w:tc>
         <w:tc>
@@ -530,11 +907,9 @@
             <w:pPr>
               <w:jc w:val="both"/>
             </w:pPr>
-            <w:proofErr w:type="spellStart"/>
             <w:r>
               <w:t>KeyHandler</w:t>
             </w:r>
-            <w:proofErr w:type="spellEnd"/>
           </w:p>
         </w:tc>
         <w:tc>
@@ -563,7 +938,6 @@
             <w:pPr>
               <w:jc w:val="both"/>
             </w:pPr>
-            <w:proofErr w:type="spellStart"/>
             <w:r>
               <w:t>Moving</w:t>
             </w:r>
@@ -573,7 +947,6 @@
             <w:r>
               <w:t>y</w:t>
             </w:r>
-            <w:proofErr w:type="spellEnd"/>
           </w:p>
         </w:tc>
         <w:tc>
@@ -649,13 +1022,8 @@
               <w:jc w:val="both"/>
             </w:pPr>
             <w:r>
-              <w:t xml:space="preserve">Extends </w:t>
+              <w:t>Extends MovingEntity</w:t>
             </w:r>
-            <w:proofErr w:type="spellStart"/>
-            <w:r>
-              <w:t>MovingEntity</w:t>
-            </w:r>
-            <w:proofErr w:type="spellEnd"/>
             <w:r>
               <w:t xml:space="preserve"> with </w:t>
             </w:r>
@@ -698,11 +1066,9 @@
             <w:pPr>
               <w:jc w:val="both"/>
             </w:pPr>
-            <w:proofErr w:type="spellStart"/>
             <w:r>
               <w:t>Tank_Super</w:t>
             </w:r>
-            <w:proofErr w:type="spellEnd"/>
           </w:p>
         </w:tc>
         <w:tc>
@@ -711,6 +1077,7 @@
           </w:tcPr>
           <w:p>
             <w:pPr>
+              <w:keepNext/>
               <w:jc w:val="both"/>
             </w:pPr>
             <w:r>
@@ -728,10 +1095,25 @@
     </w:tbl>
     <w:p>
       <w:pPr>
-        <w:jc w:val="both"/>
-      </w:pPr>
-      <w:r>
-        <w:t>Table: Division of the project in classes</w:t>
+        <w:pStyle w:val="Lgende"/>
+        <w:jc w:val="center"/>
+      </w:pPr>
+      <w:r>
+        <w:t xml:space="preserve">Table </w:t>
+      </w:r>
+      <w:fldSimple w:instr=" SEQ Table \* ARABIC ">
+        <w:r>
+          <w:rPr>
+            <w:noProof/>
+          </w:rPr>
+          <w:t>1</w:t>
+        </w:r>
+      </w:fldSimple>
+      <w:r>
+        <w:t>:</w:t>
+      </w:r>
+      <w:r>
+        <w:t xml:space="preserve"> Division of the project in classes</w:t>
       </w:r>
     </w:p>
     <w:p>
@@ -832,13 +1214,8 @@
             <w:pPr>
               <w:jc w:val="center"/>
             </w:pPr>
-            <w:proofErr w:type="spellStart"/>
             <w:r>
-              <w:t>Bonnaire</w:t>
-            </w:r>
-            <w:proofErr w:type="spellEnd"/>
-            <w:r>
-              <w:t xml:space="preserve"> Léo</w:t>
+              <w:t>Bonnaire Léo</w:t>
             </w:r>
           </w:p>
         </w:tc>
@@ -901,13 +1278,8 @@
             <w:pPr>
               <w:jc w:val="center"/>
             </w:pPr>
-            <w:proofErr w:type="spellStart"/>
             <w:r>
-              <w:t>Rosard</w:t>
-            </w:r>
-            <w:proofErr w:type="spellEnd"/>
-            <w:r>
-              <w:t xml:space="preserve"> Alexandre</w:t>
+              <w:t>Rosard Alexandre</w:t>
             </w:r>
           </w:p>
         </w:tc>
@@ -949,6 +1321,7 @@
           </w:tcPr>
           <w:p>
             <w:pPr>
+              <w:keepNext/>
               <w:jc w:val="center"/>
             </w:pPr>
             <w:r>
@@ -960,10 +1333,22 @@
     </w:tbl>
     <w:p>
       <w:pPr>
+        <w:pStyle w:val="Lgende"/>
         <w:jc w:val="center"/>
       </w:pPr>
       <w:r>
-        <w:t xml:space="preserve">Table: </w:t>
+        <w:t xml:space="preserve">Table </w:t>
+      </w:r>
+      <w:fldSimple w:instr=" SEQ Table \* ARABIC ">
+        <w:r>
+          <w:rPr>
+            <w:noProof/>
+          </w:rPr>
+          <w:t>2</w:t>
+        </w:r>
+      </w:fldSimple>
+      <w:r>
+        <w:t xml:space="preserve">: </w:t>
       </w:r>
       <w:r>
         <w:t xml:space="preserve">Participation of members </w:t>
@@ -974,11 +1359,6 @@
       <w:r>
         <w:t xml:space="preserve"> the project</w:t>
       </w:r>
-    </w:p>
-    <w:p>
-      <w:pPr>
-        <w:jc w:val="both"/>
-      </w:pPr>
     </w:p>
     <w:p>
       <w:pPr>
@@ -1080,195 +1460,307 @@
       </w:r>
     </w:p>
     <w:p>
+      <w:r>
+        <w:t xml:space="preserve">Remark: </w:t>
+      </w:r>
+      <w:r>
+        <w:t xml:space="preserve">every </w:t>
+      </w:r>
+      <w:r>
+        <w:t>image</w:t>
+      </w:r>
+      <w:r>
+        <w:t xml:space="preserve">, </w:t>
+      </w:r>
+      <w:r>
+        <w:t xml:space="preserve">sound </w:t>
+      </w:r>
+      <w:r>
+        <w:t xml:space="preserve">or animation </w:t>
+      </w:r>
+      <w:r>
+        <w:t xml:space="preserve">used in the </w:t>
+      </w:r>
+      <w:r>
+        <w:t xml:space="preserve">project (both </w:t>
+      </w:r>
+      <w:r>
+        <w:t>game</w:t>
+      </w:r>
+      <w:r>
+        <w:t xml:space="preserve"> and report) have been drawn </w:t>
+      </w:r>
+      <w:r>
+        <w:t>or</w:t>
+      </w:r>
+      <w:r>
+        <w:t xml:space="preserve"> recorded</w:t>
+      </w:r>
+      <w:r>
+        <w:t xml:space="preserve"> by members of the team.</w:t>
+      </w:r>
+      <w:r>
+        <w:t xml:space="preserve"> </w:t>
+      </w:r>
+      <w:r>
+        <w:t xml:space="preserve">We think it is important to highlight as graphical design and identity is a strong part of a project. </w:t>
+      </w:r>
+      <w:r>
+        <w:t xml:space="preserve">Even though </w:t>
+      </w:r>
+      <w:r>
+        <w:t>this is an algorithm course</w:t>
+      </w:r>
+      <w:r>
+        <w:t>, it took time to make all the animations and sounds of the game and the report</w:t>
+      </w:r>
+      <w:r>
+        <w:t xml:space="preserve"> to have </w:t>
+      </w:r>
+      <w:r>
+        <w:t xml:space="preserve">a </w:t>
+      </w:r>
+      <w:r>
+        <w:t>fully</w:t>
+      </w:r>
+      <w:r>
+        <w:t xml:space="preserve"> homemade game</w:t>
+      </w:r>
+      <w:r>
+        <w:t xml:space="preserve"> as we wanted it to be</w:t>
+      </w:r>
+      <w:r>
+        <w:t>. We sincerely hope you appreciated it.</w:t>
+      </w:r>
+    </w:p>
+    <w:p>
       <w:pPr>
         <w:jc w:val="both"/>
       </w:pPr>
       <w:r>
-        <w:t xml:space="preserve">Remark: </w:t>
-      </w:r>
-      <w:r>
-        <w:t xml:space="preserve">all of the </w:t>
-      </w:r>
-      <w:r>
-        <w:t>images</w:t>
+        <w:t xml:space="preserve">The first </w:t>
+      </w:r>
+      <w:r>
+        <w:t xml:space="preserve">problem we had to </w:t>
+      </w:r>
+      <w:r>
+        <w:t xml:space="preserve">overcome was </w:t>
+      </w:r>
+      <w:r>
+        <w:t>choosing</w:t>
+      </w:r>
+      <w:r>
+        <w:t xml:space="preserve"> a library for the graphics. We were taught </w:t>
+      </w:r>
+      <w:r>
+        <w:t>Java’s Swing for graphics interface</w:t>
+      </w:r>
+      <w:r>
+        <w:t xml:space="preserve">, </w:t>
+      </w:r>
+      <w:r>
+        <w:t>which</w:t>
+      </w:r>
+      <w:r>
+        <w:t xml:space="preserve"> we used. Su</w:t>
+      </w:r>
+      <w:r>
+        <w:t>rfing the web</w:t>
+      </w:r>
+      <w:r>
+        <w:t>,</w:t>
+      </w:r>
+      <w:r>
+        <w:t xml:space="preserve"> we found</w:t>
+      </w:r>
+      <w:r>
+        <w:t xml:space="preserve"> that </w:t>
+      </w:r>
+      <w:r>
+        <w:t xml:space="preserve">OpenGL, Libgdx </w:t>
+      </w:r>
+      <w:r>
+        <w:t xml:space="preserve">and Graphics2D are </w:t>
+      </w:r>
+      <w:r>
+        <w:t xml:space="preserve">mostly used for game purposes. </w:t>
+      </w:r>
+      <w:r>
+        <w:t xml:space="preserve">We went with the </w:t>
+      </w:r>
+      <w:r>
+        <w:t>latter</w:t>
+      </w:r>
+      <w:r>
+        <w:t xml:space="preserve"> as it was recommended for beginners in this domain</w:t>
+      </w:r>
+      <w:r>
+        <w:t xml:space="preserve"> but still powerful enough to do what we wanted</w:t>
+      </w:r>
+      <w:r>
+        <w:t xml:space="preserve">. </w:t>
+      </w:r>
+    </w:p>
+    <w:p>
+      <w:pPr>
+        <w:pStyle w:val="Titre2"/>
+      </w:pPr>
+      <w:r>
+        <w:t>Start</w:t>
+      </w:r>
+      <w:r>
+        <w:t>ing</w:t>
+      </w:r>
+      <w:r>
+        <w:t xml:space="preserve"> menu</w:t>
+      </w:r>
+    </w:p>
+    <w:p/>
+    <w:p>
+      <w:pPr>
+        <w:pStyle w:val="Titre2"/>
+      </w:pPr>
+      <w:r>
+        <w:t>Entities</w:t>
+      </w:r>
+      <w:r>
+        <w:t xml:space="preserve"> &amp; Effect</w:t>
+      </w:r>
+      <w:r>
+        <w:t xml:space="preserve"> display</w:t>
+      </w:r>
+    </w:p>
+    <w:p>
+      <w:r>
+        <w:t>We have a lot of assets to load</w:t>
+      </w:r>
+    </w:p>
+    <w:p/>
+    <w:p>
+      <w:pPr>
+        <w:pStyle w:val="Titre1"/>
+      </w:pPr>
+      <w:r>
+        <w:t>Playground</w:t>
+      </w:r>
+    </w:p>
+    <w:p>
+      <w:pPr>
+        <w:jc w:val="both"/>
+      </w:pPr>
+      <w:r>
+        <w:t xml:space="preserve">The game is played in a different map each time you start it. The playground is a randomly-generated labyrinth, from which we will destroy some of the walls to make it more enjoyable to play (if there are wall everywhere, it’s hard to touch your opponent). </w:t>
+      </w:r>
+      <w:r>
+        <w:t xml:space="preserve">The map is a huge </w:t>
+      </w:r>
+      <w:r>
+        <w:t>2D</w:t>
+      </w:r>
+      <w:r>
+        <w:t xml:space="preserve"> matrix</w:t>
+      </w:r>
+      <w:r>
+        <w:t xml:space="preserve"> where each </w:t>
+      </w:r>
+      <w:r>
+        <w:t>component is a til</w:t>
+      </w:r>
+      <w:r>
+        <w:t>e.</w:t>
+      </w:r>
+    </w:p>
+    <w:p>
+      <w:pPr>
+        <w:pStyle w:val="Titre2"/>
+      </w:pPr>
+      <w:r>
+        <w:t>Maze</w:t>
+      </w:r>
+      <w:r>
+        <w:t xml:space="preserve"> generation</w:t>
+      </w:r>
+    </w:p>
+    <w:p>
+      <w:pPr>
+        <w:jc w:val="both"/>
+      </w:pPr>
+      <w:r>
+        <w:t xml:space="preserve">To generate a </w:t>
+      </w:r>
+      <w:r>
+        <w:t>maze</w:t>
+      </w:r>
+      <w:r>
+        <w:t xml:space="preserve">, </w:t>
+      </w:r>
+      <w:r>
+        <w:t>we will firs</w:t>
+      </w:r>
+      <w:r>
+        <w:t xml:space="preserve">t create a </w:t>
+      </w:r>
+      <w:r>
+        <w:t>paving</w:t>
       </w:r>
       <w:r>
         <w:t xml:space="preserve"> </w:t>
       </w:r>
       <w:r>
-        <w:t xml:space="preserve">and sounds </w:t>
-      </w:r>
-      <w:r>
-        <w:t xml:space="preserve">used in the </w:t>
-      </w:r>
-      <w:r>
-        <w:t xml:space="preserve">project (both </w:t>
-      </w:r>
-      <w:r>
-        <w:t xml:space="preserve">script and report) have been drawn </w:t>
-      </w:r>
-      <w:r>
-        <w:t>or</w:t>
-      </w:r>
-      <w:r>
-        <w:t xml:space="preserve"> recorded</w:t>
-      </w:r>
-      <w:r>
-        <w:t xml:space="preserve"> by members of the team.</w:t>
-      </w:r>
-    </w:p>
-    <w:p>
-      <w:pPr>
-        <w:pStyle w:val="Titre2"/>
-      </w:pPr>
-      <w:r>
-        <w:t>Start</w:t>
-      </w:r>
-      <w:r>
-        <w:t>ing</w:t>
-      </w:r>
-      <w:r>
-        <w:t xml:space="preserve"> menu</w:t>
-      </w:r>
-    </w:p>
-    <w:p/>
-    <w:p>
-      <w:pPr>
-        <w:pStyle w:val="Titre2"/>
-      </w:pPr>
-      <w:r>
-        <w:t>Entities display</w:t>
-      </w:r>
-      <w:r>
-        <w:br/>
-      </w:r>
-    </w:p>
-    <w:p/>
-    <w:p>
-      <w:pPr>
-        <w:pStyle w:val="Titre1"/>
-      </w:pPr>
-      <w:r>
-        <w:t>Playground</w:t>
-      </w:r>
-    </w:p>
-    <w:p>
-      <w:pPr>
-        <w:jc w:val="both"/>
-      </w:pPr>
-      <w:r>
-        <w:t xml:space="preserve">The game is played in a different map each time you start it. The playground is a randomly-generated labyrinth, from which we will destroy some of the walls to make it more enjoyable to play (if there are wall everywhere, it’s hard to touch your opponent). </w:t>
-      </w:r>
-      <w:r>
-        <w:t xml:space="preserve">The map is a huge </w:t>
-      </w:r>
-      <w:r>
-        <w:t>2D</w:t>
-      </w:r>
-      <w:r>
-        <w:t xml:space="preserve"> matrix</w:t>
-      </w:r>
-      <w:r>
-        <w:t xml:space="preserve"> where each </w:t>
-      </w:r>
-      <w:r>
-        <w:t>component is a til</w:t>
-      </w:r>
-      <w:r>
-        <w:t>e.</w:t>
-      </w:r>
-    </w:p>
-    <w:p>
-      <w:pPr>
-        <w:pStyle w:val="Titre2"/>
-      </w:pPr>
-      <w:r>
-        <w:t>Maze</w:t>
-      </w:r>
-      <w:r>
-        <w:t xml:space="preserve"> generation</w:t>
-      </w:r>
-    </w:p>
-    <w:p>
-      <w:pPr>
-        <w:jc w:val="both"/>
-      </w:pPr>
-      <w:r>
-        <w:t xml:space="preserve">To generate a </w:t>
-      </w:r>
-      <w:r>
-        <w:t>maze</w:t>
-      </w:r>
-      <w:r>
-        <w:t xml:space="preserve">, </w:t>
-      </w:r>
-      <w:r>
-        <w:t>we will firs</w:t>
-      </w:r>
-      <w:r>
-        <w:t xml:space="preserve">t create a </w:t>
-      </w:r>
-      <w:r>
-        <w:t>paving</w:t>
+        <w:t xml:space="preserve">(Figure </w:t>
+      </w:r>
+      <w:r>
+        <w:t>??)</w:t>
+      </w:r>
+      <w:r>
+        <w:t>, of the size of our map.</w:t>
       </w:r>
       <w:r>
         <w:t xml:space="preserve"> </w:t>
       </w:r>
       <w:r>
-        <w:t xml:space="preserve">(Figure </w:t>
-      </w:r>
-      <w:r>
-        <w:t>??)</w:t>
-      </w:r>
-      <w:r>
-        <w:t>, of the size of our map.</w:t>
+        <w:t>The</w:t>
+      </w:r>
+      <w:r>
+        <w:t xml:space="preserve"> paving is a 2D matrix</w:t>
+      </w:r>
+      <w:r>
+        <w:t xml:space="preserve"> containing </w:t>
+      </w:r>
+      <w:r>
+        <w:t>zero</w:t>
+      </w:r>
+      <w:r>
+        <w:t>s</w:t>
       </w:r>
       <w:r>
         <w:t xml:space="preserve"> </w:t>
       </w:r>
       <w:r>
-        <w:t>The</w:t>
-      </w:r>
-      <w:r>
-        <w:t xml:space="preserve"> paving is a 2D matrix</w:t>
-      </w:r>
-      <w:r>
-        <w:t xml:space="preserve"> containing </w:t>
-      </w:r>
-      <w:r>
-        <w:t>zero</w:t>
+        <w:t xml:space="preserve">(empty cell) </w:t>
+      </w:r>
+      <w:r>
+        <w:t xml:space="preserve">and </w:t>
+      </w:r>
+      <w:r>
+        <w:t>one</w:t>
       </w:r>
       <w:r>
         <w:t>s</w:t>
       </w:r>
       <w:r>
+        <w:t xml:space="preserve"> (wall). </w:t>
+      </w:r>
+      <w:r>
+        <w:t>The general goal is to create</w:t>
+      </w:r>
+      <w:r>
         <w:t xml:space="preserve"> </w:t>
       </w:r>
       <w:r>
-        <w:t xml:space="preserve">(empty cell) </w:t>
-      </w:r>
-      <w:r>
-        <w:t xml:space="preserve">and </w:t>
-      </w:r>
-      <w:r>
         <w:t>one</w:t>
       </w:r>
       <w:r>
-        <w:t>s</w:t>
-      </w:r>
-      <w:r>
-        <w:t xml:space="preserve"> (wall). </w:t>
-      </w:r>
-      <w:r>
-        <w:t>The general goal is to create</w:t>
-      </w:r>
-      <w:r>
-        <w:t xml:space="preserve"> </w:t>
-      </w:r>
-      <w:r>
-        <w:t>one</w:t>
-      </w:r>
-      <w:r>
         <w:t xml:space="preserve"> path that links </w:t>
       </w:r>
       <w:r>
@@ -1279,6 +1771,9 @@
       </w:r>
     </w:p>
     <w:p>
+      <w:pPr>
+        <w:keepNext/>
+      </w:pPr>
       <w:r>
         <w:rPr>
           <w:noProof/>
@@ -1301,7 +1796,7 @@
                     </pic:cNvPicPr>
                   </pic:nvPicPr>
                   <pic:blipFill>
-                    <a:blip r:embed="rId5">
+                    <a:blip r:embed="rId10">
                       <a:extLst>
                         <a:ext uri="{28A0092B-C50C-407E-A947-70E740481C1C}">
                           <a14:useLocalDpi xmlns:a14="http://schemas.microsoft.com/office/drawing/2010/main" val="0"/>
@@ -1335,16 +1830,25 @@
     </w:p>
     <w:p>
       <w:pPr>
+        <w:pStyle w:val="Lgende"/>
         <w:jc w:val="center"/>
       </w:pPr>
       <w:r>
-        <w:t xml:space="preserve">Figure: </w:t>
-      </w:r>
-      <w:r>
-        <w:t xml:space="preserve">Steps of </w:t>
-      </w:r>
-      <w:r>
-        <w:t>maze generation</w:t>
+        <w:t xml:space="preserve">Figure </w:t>
+      </w:r>
+      <w:fldSimple w:instr=" SEQ Figure \* ARABIC ">
+        <w:r>
+          <w:rPr>
+            <w:noProof/>
+          </w:rPr>
+          <w:t>1</w:t>
+        </w:r>
+      </w:fldSimple>
+      <w:r>
+        <w:t xml:space="preserve">: </w:t>
+      </w:r>
+      <w:r>
+        <w:t>Steps of maze generation</w:t>
       </w:r>
     </w:p>
     <w:p>
@@ -1510,6 +2014,7 @@
         <w:jc w:val="both"/>
       </w:pPr>
       <w:r>
+        <w:lastRenderedPageBreak/>
         <w:t>This way, we are 100% sure to have one</w:t>
       </w:r>
       <w:r>
@@ -1564,7 +2069,6 @@
         <w:jc w:val="both"/>
       </w:pPr>
       <w:r>
-        <w:lastRenderedPageBreak/>
         <w:t>First, w</w:t>
       </w:r>
       <w:r>
@@ -1802,73 +2306,153 @@
       <w:pPr>
         <w:jc w:val="both"/>
       </w:pPr>
-      <w:r>
-        <w:t xml:space="preserve">Each wall </w:t>
-      </w:r>
-      <w:r>
-        <w:t>ha</w:t>
-      </w:r>
-      <w:r>
-        <w:t>s a</w:t>
-      </w:r>
-      <w:r>
-        <w:t xml:space="preserve"> different </w:t>
-      </w:r>
-      <w:r>
-        <w:t>look and properties</w:t>
-      </w:r>
-      <w:r>
-        <w:t xml:space="preserve"> </w:t>
-      </w:r>
-      <w:r>
-        <w:t>d</w:t>
-      </w:r>
-      <w:r>
-        <w:t>epending if it has any wall neighbour</w:t>
-      </w:r>
-      <w:r>
-        <w:t xml:space="preserve"> (Figure ??)</w:t>
-      </w:r>
-      <w:r>
-        <w:t xml:space="preserve">. </w:t>
-      </w:r>
-      <w:r>
-        <w:t>Hence</w:t>
-      </w:r>
-      <w:r>
-        <w:t xml:space="preserve"> w</w:t>
-      </w:r>
-      <w:r>
-        <w:t xml:space="preserve">hen passing </w:t>
-      </w:r>
-      <w:r>
-        <w:t xml:space="preserve">to </w:t>
-      </w:r>
-      <w:r>
-        <w:t xml:space="preserve">the 2D Tile </w:t>
-      </w:r>
-      <w:r>
-        <w:t>array</w:t>
-      </w:r>
-      <w:r>
-        <w:t xml:space="preserve"> we have</w:t>
-      </w:r>
-      <w:r>
-        <w:t xml:space="preserve"> </w:t>
-      </w:r>
-      <w:r>
-        <w:t>to adapt in case there is an adjacent wall.</w:t>
-      </w:r>
-    </w:p>
-    <w:p>
       <w:r>
         <w:rPr>
           <w:noProof/>
         </w:rPr>
         <w:drawing>
-          <wp:inline distT="0" distB="0" distL="0" distR="0" wp14:anchorId="0746B9FF" wp14:editId="723D622D">
+          <wp:anchor distT="0" distB="0" distL="114300" distR="114300" simplePos="0" relativeHeight="251658240" behindDoc="1" locked="0" layoutInCell="1" allowOverlap="1" wp14:anchorId="2141FC20" wp14:editId="218D66FB">
+            <wp:simplePos x="0" y="0"/>
+            <wp:positionH relativeFrom="column">
+              <wp:posOffset>2874645</wp:posOffset>
+            </wp:positionH>
+            <wp:positionV relativeFrom="paragraph">
+              <wp:posOffset>451485</wp:posOffset>
+            </wp:positionV>
+            <wp:extent cx="311150" cy="650875"/>
+            <wp:effectExtent l="0" t="0" r="0" b="0"/>
+            <wp:wrapTight wrapText="bothSides">
+              <wp:wrapPolygon edited="0">
+                <wp:start x="0" y="0"/>
+                <wp:lineTo x="0" y="20862"/>
+                <wp:lineTo x="19837" y="20862"/>
+                <wp:lineTo x="19837" y="0"/>
+                <wp:lineTo x="0" y="0"/>
+              </wp:wrapPolygon>
+            </wp:wrapTight>
+            <wp:docPr id="7" name="Image 7"/>
+            <wp:cNvGraphicFramePr>
+              <a:graphicFrameLocks xmlns:a="http://schemas.openxmlformats.org/drawingml/2006/main" noChangeAspect="1"/>
+            </wp:cNvGraphicFramePr>
+            <a:graphic xmlns:a="http://schemas.openxmlformats.org/drawingml/2006/main">
+              <a:graphicData uri="http://schemas.openxmlformats.org/drawingml/2006/picture">
+                <pic:pic xmlns:pic="http://schemas.openxmlformats.org/drawingml/2006/picture">
+                  <pic:nvPicPr>
+                    <pic:cNvPr id="0" name="Picture 3"/>
+                    <pic:cNvPicPr>
+                      <a:picLocks noChangeAspect="1" noChangeArrowheads="1"/>
+                    </pic:cNvPicPr>
+                  </pic:nvPicPr>
+                  <pic:blipFill>
+                    <a:blip r:embed="rId11">
+                      <a:extLst>
+                        <a:ext uri="{28A0092B-C50C-407E-A947-70E740481C1C}">
+                          <a14:useLocalDpi xmlns:a14="http://schemas.microsoft.com/office/drawing/2010/main" val="0"/>
+                        </a:ext>
+                      </a:extLst>
+                    </a:blip>
+                    <a:srcRect/>
+                    <a:stretch>
+                      <a:fillRect/>
+                    </a:stretch>
+                  </pic:blipFill>
+                  <pic:spPr bwMode="auto">
+                    <a:xfrm>
+                      <a:off x="0" y="0"/>
+                      <a:ext cx="311150" cy="650875"/>
+                    </a:xfrm>
+                    <a:prstGeom prst="rect">
+                      <a:avLst/>
+                    </a:prstGeom>
+                    <a:noFill/>
+                    <a:ln>
+                      <a:noFill/>
+                    </a:ln>
+                  </pic:spPr>
+                </pic:pic>
+              </a:graphicData>
+            </a:graphic>
+          </wp:anchor>
+        </w:drawing>
+      </w:r>
+      <w:r>
+        <w:t xml:space="preserve">Each wall </w:t>
+      </w:r>
+      <w:r>
+        <w:t>ha</w:t>
+      </w:r>
+      <w:r>
+        <w:t>s a</w:t>
+      </w:r>
+      <w:r>
+        <w:t xml:space="preserve"> different </w:t>
+      </w:r>
+      <w:r>
+        <w:t>look and properties</w:t>
+      </w:r>
+      <w:r>
+        <w:t xml:space="preserve"> </w:t>
+      </w:r>
+      <w:r>
+        <w:t>d</w:t>
+      </w:r>
+      <w:r>
+        <w:t>epending if it has any wall neighbour</w:t>
+      </w:r>
+      <w:r>
+        <w:t xml:space="preserve"> (Figure ??)</w:t>
+      </w:r>
+      <w:r>
+        <w:t xml:space="preserve">. </w:t>
+      </w:r>
+      <w:r>
+        <w:t>Hence</w:t>
+      </w:r>
+      <w:r>
+        <w:t xml:space="preserve"> w</w:t>
+      </w:r>
+      <w:r>
+        <w:t xml:space="preserve">hen passing </w:t>
+      </w:r>
+      <w:r>
+        <w:t xml:space="preserve">to </w:t>
+      </w:r>
+      <w:r>
+        <w:t xml:space="preserve">the 2D Tile </w:t>
+      </w:r>
+      <w:r>
+        <w:t>array</w:t>
+      </w:r>
+      <w:r>
+        <w:t xml:space="preserve"> we have</w:t>
+      </w:r>
+      <w:r>
+        <w:t xml:space="preserve"> </w:t>
+      </w:r>
+      <w:r>
+        <w:t>to adapt in case there is an adjacent wall.</w:t>
+      </w:r>
+    </w:p>
+    <w:p>
+      <w:pPr>
+        <w:jc w:val="center"/>
+      </w:pPr>
+      <w:r>
+        <w:rPr>
+          <w:noProof/>
+        </w:rPr>
+        <w:drawing>
+          <wp:anchor distT="0" distB="0" distL="114300" distR="114300" simplePos="0" relativeHeight="251659264" behindDoc="0" locked="0" layoutInCell="1" allowOverlap="1" wp14:anchorId="0746B9FF" wp14:editId="5F15B1DE">
+            <wp:simplePos x="0" y="0"/>
+            <wp:positionH relativeFrom="column">
+              <wp:posOffset>1864129</wp:posOffset>
+            </wp:positionH>
+            <wp:positionV relativeFrom="paragraph">
+              <wp:posOffset>156788</wp:posOffset>
+            </wp:positionV>
             <wp:extent cx="623455" cy="298066"/>
             <wp:effectExtent l="0" t="0" r="5715" b="6985"/>
+            <wp:wrapSquare wrapText="bothSides"/>
             <wp:docPr id="4" name="Image 4"/>
             <wp:cNvGraphicFramePr>
               <a:graphicFrameLocks xmlns:a="http://schemas.openxmlformats.org/drawingml/2006/main" noChangeAspect="1"/>
@@ -1883,7 +2467,7 @@
                     </pic:cNvPicPr>
                   </pic:nvPicPr>
                   <pic:blipFill>
-                    <a:blip r:embed="rId6">
+                    <a:blip r:embed="rId12">
                       <a:extLst>
                         <a:ext uri="{28A0092B-C50C-407E-A947-70E740481C1C}">
                           <a14:useLocalDpi xmlns:a14="http://schemas.microsoft.com/office/drawing/2010/main" val="0"/>
@@ -1898,7 +2482,7 @@
                   <pic:spPr bwMode="auto">
                     <a:xfrm>
                       <a:off x="0" y="0"/>
-                      <a:ext cx="646391" cy="309031"/>
+                      <a:ext cx="623455" cy="298066"/>
                     </a:xfrm>
                     <a:prstGeom prst="rect">
                       <a:avLst/>
@@ -1911,21 +2495,363 @@
                 </pic:pic>
               </a:graphicData>
             </a:graphic>
-          </wp:inline>
+          </wp:anchor>
         </w:drawing>
       </w:r>
+    </w:p>
+    <w:p>
+      <w:pPr>
+        <w:jc w:val="center"/>
+      </w:pPr>
+    </w:p>
+    <w:p>
+      <w:pPr>
+        <w:jc w:val="center"/>
+      </w:pPr>
+      <w:r>
+        <w:rPr>
+          <w:noProof/>
+        </w:rPr>
+        <mc:AlternateContent>
+          <mc:Choice Requires="wps">
+            <w:drawing>
+              <wp:anchor distT="0" distB="0" distL="114300" distR="114300" simplePos="0" relativeHeight="251664384" behindDoc="1" locked="0" layoutInCell="1" allowOverlap="1" wp14:anchorId="5EA03D21" wp14:editId="264E791B">
+                <wp:simplePos x="0" y="0"/>
+                <wp:positionH relativeFrom="margin">
+                  <wp:align>center</wp:align>
+                </wp:positionH>
+                <wp:positionV relativeFrom="page">
+                  <wp:posOffset>5524500</wp:posOffset>
+                </wp:positionV>
+                <wp:extent cx="3261360" cy="545465"/>
+                <wp:effectExtent l="0" t="0" r="0" b="0"/>
+                <wp:wrapThrough wrapText="bothSides">
+                  <wp:wrapPolygon edited="0">
+                    <wp:start x="0" y="0"/>
+                    <wp:lineTo x="0" y="20057"/>
+                    <wp:lineTo x="21449" y="20057"/>
+                    <wp:lineTo x="21449" y="0"/>
+                    <wp:lineTo x="0" y="0"/>
+                  </wp:wrapPolygon>
+                </wp:wrapThrough>
+                <wp:docPr id="9" name="Zone de texte 9"/>
+                <wp:cNvGraphicFramePr/>
+                <a:graphic xmlns:a="http://schemas.openxmlformats.org/drawingml/2006/main">
+                  <a:graphicData uri="http://schemas.microsoft.com/office/word/2010/wordprocessingShape">
+                    <wps:wsp>
+                      <wps:cNvSpPr txBox="1"/>
+                      <wps:spPr>
+                        <a:xfrm>
+                          <a:off x="0" y="0"/>
+                          <a:ext cx="3261360" cy="545465"/>
+                        </a:xfrm>
+                        <a:prstGeom prst="rect">
+                          <a:avLst/>
+                        </a:prstGeom>
+                        <a:solidFill>
+                          <a:prstClr val="white"/>
+                        </a:solidFill>
+                        <a:ln>
+                          <a:noFill/>
+                        </a:ln>
+                      </wps:spPr>
+                      <wps:txbx>
+                        <w:txbxContent>
+                          <w:p>
+                            <w:pPr>
+                              <w:pStyle w:val="Lgende"/>
+                              <w:jc w:val="center"/>
+                              <w:rPr>
+                                <w:noProof/>
+                              </w:rPr>
+                            </w:pPr>
+                            <w:r>
+                              <w:t xml:space="preserve">Figure </w:t>
+                            </w:r>
+                            <w:r>
+                              <w:fldChar w:fldCharType="begin"/>
+                            </w:r>
+                            <w:r>
+                              <w:instrText xml:space="preserve"> SEQ Figure \* ARABIC </w:instrText>
+                            </w:r>
+                            <w:r>
+                              <w:fldChar w:fldCharType="separate"/>
+                            </w:r>
+                            <w:r>
+                              <w:rPr>
+                                <w:noProof/>
+                              </w:rPr>
+                              <w:t>2</w:t>
+                            </w:r>
+                            <w:r>
+                              <w:rPr>
+                                <w:noProof/>
+                              </w:rPr>
+                              <w:fldChar w:fldCharType="end"/>
+                            </w:r>
+                            <w:r>
+                              <w:t>:</w:t>
+                            </w:r>
+                            <w:r>
+                              <w:t xml:space="preserve"> Different wall skin depending on the neighbours</w:t>
+                            </w:r>
+                          </w:p>
+                        </w:txbxContent>
+                      </wps:txbx>
+                      <wps:bodyPr rot="0" spcFirstLastPara="0" vertOverflow="overflow" horzOverflow="overflow" vert="horz" wrap="square" lIns="0" tIns="0" rIns="0" bIns="0" numCol="1" spcCol="0" rtlCol="0" fromWordArt="0" anchor="t" anchorCtr="0" forceAA="0" compatLnSpc="1">
+                        <a:prstTxWarp prst="textNoShape">
+                          <a:avLst/>
+                        </a:prstTxWarp>
+                        <a:spAutoFit/>
+                      </wps:bodyPr>
+                    </wps:wsp>
+                  </a:graphicData>
+                </a:graphic>
+                <wp14:sizeRelH relativeFrom="margin">
+                  <wp14:pctWidth>0</wp14:pctWidth>
+                </wp14:sizeRelH>
+              </wp:anchor>
+            </w:drawing>
+          </mc:Choice>
+          <mc:Fallback>
+            <w:pict>
+              <v:shapetype w14:anchorId="5EA03D21" id="_x0000_t202" coordsize="21600,21600" o:spt="202" path="m,l,21600r21600,l21600,xe">
+                <v:stroke joinstyle="miter"/>
+                <v:path gradientshapeok="t" o:connecttype="rect"/>
+              </v:shapetype>
+              <v:shape id="Zone de texte 9" o:spid="_x0000_s1026" type="#_x0000_t202" style="position:absolute;left:0;text-align:left;margin-left:0;margin-top:435pt;width:256.8pt;height:42.95pt;z-index:-251652096;visibility:visible;mso-wrap-style:square;mso-width-percent:0;mso-wrap-distance-left:9pt;mso-wrap-distance-top:0;mso-wrap-distance-right:9pt;mso-wrap-distance-bottom:0;mso-position-horizontal:center;mso-position-horizontal-relative:margin;mso-position-vertical:absolute;mso-position-vertical-relative:page;mso-width-percent:0;mso-width-relative:margin;v-text-anchor:top" o:gfxdata="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" stroked="f">
+                <v:textbox style="mso-fit-shape-to-text:t" inset="0,0,0,0">
+                  <w:txbxContent>
+                    <w:p>
+                      <w:pPr>
+                        <w:pStyle w:val="Lgende"/>
+                        <w:jc w:val="center"/>
+                        <w:rPr>
+                          <w:noProof/>
+                        </w:rPr>
+                      </w:pPr>
+                      <w:r>
+                        <w:t xml:space="preserve">Figure </w:t>
+                      </w:r>
+                      <w:r>
+                        <w:fldChar w:fldCharType="begin"/>
+                      </w:r>
+                      <w:r>
+                        <w:instrText xml:space="preserve"> SEQ Figure \* ARABIC </w:instrText>
+                      </w:r>
+                      <w:r>
+                        <w:fldChar w:fldCharType="separate"/>
+                      </w:r>
+                      <w:r>
+                        <w:rPr>
+                          <w:noProof/>
+                        </w:rPr>
+                        <w:t>2</w:t>
+                      </w:r>
+                      <w:r>
+                        <w:rPr>
+                          <w:noProof/>
+                        </w:rPr>
+                        <w:fldChar w:fldCharType="end"/>
+                      </w:r>
+                      <w:r>
+                        <w:t>:</w:t>
+                      </w:r>
+                      <w:r>
+                        <w:t xml:space="preserve"> Different wall skin depending on the neighbours</w:t>
+                      </w:r>
+                    </w:p>
+                  </w:txbxContent>
+                </v:textbox>
+                <w10:wrap type="through" anchorx="margin" anchory="page"/>
+              </v:shape>
+            </w:pict>
+          </mc:Fallback>
+        </mc:AlternateContent>
+      </w:r>
+    </w:p>
+    <w:p>
+      <w:pPr>
+        <w:jc w:val="center"/>
+      </w:pPr>
+    </w:p>
+    <w:p>
+      <w:pPr>
+        <w:pStyle w:val="Titre2"/>
+      </w:pPr>
+      <w:r>
+        <w:t>Limit</w:t>
+      </w:r>
+    </w:p>
+    <w:p>
+      <w:pPr>
+        <w:jc w:val="both"/>
+      </w:pPr>
+      <w:r>
+        <w:t>I</w:t>
+      </w:r>
+      <w:r>
+        <w:t>terat</w:t>
+      </w:r>
+      <w:r>
+        <w:t>ing</w:t>
+      </w:r>
+      <w:r>
+        <w:t xml:space="preserve"> in arrays takes time</w:t>
+      </w:r>
+      <w:r>
+        <w:t>.</w:t>
+      </w:r>
       <w:r>
         <w:t xml:space="preserve"> </w:t>
       </w:r>
+      <w:r>
+        <w:t>The</w:t>
+      </w:r>
+      <w:r>
+        <w:t xml:space="preserve"> </w:t>
+      </w:r>
+      <w:r>
+        <w:t>gam</w:t>
+      </w:r>
+      <w:r>
+        <w:t>e will freeze</w:t>
+      </w:r>
+      <w:r>
+        <w:t xml:space="preserve"> </w:t>
+      </w:r>
+      <w:r>
+        <w:t>wh</w:t>
+      </w:r>
+      <w:r>
+        <w:t>ile</w:t>
+      </w:r>
+      <w:r>
+        <w:t xml:space="preserve"> generating</w:t>
+      </w:r>
+      <w:r>
+        <w:t>,</w:t>
+      </w:r>
+      <w:r>
+        <w:t xml:space="preserve"> which can be a little confusing </w:t>
+      </w:r>
+      <w:r>
+        <w:t>for the user</w:t>
+      </w:r>
+      <w:r>
+        <w:t xml:space="preserve">, especially at the first launch. </w:t>
+      </w:r>
+      <w:r>
+        <w:t xml:space="preserve">An </w:t>
+      </w:r>
+      <w:r>
+        <w:t>improvement would be to parallelise tasks</w:t>
+      </w:r>
+      <w:r>
+        <w:t xml:space="preserve">: </w:t>
+      </w:r>
+      <w:r>
+        <w:t>generat</w:t>
+      </w:r>
+      <w:r>
+        <w:t>ing</w:t>
+      </w:r>
+      <w:r>
+        <w:t xml:space="preserve"> the map while the </w:t>
+      </w:r>
+      <w:r>
+        <w:t>players</w:t>
+      </w:r>
+      <w:r>
+        <w:t xml:space="preserve"> </w:t>
+      </w:r>
+      <w:r>
+        <w:t xml:space="preserve">select </w:t>
+      </w:r>
+      <w:r>
+        <w:t>their</w:t>
+      </w:r>
+      <w:r>
+        <w:t xml:space="preserve"> tanks</w:t>
+      </w:r>
+      <w:r>
+        <w:t xml:space="preserve">. </w:t>
+      </w:r>
+      <w:r>
+        <w:t>Use</w:t>
+      </w:r>
+      <w:r>
+        <w:t xml:space="preserve"> </w:t>
+      </w:r>
+      <w:r>
+        <w:t>multi-t</w:t>
+      </w:r>
+      <w:r>
+        <w:t>hreads</w:t>
+      </w:r>
+      <w:r>
+        <w:t xml:space="preserve"> comp</w:t>
+      </w:r>
+      <w:r>
+        <w:t>u</w:t>
+      </w:r>
+      <w:r>
+        <w:t>t</w:t>
+      </w:r>
+      <w:r>
+        <w:t>ation</w:t>
+      </w:r>
+      <w:r>
+        <w:t xml:space="preserve"> may also be a solution</w:t>
+      </w:r>
+      <w:r>
+        <w:t>.</w:t>
+      </w:r>
+      <w:r>
+        <w:t xml:space="preserve"> </w:t>
+      </w:r>
+      <w:r>
+        <w:t xml:space="preserve">Also, printing </w:t>
+      </w:r>
+      <w:r>
+        <w:t>ongoing</w:t>
+      </w:r>
+      <w:r>
+        <w:t xml:space="preserve"> </w:t>
+      </w:r>
+      <w:r>
+        <w:t>processes in the interface would ensure the user that everything’s going fine.</w:t>
+      </w:r>
+    </w:p>
+    <w:p>
+      <w:pPr>
+        <w:pStyle w:val="Titre1"/>
+      </w:pPr>
+      <w:r>
+        <w:t>Entities</w:t>
+      </w:r>
+    </w:p>
+    <w:p>
+      <w:pPr>
+        <w:pStyle w:val="Titre2"/>
+      </w:pPr>
+      <w:r>
+        <w:t>General Presentation</w:t>
+      </w:r>
+    </w:p>
+    <w:p>
+      <w:pPr>
+        <w:keepNext/>
+      </w:pPr>
       <w:r>
         <w:rPr>
           <w:noProof/>
         </w:rPr>
         <w:drawing>
-          <wp:inline distT="0" distB="0" distL="0" distR="0" wp14:anchorId="2141FC20" wp14:editId="1986A557">
-            <wp:extent cx="311314" cy="651164"/>
-            <wp:effectExtent l="0" t="0" r="0" b="0"/>
-            <wp:docPr id="7" name="Image 7"/>
+          <wp:inline distT="0" distB="0" distL="0" distR="0" wp14:anchorId="12EE934C" wp14:editId="1C5641B3">
+            <wp:extent cx="5760720" cy="1595755"/>
+            <wp:effectExtent l="0" t="0" r="0" b="4445"/>
+            <wp:docPr id="3" name="Image 3"/>
             <wp:cNvGraphicFramePr>
               <a:graphicFrameLocks xmlns:a="http://schemas.openxmlformats.org/drawingml/2006/main" noChangeAspect="1"/>
             </wp:cNvGraphicFramePr>
@@ -1933,36 +2859,29 @@
               <a:graphicData uri="http://schemas.openxmlformats.org/drawingml/2006/picture">
                 <pic:pic xmlns:pic="http://schemas.openxmlformats.org/drawingml/2006/picture">
                   <pic:nvPicPr>
-                    <pic:cNvPr id="0" name="Picture 3"/>
-                    <pic:cNvPicPr>
-                      <a:picLocks noChangeAspect="1" noChangeArrowheads="1"/>
-                    </pic:cNvPicPr>
+                    <pic:cNvPr id="3" name="Image 3"/>
+                    <pic:cNvPicPr/>
                   </pic:nvPicPr>
                   <pic:blipFill>
-                    <a:blip r:embed="rId7">
+                    <a:blip r:embed="rId13" cstate="print">
                       <a:extLst>
                         <a:ext uri="{28A0092B-C50C-407E-A947-70E740481C1C}">
                           <a14:useLocalDpi xmlns:a14="http://schemas.microsoft.com/office/drawing/2010/main" val="0"/>
                         </a:ext>
                       </a:extLst>
                     </a:blip>
-                    <a:srcRect/>
                     <a:stretch>
                       <a:fillRect/>
                     </a:stretch>
                   </pic:blipFill>
-                  <pic:spPr bwMode="auto">
+                  <pic:spPr>
                     <a:xfrm>
                       <a:off x="0" y="0"/>
-                      <a:ext cx="320088" cy="669515"/>
+                      <a:ext cx="5760720" cy="1595755"/>
                     </a:xfrm>
                     <a:prstGeom prst="rect">
                       <a:avLst/>
                     </a:prstGeom>
-                    <a:noFill/>
-                    <a:ln>
-                      <a:noFill/>
-                    </a:ln>
                   </pic:spPr>
                 </pic:pic>
               </a:graphicData>
@@ -1970,8 +2889,442 @@
           </wp:inline>
         </w:drawing>
       </w:r>
-      <w:r>
-        <w:t>Figure : Different wall skin depending on the neighbours</w:t>
+    </w:p>
+    <w:p>
+      <w:pPr>
+        <w:pStyle w:val="Lgende"/>
+        <w:jc w:val="center"/>
+      </w:pPr>
+      <w:r>
+        <w:t xml:space="preserve">Figure </w:t>
+      </w:r>
+      <w:fldSimple w:instr=" SEQ Figure \* ARABIC ">
+        <w:r>
+          <w:rPr>
+            <w:noProof/>
+          </w:rPr>
+          <w:t>3</w:t>
+        </w:r>
+      </w:fldSimple>
+      <w:r>
+        <w:t>: To be updated</w:t>
+      </w:r>
+    </w:p>
+    <w:p>
+      <w:pPr>
+        <w:jc w:val="both"/>
+      </w:pPr>
+      <w:r>
+        <w:lastRenderedPageBreak/>
+        <w:t>Here is an extract of the UML diagram</w:t>
+      </w:r>
+      <w:r>
+        <w:t xml:space="preserve"> with a focus </w:t>
+      </w:r>
+      <w:r>
+        <w:t xml:space="preserve">on </w:t>
+      </w:r>
+      <w:r>
+        <w:t xml:space="preserve">the </w:t>
+      </w:r>
+      <w:r>
+        <w:t>entities part.</w:t>
+      </w:r>
+      <w:r>
+        <w:t xml:space="preserve"> </w:t>
+      </w:r>
+    </w:p>
+    <w:p>
+      <w:pPr>
+        <w:spacing w:after="0"/>
+        <w:ind w:firstLine="720"/>
+        <w:jc w:val="both"/>
+      </w:pPr>
+      <w:r>
+        <w:t xml:space="preserve">We have created the Entity class from which any Tank, Special powers, Particle effect are derived... This class contains the basic attributes such as coordinates, image, size and a JPanel. From this class comes </w:t>
+      </w:r>
+      <w:r>
+        <w:rPr>
+          <w:i/>
+          <w:iCs/>
+        </w:rPr>
+        <w:t>MovingEntity</w:t>
+      </w:r>
+      <w:r>
+        <w:t xml:space="preserve"> and </w:t>
+      </w:r>
+      <w:r>
+        <w:rPr>
+          <w:i/>
+          <w:iCs/>
+        </w:rPr>
+        <w:t>PowerUp</w:t>
+      </w:r>
+      <w:r>
+        <w:t xml:space="preserve">. Special effects are much simpler because they don't need attributes related to the movements. The </w:t>
+      </w:r>
+      <w:r>
+        <w:rPr>
+          <w:i/>
+          <w:iCs/>
+        </w:rPr>
+        <w:t>PowerUp</w:t>
+      </w:r>
+      <w:r>
+        <w:t xml:space="preserve"> class has only one more variable that stores if the power has been activated, i.e. if a tank has passed over it. The </w:t>
+      </w:r>
+      <w:r>
+        <w:rPr>
+          <w:i/>
+          <w:iCs/>
+        </w:rPr>
+        <w:t>MovingEntity</w:t>
+      </w:r>
+      <w:r>
+        <w:t xml:space="preserve"> class contains attributes related to the movements, i.e. speed, angle, new coordinates.</w:t>
+      </w:r>
+    </w:p>
+    <w:p>
+      <w:pPr>
+        <w:spacing w:after="0"/>
+        <w:ind w:firstLine="720"/>
+        <w:jc w:val="both"/>
+      </w:pPr>
+      <w:r>
+        <w:t xml:space="preserve">That being said, we can talk about tanks, basic elements of the game. The </w:t>
+      </w:r>
+      <w:r>
+        <w:rPr>
+          <w:i/>
+          <w:iCs/>
+        </w:rPr>
+        <w:t>Tank</w:t>
+      </w:r>
+      <w:r>
+        <w:t xml:space="preserve"> class is at the same hierarchical level as the </w:t>
+      </w:r>
+      <w:r>
+        <w:rPr>
+          <w:i/>
+          <w:iCs/>
+        </w:rPr>
+        <w:t>Particle</w:t>
+      </w:r>
+      <w:r>
+        <w:t xml:space="preserve"> and </w:t>
+      </w:r>
+      <w:r>
+        <w:rPr>
+          <w:i/>
+          <w:iCs/>
+        </w:rPr>
+        <w:t>Bullet</w:t>
+      </w:r>
+      <w:r>
+        <w:t xml:space="preserve"> classes which we will talk about later on. The </w:t>
+      </w:r>
+      <w:r>
+        <w:rPr>
+          <w:i/>
+          <w:iCs/>
+        </w:rPr>
+        <w:t>Tank</w:t>
+      </w:r>
+      <w:r>
+        <w:t xml:space="preserve"> class therefore contains more specific attributes such as the effects applied, the number of bullet still available or the state of the keyboard keys corresponding to the displacement. It was very useful to use the object oriented programming aspect of Java</w:t>
+      </w:r>
+      <w:r>
+        <w:t xml:space="preserve">. </w:t>
+      </w:r>
+      <w:r>
+        <w:t>Thanks to OOP, i</w:t>
+      </w:r>
+      <w:r>
+        <w:t xml:space="preserve">t </w:t>
+      </w:r>
+      <w:r>
+        <w:t xml:space="preserve">was very easy to implement special tanks. So we created a </w:t>
+      </w:r>
+      <w:r>
+        <w:rPr>
+          <w:i/>
+          <w:iCs/>
+        </w:rPr>
+        <w:t>Tank_Super</w:t>
+      </w:r>
+      <w:r>
+        <w:t xml:space="preserve"> class whose attributes are related to a capacity: </w:t>
+      </w:r>
+      <w:r>
+        <w:rPr>
+          <w:i/>
+          <w:iCs/>
+        </w:rPr>
+        <w:t>capacityActive</w:t>
+      </w:r>
+      <w:r>
+        <w:t xml:space="preserve">, </w:t>
+      </w:r>
+      <w:r>
+        <w:rPr>
+          <w:i/>
+          <w:iCs/>
+        </w:rPr>
+        <w:t>capacityDuration</w:t>
+      </w:r>
+      <w:r>
+        <w:t xml:space="preserve">, </w:t>
+      </w:r>
+      <w:r>
+        <w:rPr>
+          <w:i/>
+          <w:iCs/>
+        </w:rPr>
+        <w:t>capacityCooldown</w:t>
+      </w:r>
+      <w:r>
+        <w:t xml:space="preserve">, </w:t>
+      </w:r>
+      <w:r>
+        <w:rPr>
+          <w:i/>
+          <w:iCs/>
+        </w:rPr>
+        <w:t>capacityButtonPressed</w:t>
+      </w:r>
+      <w:r>
+        <w:t xml:space="preserve">. Then come the classes of special tanks: </w:t>
+      </w:r>
+      <w:r>
+        <w:rPr>
+          <w:i/>
+          <w:iCs/>
+        </w:rPr>
+        <w:t>Tank_Jiro</w:t>
+      </w:r>
+      <w:r>
+        <w:t xml:space="preserve">, </w:t>
+      </w:r>
+      <w:r>
+        <w:rPr>
+          <w:i/>
+          <w:iCs/>
+        </w:rPr>
+        <w:t>Tank_Kitty</w:t>
+      </w:r>
+      <w:r>
+        <w:t>,</w:t>
+      </w:r>
+      <w:r>
+        <w:t xml:space="preserve"> </w:t>
+      </w:r>
+      <w:r>
+        <w:rPr>
+          <w:i/>
+          <w:iCs/>
+        </w:rPr>
+        <w:t>Tank_Phantom</w:t>
+      </w:r>
+      <w:r>
+        <w:rPr>
+          <w:i/>
+          <w:iCs/>
+        </w:rPr>
+        <w:t>.</w:t>
+      </w:r>
+      <w:r>
+        <w:t xml:space="preserve">.. Each special tank has specific attributes </w:t>
+      </w:r>
+      <w:r>
+        <w:t>concerning</w:t>
+      </w:r>
+      <w:r>
+        <w:t xml:space="preserve"> its power</w:t>
+      </w:r>
+      <w:r>
+        <w:t>(s)</w:t>
+      </w:r>
+      <w:r>
+        <w:t xml:space="preserve">. </w:t>
+      </w:r>
+      <w:r>
+        <w:rPr>
+          <w:i/>
+          <w:iCs/>
+        </w:rPr>
+        <w:t>Tank_Kitty</w:t>
+      </w:r>
+      <w:r>
+        <w:t xml:space="preserve"> for example implements a new method </w:t>
+      </w:r>
+      <w:r>
+        <w:rPr>
+          <w:i/>
+          <w:iCs/>
+        </w:rPr>
+        <w:t>shootKittys</w:t>
+      </w:r>
+      <w:r>
+        <w:rPr>
+          <w:i/>
+          <w:iCs/>
+        </w:rPr>
+        <w:t>()</w:t>
+      </w:r>
+      <w:r>
+        <w:rPr>
+          <w:i/>
+          <w:iCs/>
+        </w:rPr>
+        <w:t xml:space="preserve"> </w:t>
+      </w:r>
+      <w:r>
+        <w:t xml:space="preserve">corresponding to its special shot. </w:t>
+      </w:r>
+    </w:p>
+    <w:p>
+      <w:pPr>
+        <w:spacing w:after="0"/>
+        <w:ind w:firstLine="720"/>
+        <w:jc w:val="both"/>
+      </w:pPr>
+      <w:r>
+        <w:t xml:space="preserve">We have also created a </w:t>
+      </w:r>
+      <w:r>
+        <w:rPr>
+          <w:i/>
+          <w:iCs/>
+        </w:rPr>
+        <w:t>Bullet_Kitty</w:t>
+      </w:r>
+      <w:r>
+        <w:t xml:space="preserve"> class to implement this tank. This class inherits from the </w:t>
+      </w:r>
+      <w:r>
+        <w:rPr>
+          <w:i/>
+          <w:iCs/>
+        </w:rPr>
+        <w:t>Bullet</w:t>
+      </w:r>
+      <w:r>
+        <w:t xml:space="preserve"> class. On the same principle, the </w:t>
+      </w:r>
+      <w:r>
+        <w:rPr>
+          <w:i/>
+          <w:iCs/>
+        </w:rPr>
+        <w:t>Bullet</w:t>
+      </w:r>
+      <w:r>
+        <w:t xml:space="preserve"> class contains the basic attributes of a bullet (if it has killed a player, vectors for the position,...) and its inheritors contain more specific methods like </w:t>
+      </w:r>
+      <w:r>
+        <w:rPr>
+          <w:i/>
+          <w:iCs/>
+        </w:rPr>
+        <w:t>explode</w:t>
+      </w:r>
+      <w:r>
+        <w:rPr>
+          <w:i/>
+          <w:iCs/>
+        </w:rPr>
+        <w:t>()</w:t>
+      </w:r>
+      <w:r>
+        <w:t xml:space="preserve"> of </w:t>
+      </w:r>
+      <w:r>
+        <w:rPr>
+          <w:i/>
+          <w:iCs/>
+        </w:rPr>
+        <w:t>Bullet_Kitty</w:t>
+      </w:r>
+      <w:r>
+        <w:t xml:space="preserve">. The same principle explains the construction of the </w:t>
+      </w:r>
+      <w:r>
+        <w:rPr>
+          <w:i/>
+          <w:iCs/>
+        </w:rPr>
+        <w:t>Particle</w:t>
+      </w:r>
+      <w:r>
+        <w:t xml:space="preserve"> class and its inheritors</w:t>
+      </w:r>
+      <w:r>
+        <w:t xml:space="preserve"> </w:t>
+      </w:r>
+      <w:r>
+        <w:rPr>
+          <w:i/>
+          <w:iCs/>
+        </w:rPr>
+        <w:t>Particle</w:t>
+      </w:r>
+      <w:r>
+        <w:rPr>
+          <w:i/>
+          <w:iCs/>
+        </w:rPr>
+        <w:t>_BrokenWall</w:t>
+      </w:r>
+      <w:r>
+        <w:t>,</w:t>
+      </w:r>
+      <w:r>
+        <w:rPr>
+          <w:i/>
+          <w:iCs/>
+        </w:rPr>
+        <w:t xml:space="preserve"> </w:t>
+      </w:r>
+      <w:r>
+        <w:rPr>
+          <w:i/>
+          <w:iCs/>
+        </w:rPr>
+        <w:t>Particle</w:t>
+      </w:r>
+      <w:r>
+        <w:rPr>
+          <w:i/>
+          <w:iCs/>
+        </w:rPr>
+        <w:t>_Dust</w:t>
+      </w:r>
+      <w:r>
+        <w:t>, and</w:t>
+      </w:r>
+      <w:r>
+        <w:rPr>
+          <w:i/>
+          <w:iCs/>
+        </w:rPr>
+        <w:t xml:space="preserve"> </w:t>
+      </w:r>
+      <w:r>
+        <w:rPr>
+          <w:i/>
+          <w:iCs/>
+        </w:rPr>
+        <w:t>Particle</w:t>
+      </w:r>
+      <w:r>
+        <w:rPr>
+          <w:i/>
+          <w:iCs/>
+        </w:rPr>
+        <w:t>_Fire</w:t>
+      </w:r>
+      <w:r>
+        <w:t>.</w:t>
       </w:r>
     </w:p>
     <w:p>
@@ -1979,269 +3332,50 @@
         <w:pStyle w:val="Titre2"/>
       </w:pPr>
       <w:r>
-        <w:t>Limit</w:t>
-      </w:r>
-    </w:p>
-    <w:p>
-      <w:pPr>
-        <w:jc w:val="both"/>
-      </w:pPr>
-      <w:r>
-        <w:t>I</w:t>
-      </w:r>
-      <w:r>
-        <w:t>terat</w:t>
-      </w:r>
-      <w:r>
-        <w:t>ing</w:t>
-      </w:r>
-      <w:r>
-        <w:t xml:space="preserve"> in arrays takes time</w:t>
-      </w:r>
-      <w:r>
-        <w:t>.</w:t>
+        <w:t>Trajectories</w:t>
+      </w:r>
+    </w:p>
+    <w:p>
+      <w:r>
+        <w:t xml:space="preserve">To have </w:t>
+      </w:r>
+      <w:r>
+        <w:t>trajectories</w:t>
+      </w:r>
+      <w:r>
+        <w:t xml:space="preserve">, we only need </w:t>
+      </w:r>
+      <w:r>
+        <w:t>three</w:t>
+      </w:r>
+      <w:r>
+        <w:t xml:space="preserve"> things: </w:t>
+      </w:r>
+      <w:r>
+        <w:t xml:space="preserve">position, </w:t>
+      </w:r>
+      <w:r>
+        <w:t>orientation</w:t>
+      </w:r>
+      <w:r>
+        <w:t xml:space="preserve"> and speed. </w:t>
+      </w:r>
+      <w:r>
+        <w:t>These variables are stored in the Tank class.</w:t>
       </w:r>
       <w:r>
         <w:t xml:space="preserve"> </w:t>
       </w:r>
-      <w:r>
-        <w:t>The</w:t>
-      </w:r>
-      <w:r>
-        <w:t xml:space="preserve"> </w:t>
-      </w:r>
-      <w:r>
-        <w:t>gam</w:t>
-      </w:r>
-      <w:r>
-        <w:t>e will freeze</w:t>
-      </w:r>
-      <w:r>
-        <w:t xml:space="preserve"> </w:t>
-      </w:r>
-      <w:r>
-        <w:t>wh</w:t>
-      </w:r>
-      <w:r>
-        <w:t>ile</w:t>
-      </w:r>
-      <w:r>
-        <w:t xml:space="preserve"> generating</w:t>
-      </w:r>
-      <w:r>
-        <w:t>,</w:t>
-      </w:r>
-      <w:r>
-        <w:t xml:space="preserve"> which can be a little confusing </w:t>
-      </w:r>
-      <w:r>
-        <w:t>for the user</w:t>
-      </w:r>
-      <w:r>
-        <w:t xml:space="preserve">, especially at the first launch. </w:t>
-      </w:r>
-      <w:r>
-        <w:t xml:space="preserve">An </w:t>
-      </w:r>
-      <w:r>
-        <w:t>improvement would be to parallelise tasks</w:t>
-      </w:r>
-      <w:r>
-        <w:t xml:space="preserve">: </w:t>
-      </w:r>
-      <w:r>
-        <w:t>generat</w:t>
-      </w:r>
-      <w:r>
-        <w:t>ing</w:t>
-      </w:r>
-      <w:r>
-        <w:t xml:space="preserve"> the map while the </w:t>
-      </w:r>
-      <w:r>
-        <w:t>players</w:t>
-      </w:r>
-      <w:r>
-        <w:t xml:space="preserve"> </w:t>
-      </w:r>
-      <w:r>
-        <w:t xml:space="preserve">select </w:t>
-      </w:r>
-      <w:r>
-        <w:t>their</w:t>
-      </w:r>
-      <w:r>
-        <w:t xml:space="preserve"> tanks</w:t>
-      </w:r>
-      <w:r>
-        <w:t xml:space="preserve">. </w:t>
-      </w:r>
-      <w:r>
-        <w:t>Use</w:t>
-      </w:r>
-      <w:r>
-        <w:t xml:space="preserve"> </w:t>
-      </w:r>
-      <w:r>
-        <w:t>multi-t</w:t>
-      </w:r>
-      <w:r>
-        <w:t>hreads</w:t>
-      </w:r>
-      <w:r>
-        <w:t xml:space="preserve"> comp</w:t>
-      </w:r>
-      <w:r>
-        <w:t>u</w:t>
-      </w:r>
-      <w:r>
-        <w:t>t</w:t>
-      </w:r>
-      <w:r>
-        <w:t>ation</w:t>
-      </w:r>
-      <w:r>
-        <w:t xml:space="preserve"> may also be a solution</w:t>
-      </w:r>
-      <w:r>
-        <w:t>.</w:t>
-      </w:r>
-    </w:p>
-    <w:p>
-      <w:pPr>
-        <w:pStyle w:val="Titre1"/>
-      </w:pPr>
-      <w:r>
-        <w:t>Entities</w:t>
-      </w:r>
-    </w:p>
-    <w:p>
-      <w:pPr>
-        <w:pStyle w:val="Titre2"/>
-      </w:pPr>
-      <w:r>
-        <w:t>General Presentation</w:t>
-      </w:r>
-    </w:p>
-    <w:p/>
-    <w:p>
-      <w:r>
-        <w:t>Here is an extract of the full UML diagram</w:t>
-      </w:r>
-      <w:r>
-        <w:t>, on the moving entities part.</w:t>
-      </w:r>
-    </w:p>
-    <w:p>
-      <w:r>
-        <w:t xml:space="preserve">As each player </w:t>
-      </w:r>
-      <w:r>
-        <w:t xml:space="preserve">controls </w:t>
-      </w:r>
-      <w:r>
-        <w:t>a tank</w:t>
-      </w:r>
-      <w:r>
-        <w:t>.</w:t>
-      </w:r>
-      <w:r>
-        <w:t xml:space="preserve"> </w:t>
-      </w:r>
-      <w:r>
-        <w:t>T</w:t>
-      </w:r>
-      <w:r>
-        <w:t>he Tank class contain</w:t>
-      </w:r>
-      <w:r>
-        <w:t>s</w:t>
-      </w:r>
-      <w:r>
-        <w:t xml:space="preserve"> positions, speed, collisions and images</w:t>
-      </w:r>
-      <w:r>
-        <w:t xml:space="preserve"> </w:t>
-      </w:r>
-      <w:r>
-        <w:t>information about the player as its number, score and the number of bullets fired.</w:t>
-      </w:r>
-    </w:p>
-    <w:p>
-      <w:r>
-        <w:t xml:space="preserve">The class will also contain </w:t>
-      </w:r>
-      <w:r>
-        <w:t>the graphics related to the tank</w:t>
-      </w:r>
-      <w:r>
-        <w:t xml:space="preserve">, </w:t>
-      </w:r>
-      <w:r>
-        <w:t xml:space="preserve">as </w:t>
-      </w:r>
-      <w:r>
-        <w:t>dust</w:t>
-      </w:r>
-      <w:r>
-        <w:t xml:space="preserve"> particles</w:t>
-      </w:r>
-      <w:r>
-        <w:t>.</w:t>
-      </w:r>
-      <w:r>
-        <w:t xml:space="preserve"> </w:t>
-      </w:r>
-    </w:p>
-    <w:p>
-      <w:pPr>
-        <w:pStyle w:val="Titre2"/>
-      </w:pPr>
-      <w:r>
-        <w:t>Trajectories</w:t>
-      </w:r>
-    </w:p>
-    <w:p>
-      <w:r>
-        <w:t xml:space="preserve">To have </w:t>
-      </w:r>
-      <w:r>
-        <w:t>trajectories</w:t>
-      </w:r>
-      <w:r>
-        <w:t xml:space="preserve">, we only need </w:t>
-      </w:r>
-      <w:r>
-        <w:t>three</w:t>
-      </w:r>
-      <w:r>
-        <w:t xml:space="preserve"> things: </w:t>
-      </w:r>
-      <w:r>
-        <w:t xml:space="preserve">position, </w:t>
-      </w:r>
-      <w:r>
-        <w:t>orientation</w:t>
-      </w:r>
-      <w:r>
-        <w:t xml:space="preserve"> and speed. </w:t>
-      </w:r>
-      <w:r>
-        <w:t>These variables are stored in the Tank class.</w:t>
-      </w:r>
-      <w:r>
-        <w:t xml:space="preserve"> </w:t>
-      </w:r>
-    </w:p>
-    <w:p>
-      <w:pPr>
+    </w:p>
+    <w:p>
+      <w:pPr>
+        <w:keepNext/>
         <w:jc w:val="center"/>
       </w:pPr>
       <w:r>
         <w:rPr>
           <w:noProof/>
         </w:rPr>
-        <w:lastRenderedPageBreak/>
         <w:drawing>
           <wp:inline distT="0" distB="0" distL="0" distR="0" wp14:anchorId="4002290F" wp14:editId="35823953">
             <wp:extent cx="2312123" cy="2362200"/>
@@ -2260,7 +3394,7 @@
                     </pic:cNvPicPr>
                   </pic:nvPicPr>
                   <pic:blipFill>
-                    <a:blip r:embed="rId8" cstate="print">
+                    <a:blip r:embed="rId14" cstate="print">
                       <a:extLst>
                         <a:ext uri="{28A0092B-C50C-407E-A947-70E740481C1C}">
                           <a14:useLocalDpi xmlns:a14="http://schemas.microsoft.com/office/drawing/2010/main" val="0"/>
@@ -2293,14 +3427,144 @@
       </w:r>
     </w:p>
     <w:p>
-      <w:r>
-        <w:t>Identic variables are used for bullets</w:t>
+      <w:pPr>
+        <w:pStyle w:val="Lgende"/>
+        <w:jc w:val="center"/>
+      </w:pPr>
+      <w:r>
+        <w:t xml:space="preserve">Figure </w:t>
+      </w:r>
+      <w:fldSimple w:instr=" SEQ Figure \* ARABIC ">
+        <w:r>
+          <w:rPr>
+            <w:noProof/>
+          </w:rPr>
+          <w:t>4</w:t>
+        </w:r>
+      </w:fldSimple>
+      <w:r>
+        <w:t>: ?</w:t>
+      </w:r>
+    </w:p>
+    <w:p>
+      <w:pPr>
+        <w:jc w:val="both"/>
+      </w:pPr>
+      <w:r>
+        <w:t>To</w:t>
+      </w:r>
+      <w:r>
+        <w:t xml:space="preserve"> calculate the next </w:t>
+      </w:r>
+      <w:r>
+        <w:t>position of the tank</w:t>
+      </w:r>
+      <w:r>
+        <w:t xml:space="preserve">, we </w:t>
+      </w:r>
+      <w:r>
+        <w:t xml:space="preserve">simply </w:t>
+      </w:r>
+      <w:r>
+        <w:t>add</w:t>
+      </w:r>
+      <w:r>
+        <w:t xml:space="preserve"> at each step the speed to the current position</w:t>
+      </w:r>
+      <w:r>
+        <w:t xml:space="preserve">, projected (with the use of the </w:t>
+      </w:r>
+      <w:r>
+        <w:t>position angle) onto x and y.</w:t>
+      </w:r>
+      <w:r>
+        <w:t xml:space="preserve"> </w:t>
+      </w:r>
+      <w:r>
+        <w:t xml:space="preserve">To make the game more </w:t>
+      </w:r>
+      <w:r>
+        <w:t xml:space="preserve">realistic, </w:t>
+      </w:r>
+      <w:r>
+        <w:t>the speed is not constant over time</w:t>
+      </w:r>
+      <w:r>
+        <w:t>:</w:t>
+      </w:r>
+      <w:r>
+        <w:t xml:space="preserve"> </w:t>
+      </w:r>
+      <w:r>
+        <w:t xml:space="preserve">It is very small when you start to push </w:t>
+      </w:r>
+      <w:r>
+        <w:t>the “go-forward” key</w:t>
+      </w:r>
+      <w:r>
+        <w:t xml:space="preserve">, and </w:t>
+      </w:r>
+      <w:r>
+        <w:t xml:space="preserve">increases </w:t>
+      </w:r>
+      <w:r>
+        <w:t xml:space="preserve">at each </w:t>
+      </w:r>
+      <w:r>
+        <w:t>run</w:t>
+      </w:r>
+      <w:r>
+        <w:t xml:space="preserve"> until it reaches the maximum value</w:t>
+      </w:r>
+      <w:r>
+        <w:t>. It gives the impression that the tank is accelerating which is prettier on screen.</w:t>
+      </w:r>
+    </w:p>
+    <w:p>
+      <w:pPr>
+        <w:jc w:val="both"/>
+      </w:pPr>
+      <w:r>
+        <w:lastRenderedPageBreak/>
+        <w:t>The</w:t>
+      </w:r>
+      <w:r>
+        <w:t xml:space="preserve"> exact</w:t>
+      </w:r>
+      <w:r>
+        <w:t xml:space="preserve"> same process is used</w:t>
+      </w:r>
+      <w:r>
+        <w:t xml:space="preserve"> for bullets</w:t>
+      </w:r>
+      <w:r>
+        <w:t>, except that there is no acceleration (their speed is constant</w:t>
+      </w:r>
+      <w:r>
+        <w:t xml:space="preserve"> over time</w:t>
+      </w:r>
+      <w:r>
+        <w:t>)</w:t>
       </w:r>
       <w:r>
         <w:t>.</w:t>
       </w:r>
-    </w:p>
-    <w:p/>
+      <w:r>
+        <w:t xml:space="preserve"> However, bullets have a limited lifespan</w:t>
+      </w:r>
+      <w:r>
+        <w:t xml:space="preserve">: </w:t>
+      </w:r>
+      <w:r>
+        <w:t xml:space="preserve">they </w:t>
+      </w:r>
+      <w:r>
+        <w:t xml:space="preserve">disappear </w:t>
+      </w:r>
+      <w:r>
+        <w:t>when their Timer goes to 0.</w:t>
+      </w:r>
+    </w:p>
     <w:p>
       <w:pPr>
         <w:pStyle w:val="Titre2"/>
@@ -2308,8 +3572,86 @@
       <w:r>
         <w:t>Collision</w:t>
       </w:r>
-    </w:p>
-    <w:p/>
+      <w:r>
+        <w:t>s</w:t>
+      </w:r>
+    </w:p>
+    <w:p>
+      <w:pPr>
+        <w:jc w:val="both"/>
+      </w:pPr>
+      <w:r>
+        <w:t xml:space="preserve">At first, we chose to use </w:t>
+      </w:r>
+      <w:r>
+        <w:t xml:space="preserve">square hitboxes </w:t>
+      </w:r>
+      <w:r>
+        <w:t xml:space="preserve">for the tanks, as their sprites are squares. </w:t>
+      </w:r>
+      <w:r>
+        <w:t xml:space="preserve">However, </w:t>
+      </w:r>
+      <w:r>
+        <w:t xml:space="preserve">the collisions of the edges of the square onto a wall made rotation impossible </w:t>
+      </w:r>
+      <w:r>
+        <w:t xml:space="preserve">if you were too close to that </w:t>
+      </w:r>
+      <w:r>
+        <w:t>wall</w:t>
+      </w:r>
+      <w:r>
+        <w:t>, which was frustrating when trying to escape from your opponent through the maze.</w:t>
+      </w:r>
+      <w:r>
+        <w:t xml:space="preserve"> We decided to transform that square into a </w:t>
+      </w:r>
+      <w:r>
+        <w:t xml:space="preserve">circular hitbox, </w:t>
+      </w:r>
+      <w:r>
+        <w:t xml:space="preserve">which corrected </w:t>
+      </w:r>
+      <w:r>
+        <w:t>this</w:t>
+      </w:r>
+      <w:r>
+        <w:t xml:space="preserve"> problem</w:t>
+      </w:r>
+      <w:r>
+        <w:t>.</w:t>
+      </w:r>
+    </w:p>
+    <w:p>
+      <w:pPr>
+        <w:jc w:val="both"/>
+      </w:pPr>
+      <w:r>
+        <w:t xml:space="preserve">Note: We left in the script a conditional loop </w:t>
+      </w:r>
+      <w:r>
+        <w:t xml:space="preserve">used to debug, </w:t>
+      </w:r>
+      <w:r>
+        <w:t xml:space="preserve">making appear on top of the Tank </w:t>
+      </w:r>
+      <w:r>
+        <w:t>s</w:t>
+      </w:r>
+      <w:r>
+        <w:t xml:space="preserve">prite </w:t>
+      </w:r>
+      <w:r>
+        <w:t>its hitbox</w:t>
+      </w:r>
+      <w:r>
+        <w:t xml:space="preserve">. It is not used when you want to play, </w:t>
+      </w:r>
+      <w:r>
+        <w:t>but it was clearly useful when we implemented collisions.</w:t>
+      </w:r>
+    </w:p>
     <w:p>
       <w:pPr>
         <w:pStyle w:val="Titre2"/>
@@ -2319,6 +3661,9 @@
       </w:r>
     </w:p>
     <w:p>
+      <w:pPr>
+        <w:jc w:val="both"/>
+      </w:pPr>
       <w:r>
         <w:t xml:space="preserve">Since we defined the tank hitbox as a circle to simplify the collisions and </w:t>
       </w:r>
@@ -2342,6 +3687,48 @@
       </w:r>
       <w:r>
         <w:t xml:space="preserve">. </w:t>
+      </w:r>
+      <w:r>
+        <w:t xml:space="preserve">It may happen that a bullet </w:t>
+      </w:r>
+      <w:r>
+        <w:t xml:space="preserve">crosses one of the edge of a player’s tank without </w:t>
+      </w:r>
+      <w:r>
+        <w:t xml:space="preserve">any effect. We are aware that it can be </w:t>
+      </w:r>
+      <w:r>
+        <w:t>very</w:t>
+      </w:r>
+      <w:r>
+        <w:t xml:space="preserve"> frustratin</w:t>
+      </w:r>
+      <w:r>
+        <w:t>g for players to</w:t>
+      </w:r>
+      <w:r>
+        <w:t xml:space="preserve"> miss a shot because of the game’s hitbox design. </w:t>
+      </w:r>
+      <w:r>
+        <w:t xml:space="preserve">We have put a lot of effort into this issue. </w:t>
+      </w:r>
+      <w:r>
+        <w:t>We searched for different libraries</w:t>
+      </w:r>
+      <w:r>
+        <w:t xml:space="preserve"> and codes</w:t>
+      </w:r>
+      <w:r>
+        <w:t xml:space="preserve"> that could allow to</w:t>
+      </w:r>
+      <w:r>
+        <w:t xml:space="preserve"> overcome this issue. The solution we came up with turns out to be the best of what we can do </w:t>
+      </w:r>
+      <w:r>
+        <w:t>with the less possible frustration</w:t>
+      </w:r>
+      <w:r>
+        <w:t xml:space="preserve"> and best gameplay.</w:t>
       </w:r>
     </w:p>
     <w:p>
@@ -2841,18 +4228,6 @@
       <w:r>
         <w:t>.</w:t>
       </w:r>
-    </w:p>
-    <w:p>
-      <w:pPr>
-        <w:ind w:firstLine="360"/>
-        <w:jc w:val="both"/>
-      </w:pPr>
-    </w:p>
-    <w:p>
-      <w:pPr>
-        <w:ind w:firstLine="360"/>
-        <w:jc w:val="both"/>
-      </w:pPr>
     </w:p>
     <w:p>
       <w:pPr>
@@ -2870,11 +4245,9 @@
           <w:numId w:val="5"/>
         </w:numPr>
       </w:pPr>
-      <w:proofErr w:type="spellStart"/>
       <w:r>
         <w:t>RyiSnow</w:t>
       </w:r>
-      <w:proofErr w:type="spellEnd"/>
       <w:r>
         <w:t xml:space="preserve"> </w:t>
       </w:r>
@@ -2914,7 +4287,7 @@
       <w:r>
         <w:t xml:space="preserve">]. How to make a 2D game in Java. Available at </w:t>
       </w:r>
-      <w:hyperlink r:id="rId9" w:history="1">
+      <w:hyperlink r:id="rId15" w:history="1">
         <w:r>
           <w:rPr>
             <w:rStyle w:val="Lienhypertexte"/>
@@ -2932,19 +4305,9 @@
         </w:numPr>
       </w:pPr>
       <w:r>
-        <w:t>Splash s</w:t>
-      </w:r>
-      <w:r>
-        <w:t xml:space="preserve">ound effect </w:t>
-      </w:r>
-      <w:hyperlink r:id="rId10" w:history="1">
-        <w:r>
-          <w:rPr>
-            <w:rStyle w:val="Lienhypertexte"/>
-          </w:rPr>
-          <w:t>https://www.youtube.com/watch?v=nZNR5i9qN4w</w:t>
-        </w:r>
-      </w:hyperlink>
+        <w:lastRenderedPageBreak/>
+        <w:t>FONTS</w:t>
+      </w:r>
     </w:p>
     <w:p>
       <w:pPr>
@@ -2954,17 +4317,14 @@
           <w:numId w:val="5"/>
         </w:numPr>
       </w:pPr>
-      <w:r>
-        <w:t xml:space="preserve">Pew sound effect </w:t>
-      </w:r>
-      <w:hyperlink r:id="rId11" w:history="1">
-        <w:r>
-          <w:rPr>
-            <w:rStyle w:val="Lienhypertexte"/>
-          </w:rPr>
-          <w:t>https://www.youtube.com/watch?v=i6DRo6v78yg</w:t>
-        </w:r>
-      </w:hyperlink>
+    </w:p>
+    <w:p>
+      <w:r>
+        <w:t xml:space="preserve">Liste des trucs qui faudrait changer </w:t>
+      </w:r>
+      <w:r>
+        <w:t>dans le code :</w:t>
+      </w:r>
     </w:p>
     <w:p>
       <w:pPr>
@@ -2973,26 +4333,19 @@
           <w:ilvl w:val="0"/>
           <w:numId w:val="5"/>
         </w:numPr>
-        <w:rPr>
-          <w:rStyle w:val="Lienhypertexte"/>
-          <w:color w:val="auto"/>
-          <w:u w:val="none"/>
-        </w:rPr>
-      </w:pPr>
-      <w:r>
-        <w:t>UML Diagram</w:t>
-      </w:r>
-      <w:r>
-        <w:t xml:space="preserve"> </w:t>
-      </w:r>
-      <w:hyperlink r:id="rId12" w:history="1">
-        <w:r>
-          <w:rPr>
-            <w:rStyle w:val="Lienhypertexte"/>
-          </w:rPr>
-          <w:t>https://drive.google.com/file/d/1X7Sa6L2Nf9PNbINfklYWSefwDBxyWGYT/view?usp=sharing</w:t>
-        </w:r>
-      </w:hyperlink>
+      </w:pPr>
+      <w:r>
+        <w:t xml:space="preserve">le nom des classes qui est pas raccord avec la notation demandée (ex: Super_Tank </w:t>
+      </w:r>
+      <w:r>
+        <w:sym w:font="Wingdings" w:char="F0E0"/>
+      </w:r>
+      <w:r>
+        <w:t xml:space="preserve"> SuperTank)</w:t>
+      </w:r>
+      <w:r>
+        <w:t xml:space="preserve"> ?? WTF QUI A ECRIT CA JE COMPRENDS PAS BATARD</w:t>
+      </w:r>
     </w:p>
     <w:p>
       <w:pPr>
@@ -3002,20 +4355,466 @@
           <w:numId w:val="5"/>
         </w:numPr>
       </w:pPr>
+      <w:r>
+        <w:t>les descriptions des tanks dans le menu qui sont pas profs-friendly ?</w:t>
+      </w:r>
+    </w:p>
+    <w:p>
+      <w:pPr>
+        <w:pStyle w:val="Paragraphedeliste"/>
+        <w:numPr>
+          <w:ilvl w:val="0"/>
+          <w:numId w:val="5"/>
+        </w:numPr>
+      </w:pPr>
+      <w:r>
+        <w:t>Plus de commentaires</w:t>
+      </w:r>
+      <w:r>
+        <w:t xml:space="preserve"> qui expliquent le</w:t>
+      </w:r>
+      <w:r>
+        <w:t>s mécaniques</w:t>
+      </w:r>
     </w:p>
     <w:sectPr>
+      <w:headerReference w:type="default" r:id="rId16"/>
+      <w:footerReference w:type="default" r:id="rId17"/>
       <w:pgSz w:w="11906" w:h="16838"/>
       <w:pgMar w:top="1417" w:right="1417" w:bottom="1417" w:left="1417" w:header="708" w:footer="708" w:gutter="0"/>
       <w:cols w:space="708"/>
+      <w:titlePg/>
       <w:docGrid w:linePitch="360"/>
     </w:sectPr>
   </w:body>
 </w:document>
 </file>
 
+<file path=word/endnotes.xml><?xml version="1.0" encoding="utf-8"?>
+<w:endnotes xmlns:wpc="http://schemas.microsoft.com/office/word/2010/wordprocessingCanvas" xmlns:cx="http://schemas.microsoft.com/office/drawing/2014/chartex" xmlns:cx1="http://schemas.microsoft.com/office/drawing/2015/9/8/chartex" xmlns:cx2="http://schemas.microsoft.com/office/drawing/2015/10/21/chartex" xmlns:cx3="http://schemas.microsoft.com/office/drawing/2016/5/9/chartex" xmlns:cx4="http://schemas.microsoft.com/office/drawing/2016/5/10/chartex" xmlns:cx5="http://schemas.microsoft.com/office/drawing/2016/5/11/chartex" xmlns:cx6="http://schemas.microsoft.com/office/drawing/2016/5/12/chartex" xmlns:cx7="http://schemas.microsoft.com/office/drawing/2016/5/13/chartex" xmlns:cx8="http://schemas.microsoft.com/office/drawing/2016/5/14/chartex" xmlns:mc="http://schemas.openxmlformats.org/markup-compatibility/2006" xmlns:aink="http://schemas.microsoft.com/office/drawing/2016/ink" xmlns:am3d="http://schemas.microsoft.com/office/drawing/2017/model3d" xmlns:o="urn:schemas-microsoft-com:office:office" xmlns:oel="http://schemas.microsoft.com/office/2019/extlst" xmlns:r="http://schemas.openxmlformats.org/officeDocument/2006/relationships" xmlns:m="http://schemas.openxmlformats.org/officeDocument/2006/math" xmlns:v="urn:schemas-microsoft-com:vml" xmlns:wp14="http://schemas.microsoft.com/office/word/2010/wordprocessingDrawing" xmlns:wp="http://schemas.openxmlformats.org/drawingml/2006/wordprocessingDrawing" xmlns:w10="urn:schemas-microsoft-com:office:word" xmlns:w="http://schemas.openxmlformats.org/wordprocessingml/2006/main" xmlns:w14="http://schemas.microsoft.com/office/word/2010/wordml" xmlns:w15="http://schemas.microsoft.com/office/word/2012/wordml" xmlns:w16cex="http://schemas.microsoft.com/office/word/2018/wordml/cex" xmlns:w16cid="http://schemas.microsoft.com/office/word/2016/wordml/cid" xmlns:w16="http://schemas.microsoft.com/office/word/2018/wordml" xmlns:w16sdtdh="http://schemas.microsoft.com/office/word/2020/wordml/sdtdatahash" xmlns:w16se="http://schemas.microsoft.com/office/word/2015/wordml/symex" xmlns:wpg="http://schemas.microsoft.com/office/word/2010/wordprocessingGroup" xmlns:wpi="http://schemas.microsoft.com/office/word/2010/wordprocessingInk" xmlns:wne="http://schemas.microsoft.com/office/word/2006/wordml" xmlns:wps="http://schemas.microsoft.com/office/word/2010/wordprocessingShape" mc:Ignorable="w14 w15 w16se w16cid w16 w16cex w16sdtdh wp14">
+  <w:endnote w:type="separator" w:id="-1">
+    <w:p>
+      <w:pPr>
+        <w:spacing w:after="0" w:line="240" w:lineRule="auto"/>
+      </w:pPr>
+      <w:r>
+        <w:separator/>
+      </w:r>
+    </w:p>
+  </w:endnote>
+  <w:endnote w:type="continuationSeparator" w:id="0">
+    <w:p>
+      <w:pPr>
+        <w:spacing w:after="0" w:line="240" w:lineRule="auto"/>
+      </w:pPr>
+      <w:r>
+        <w:continuationSeparator/>
+      </w:r>
+    </w:p>
+  </w:endnote>
+</w:endnotes>
+</file>
+
+<file path=word/footer1.xml><?xml version="1.0" encoding="utf-8"?>
+<w:ftr xmlns:wpc="http://schemas.microsoft.com/office/word/2010/wordprocessingCanvas" xmlns:cx="http://schemas.microsoft.com/office/drawing/2014/chartex" xmlns:cx1="http://schemas.microsoft.com/office/drawing/2015/9/8/chartex" xmlns:cx2="http://schemas.microsoft.com/office/drawing/2015/10/21/chartex" xmlns:cx3="http://schemas.microsoft.com/office/drawing/2016/5/9/chartex" xmlns:cx4="http://schemas.microsoft.com/office/drawing/2016/5/10/chartex" xmlns:cx5="http://schemas.microsoft.com/office/drawing/2016/5/11/chartex" xmlns:cx6="http://schemas.microsoft.com/office/drawing/2016/5/12/chartex" xmlns:cx7="http://schemas.microsoft.com/office/drawing/2016/5/13/chartex" xmlns:cx8="http://schemas.microsoft.com/office/drawing/2016/5/14/chartex" xmlns:mc="http://schemas.openxmlformats.org/markup-compatibility/2006" xmlns:aink="http://schemas.microsoft.com/office/drawing/2016/ink" xmlns:am3d="http://schemas.microsoft.com/office/drawing/2017/model3d" xmlns:o="urn:schemas-microsoft-com:office:office" xmlns:oel="http://schemas.microsoft.com/office/2019/extlst" xmlns:r="http://schemas.openxmlformats.org/officeDocument/2006/relationships" xmlns:m="http://schemas.openxmlformats.org/officeDocument/2006/math" xmlns:v="urn:schemas-microsoft-com:vml" xmlns:wp14="http://schemas.microsoft.com/office/word/2010/wordprocessingDrawing" xmlns:wp="http://schemas.openxmlformats.org/drawingml/2006/wordprocessingDrawing" xmlns:w10="urn:schemas-microsoft-com:office:word" xmlns:w="http://schemas.openxmlformats.org/wordprocessingml/2006/main" xmlns:w14="http://schemas.microsoft.com/office/word/2010/wordml" xmlns:w15="http://schemas.microsoft.com/office/word/2012/wordml" xmlns:w16cex="http://schemas.microsoft.com/office/word/2018/wordml/cex" xmlns:w16cid="http://schemas.microsoft.com/office/word/2016/wordml/cid" xmlns:w16="http://schemas.microsoft.com/office/word/2018/wordml" xmlns:w16sdtdh="http://schemas.microsoft.com/office/word/2020/wordml/sdtdatahash" xmlns:w16se="http://schemas.microsoft.com/office/word/2015/wordml/symex" xmlns:wpg="http://schemas.microsoft.com/office/word/2010/wordprocessingGroup" xmlns:wpi="http://schemas.microsoft.com/office/word/2010/wordprocessingInk" xmlns:wne="http://schemas.microsoft.com/office/word/2006/wordml" xmlns:wps="http://schemas.microsoft.com/office/word/2010/wordprocessingShape" mc:Ignorable="w14 w15 w16se w16cid w16 w16cex w16sdtdh wp14">
+  <w:sdt>
+    <w:sdtPr>
+      <w:id w:val="-51624399"/>
+      <w:docPartObj>
+        <w:docPartGallery w:val="Page Numbers (Bottom of Page)"/>
+        <w:docPartUnique/>
+      </w:docPartObj>
+    </w:sdtPr>
+    <w:sdtEndPr/>
+    <w:sdtContent>
+      <w:p>
+        <w:pPr>
+          <w:pStyle w:val="En-tte"/>
+        </w:pPr>
+        <w:sdt>
+          <w:sdtPr>
+            <w:alias w:val="Auteur "/>
+            <w:tag w:val=""/>
+            <w:id w:val="-905065528"/>
+            <w:placeholder>
+              <w:docPart w:val="968DBABAB0D1471FA9B73211D0945CCA"/>
+            </w:placeholder>
+            <w:dataBinding w:prefixMappings="xmlns:ns0='http://purl.org/dc/elements/1.1/' xmlns:ns1='http://schemas.openxmlformats.org/package/2006/metadata/core-properties' " w:xpath="/ns1:coreProperties[1]/ns0:creator[1]" w:storeItemID="{6C3C8BC8-F283-45AE-878A-BAB7291924A1}"/>
+            <w:text/>
+          </w:sdtPr>
+          <w:sdtEndPr/>
+          <w:sdtContent>
+            <w:r>
+              <w:t>Adrian Merle, Antonin Sibileau, Alexandre Rosard and Léo Bonnaire</w:t>
+            </w:r>
+          </w:sdtContent>
+        </w:sdt>
+        <w:r>
+          <w:t xml:space="preserve"> – Promo 64 – SCAN 2</w:t>
+        </w:r>
+        <w:r>
+          <w:rPr>
+            <w:vertAlign w:val="superscript"/>
+          </w:rPr>
+          <w:t>nd</w:t>
+        </w:r>
+      </w:p>
+      <w:p>
+        <w:pPr>
+          <w:pStyle w:val="Pieddepage"/>
+          <w:jc w:val="right"/>
+        </w:pPr>
+        <w:r>
+          <w:fldChar w:fldCharType="begin"/>
+        </w:r>
+        <w:r>
+          <w:instrText>PAGE   \* MERGEFORMAT</w:instrText>
+        </w:r>
+        <w:r>
+          <w:fldChar w:fldCharType="separate"/>
+        </w:r>
+        <w:r>
+          <w:rPr>
+            <w:lang w:val="fr-FR"/>
+          </w:rPr>
+          <w:t>2</w:t>
+        </w:r>
+        <w:r>
+          <w:fldChar w:fldCharType="end"/>
+        </w:r>
+      </w:p>
+    </w:sdtContent>
+  </w:sdt>
+  <w:p>
+    <w:pPr>
+      <w:pStyle w:val="En-tte"/>
+    </w:pPr>
+  </w:p>
+</w:ftr>
+</file>
+
+<file path=word/footnotes.xml><?xml version="1.0" encoding="utf-8"?>
+<w:footnotes xmlns:wpc="http://schemas.microsoft.com/office/word/2010/wordprocessingCanvas" xmlns:cx="http://schemas.microsoft.com/office/drawing/2014/chartex" xmlns:cx1="http://schemas.microsoft.com/office/drawing/2015/9/8/chartex" xmlns:cx2="http://schemas.microsoft.com/office/drawing/2015/10/21/chartex" xmlns:cx3="http://schemas.microsoft.com/office/drawing/2016/5/9/chartex" xmlns:cx4="http://schemas.microsoft.com/office/drawing/2016/5/10/chartex" xmlns:cx5="http://schemas.microsoft.com/office/drawing/2016/5/11/chartex" xmlns:cx6="http://schemas.microsoft.com/office/drawing/2016/5/12/chartex" xmlns:cx7="http://schemas.microsoft.com/office/drawing/2016/5/13/chartex" xmlns:cx8="http://schemas.microsoft.com/office/drawing/2016/5/14/chartex" xmlns:mc="http://schemas.openxmlformats.org/markup-compatibility/2006" xmlns:aink="http://schemas.microsoft.com/office/drawing/2016/ink" xmlns:am3d="http://schemas.microsoft.com/office/drawing/2017/model3d" xmlns:o="urn:schemas-microsoft-com:office:office" xmlns:oel="http://schemas.microsoft.com/office/2019/extlst" xmlns:r="http://schemas.openxmlformats.org/officeDocument/2006/relationships" xmlns:m="http://schemas.openxmlformats.org/officeDocument/2006/math" xmlns:v="urn:schemas-microsoft-com:vml" xmlns:wp14="http://schemas.microsoft.com/office/word/2010/wordprocessingDrawing" xmlns:wp="http://schemas.openxmlformats.org/drawingml/2006/wordprocessingDrawing" xmlns:w10="urn:schemas-microsoft-com:office:word" xmlns:w="http://schemas.openxmlformats.org/wordprocessingml/2006/main" xmlns:w14="http://schemas.microsoft.com/office/word/2010/wordml" xmlns:w15="http://schemas.microsoft.com/office/word/2012/wordml" xmlns:w16cex="http://schemas.microsoft.com/office/word/2018/wordml/cex" xmlns:w16cid="http://schemas.microsoft.com/office/word/2016/wordml/cid" xmlns:w16="http://schemas.microsoft.com/office/word/2018/wordml" xmlns:w16sdtdh="http://schemas.microsoft.com/office/word/2020/wordml/sdtdatahash" xmlns:w16se="http://schemas.microsoft.com/office/word/2015/wordml/symex" xmlns:wpg="http://schemas.microsoft.com/office/word/2010/wordprocessingGroup" xmlns:wpi="http://schemas.microsoft.com/office/word/2010/wordprocessingInk" xmlns:wne="http://schemas.microsoft.com/office/word/2006/wordml" xmlns:wps="http://schemas.microsoft.com/office/word/2010/wordprocessingShape" mc:Ignorable="w14 w15 w16se w16cid w16 w16cex w16sdtdh wp14">
+  <w:footnote w:type="separator" w:id="-1">
+    <w:p>
+      <w:pPr>
+        <w:spacing w:after="0" w:line="240" w:lineRule="auto"/>
+      </w:pPr>
+      <w:r>
+        <w:separator/>
+      </w:r>
+    </w:p>
+  </w:footnote>
+  <w:footnote w:type="continuationSeparator" w:id="0">
+    <w:p>
+      <w:pPr>
+        <w:spacing w:after="0" w:line="240" w:lineRule="auto"/>
+      </w:pPr>
+      <w:r>
+        <w:continuationSeparator/>
+      </w:r>
+    </w:p>
+  </w:footnote>
+</w:footnotes>
+</file>
+
+<file path=word/header1.xml><?xml version="1.0" encoding="utf-8"?>
+<w:hdr xmlns:wpc="http://schemas.microsoft.com/office/word/2010/wordprocessingCanvas" xmlns:cx="http://schemas.microsoft.com/office/drawing/2014/chartex" xmlns:cx1="http://schemas.microsoft.com/office/drawing/2015/9/8/chartex" xmlns:cx2="http://schemas.microsoft.com/office/drawing/2015/10/21/chartex" xmlns:cx3="http://schemas.microsoft.com/office/drawing/2016/5/9/chartex" xmlns:cx4="http://schemas.microsoft.com/office/drawing/2016/5/10/chartex" xmlns:cx5="http://schemas.microsoft.com/office/drawing/2016/5/11/chartex" xmlns:cx6="http://schemas.microsoft.com/office/drawing/2016/5/12/chartex" xmlns:cx7="http://schemas.microsoft.com/office/drawing/2016/5/13/chartex" xmlns:cx8="http://schemas.microsoft.com/office/drawing/2016/5/14/chartex" xmlns:mc="http://schemas.openxmlformats.org/markup-compatibility/2006" xmlns:aink="http://schemas.microsoft.com/office/drawing/2016/ink" xmlns:am3d="http://schemas.microsoft.com/office/drawing/2017/model3d" xmlns:o="urn:schemas-microsoft-com:office:office" xmlns:oel="http://schemas.microsoft.com/office/2019/extlst" xmlns:r="http://schemas.openxmlformats.org/officeDocument/2006/relationships" xmlns:m="http://schemas.openxmlformats.org/officeDocument/2006/math" xmlns:v="urn:schemas-microsoft-com:vml" xmlns:wp14="http://schemas.microsoft.com/office/word/2010/wordprocessingDrawing" xmlns:wp="http://schemas.openxmlformats.org/drawingml/2006/wordprocessingDrawing" xmlns:w10="urn:schemas-microsoft-com:office:word" xmlns:w="http://schemas.openxmlformats.org/wordprocessingml/2006/main" xmlns:w14="http://schemas.microsoft.com/office/word/2010/wordml" xmlns:w15="http://schemas.microsoft.com/office/word/2012/wordml" xmlns:w16cex="http://schemas.microsoft.com/office/word/2018/wordml/cex" xmlns:w16cid="http://schemas.microsoft.com/office/word/2016/wordml/cid" xmlns:w16="http://schemas.microsoft.com/office/word/2018/wordml" xmlns:w16sdtdh="http://schemas.microsoft.com/office/word/2020/wordml/sdtdatahash" xmlns:w16se="http://schemas.microsoft.com/office/word/2015/wordml/symex" xmlns:wpg="http://schemas.microsoft.com/office/word/2010/wordprocessingGroup" xmlns:wpi="http://schemas.microsoft.com/office/word/2010/wordprocessingInk" xmlns:wne="http://schemas.microsoft.com/office/word/2006/wordml" xmlns:wps="http://schemas.microsoft.com/office/word/2010/wordprocessingShape" mc:Ignorable="w14 w15 w16se w16cid w16 w16cex w16sdtdh wp14">
+  <w:p>
+    <w:pPr>
+      <w:pStyle w:val="En-tte"/>
+    </w:pPr>
+    <w:r>
+      <w:rPr>
+        <w:noProof/>
+      </w:rPr>
+      <w:drawing>
+        <wp:anchor distT="0" distB="0" distL="114300" distR="114300" simplePos="0" relativeHeight="251660288" behindDoc="0" locked="0" layoutInCell="1" allowOverlap="1" wp14:anchorId="22A9CACF" wp14:editId="5C0947D0">
+          <wp:simplePos x="0" y="0"/>
+          <wp:positionH relativeFrom="margin">
+            <wp:posOffset>5195570</wp:posOffset>
+          </wp:positionH>
+          <wp:positionV relativeFrom="paragraph">
+            <wp:posOffset>-236220</wp:posOffset>
+          </wp:positionV>
+          <wp:extent cx="561975" cy="561975"/>
+          <wp:effectExtent l="0" t="0" r="9525" b="9525"/>
+          <wp:wrapThrough wrapText="bothSides">
+            <wp:wrapPolygon edited="0">
+              <wp:start x="0" y="0"/>
+              <wp:lineTo x="0" y="21234"/>
+              <wp:lineTo x="21234" y="21234"/>
+              <wp:lineTo x="21234" y="0"/>
+              <wp:lineTo x="0" y="0"/>
+            </wp:wrapPolygon>
+          </wp:wrapThrough>
+          <wp:docPr id="5" name="Image 5"/>
+          <wp:cNvGraphicFramePr>
+            <a:graphicFrameLocks xmlns:a="http://schemas.openxmlformats.org/drawingml/2006/main" noChangeAspect="1"/>
+          </wp:cNvGraphicFramePr>
+          <a:graphic xmlns:a="http://schemas.openxmlformats.org/drawingml/2006/main">
+            <a:graphicData uri="http://schemas.openxmlformats.org/drawingml/2006/picture">
+              <pic:pic xmlns:pic="http://schemas.openxmlformats.org/drawingml/2006/picture">
+                <pic:nvPicPr>
+                  <pic:cNvPr id="0" name="Picture 6"/>
+                  <pic:cNvPicPr>
+                    <a:picLocks noChangeAspect="1" noChangeArrowheads="1"/>
+                  </pic:cNvPicPr>
+                </pic:nvPicPr>
+                <pic:blipFill>
+                  <a:blip r:embed="rId1">
+                    <a:extLst>
+                      <a:ext uri="{28A0092B-C50C-407E-A947-70E740481C1C}">
+                        <a14:useLocalDpi xmlns:a14="http://schemas.microsoft.com/office/drawing/2010/main" val="0"/>
+                      </a:ext>
+                    </a:extLst>
+                  </a:blip>
+                  <a:srcRect/>
+                  <a:stretch>
+                    <a:fillRect/>
+                  </a:stretch>
+                </pic:blipFill>
+                <pic:spPr bwMode="auto">
+                  <a:xfrm flipH="1">
+                    <a:off x="0" y="0"/>
+                    <a:ext cx="561975" cy="561975"/>
+                  </a:xfrm>
+                  <a:prstGeom prst="rect">
+                    <a:avLst/>
+                  </a:prstGeom>
+                  <a:noFill/>
+                  <a:ln>
+                    <a:noFill/>
+                  </a:ln>
+                </pic:spPr>
+              </pic:pic>
+            </a:graphicData>
+          </a:graphic>
+          <wp14:sizeRelH relativeFrom="margin">
+            <wp14:pctWidth>0</wp14:pctWidth>
+          </wp14:sizeRelH>
+          <wp14:sizeRelV relativeFrom="margin">
+            <wp14:pctHeight>0</wp14:pctHeight>
+          </wp14:sizeRelV>
+        </wp:anchor>
+      </w:drawing>
+    </w:r>
+    <w:r>
+      <w:rPr>
+        <w:rFonts w:ascii="Times New Roman" w:hAnsi="Times New Roman" w:cs="Times New Roman"/>
+        <w:noProof/>
+        <w:sz w:val="24"/>
+        <w:szCs w:val="24"/>
+      </w:rPr>
+      <w:drawing>
+        <wp:anchor distT="0" distB="0" distL="114300" distR="114300" simplePos="0" relativeHeight="251659264" behindDoc="1" locked="0" layoutInCell="1" allowOverlap="1" wp14:anchorId="7800F3E3" wp14:editId="785D839B">
+          <wp:simplePos x="0" y="0"/>
+          <wp:positionH relativeFrom="margin">
+            <wp:align>left</wp:align>
+          </wp:positionH>
+          <wp:positionV relativeFrom="page">
+            <wp:posOffset>344170</wp:posOffset>
+          </wp:positionV>
+          <wp:extent cx="1758315" cy="406400"/>
+          <wp:effectExtent l="0" t="0" r="0" b="0"/>
+          <wp:wrapThrough wrapText="bothSides">
+            <wp:wrapPolygon edited="0">
+              <wp:start x="5382" y="0"/>
+              <wp:lineTo x="0" y="0"/>
+              <wp:lineTo x="0" y="20250"/>
+              <wp:lineTo x="15913" y="20250"/>
+              <wp:lineTo x="15913" y="16200"/>
+              <wp:lineTo x="21296" y="15188"/>
+              <wp:lineTo x="21296" y="0"/>
+              <wp:lineTo x="19892" y="0"/>
+              <wp:lineTo x="5382" y="0"/>
+            </wp:wrapPolygon>
+          </wp:wrapThrough>
+          <wp:docPr id="2" name="Image 2"/>
+          <wp:cNvGraphicFramePr>
+            <a:graphicFrameLocks xmlns:a="http://schemas.openxmlformats.org/drawingml/2006/main" noChangeAspect="1"/>
+          </wp:cNvGraphicFramePr>
+          <a:graphic xmlns:a="http://schemas.openxmlformats.org/drawingml/2006/main">
+            <a:graphicData uri="http://schemas.openxmlformats.org/drawingml/2006/picture">
+              <pic:pic xmlns:pic="http://schemas.openxmlformats.org/drawingml/2006/picture">
+                <pic:nvPicPr>
+                  <pic:cNvPr id="1" name="Image 1"/>
+                  <pic:cNvPicPr/>
+                </pic:nvPicPr>
+                <pic:blipFill rotWithShape="1">
+                  <a:blip r:embed="rId2">
+                    <a:extLst>
+                      <a:ext uri="{28A0092B-C50C-407E-A947-70E740481C1C}">
+                        <a14:useLocalDpi xmlns:a14="http://schemas.microsoft.com/office/drawing/2010/main" val="0"/>
+                      </a:ext>
+                    </a:extLst>
+                  </a:blip>
+                  <a:srcRect l="1511" r="1255"/>
+                  <a:stretch/>
+                </pic:blipFill>
+                <pic:spPr bwMode="auto">
+                  <a:xfrm>
+                    <a:off x="0" y="0"/>
+                    <a:ext cx="1758315" cy="406400"/>
+                  </a:xfrm>
+                  <a:prstGeom prst="rect">
+                    <a:avLst/>
+                  </a:prstGeom>
+                  <a:ln>
+                    <a:noFill/>
+                  </a:ln>
+                  <a:extLst>
+                    <a:ext uri="{53640926-AAD7-44D8-BBD7-CCE9431645EC}">
+                      <a14:shadowObscured xmlns:a14="http://schemas.microsoft.com/office/drawing/2010/main"/>
+                    </a:ext>
+                  </a:extLst>
+                </pic:spPr>
+              </pic:pic>
+            </a:graphicData>
+          </a:graphic>
+          <wp14:sizeRelH relativeFrom="margin">
+            <wp14:pctWidth>0</wp14:pctWidth>
+          </wp14:sizeRelH>
+          <wp14:sizeRelV relativeFrom="margin">
+            <wp14:pctHeight>0</wp14:pctHeight>
+          </wp14:sizeRelV>
+        </wp:anchor>
+      </w:drawing>
+    </w:r>
+    <w:r>
+      <w:t xml:space="preserve">    </w:t>
+    </w:r>
+    <w:r>
+      <w:t xml:space="preserve">Tank Trouble Remastered </w:t>
+    </w:r>
+    <w:r>
+      <w:t>–</w:t>
+    </w:r>
+    <w:r>
+      <w:t xml:space="preserve"> </w:t>
+    </w:r>
+    <w:r>
+      <w:t>Algo &amp; Prog 4</w:t>
+    </w:r>
+  </w:p>
+</w:hdr>
+</file>
+
 <file path=word/numbering.xml><?xml version="1.0" encoding="utf-8"?>
-<w:numbering xmlns:wpc="http://schemas.microsoft.com/office/word/2010/wordprocessingCanvas" xmlns:cx="http://schemas.microsoft.com/office/drawing/2014/chartex" xmlns:cx1="http://schemas.microsoft.com/office/drawing/2015/9/8/chartex" xmlns:cx2="http://schemas.microsoft.com/office/drawing/2015/10/21/chartex" xmlns:cx3="http://schemas.microsoft.com/office/drawing/2016/5/9/chartex" xmlns:cx4="http://schemas.microsoft.com/office/drawing/2016/5/10/chartex" xmlns:cx5="http://schemas.microsoft.com/office/drawing/2016/5/11/chartex" xmlns:cx6="http://schemas.microsoft.com/office/drawing/2016/5/12/chartex" xmlns:cx7="http://schemas.microsoft.com/office/drawing/2016/5/13/chartex" xmlns:cx8="http://schemas.microsoft.com/office/drawing/2016/5/14/chartex" xmlns:mc="http://schemas.openxmlformats.org/markup-compatibility/2006" xmlns:aink="http://schemas.microsoft.com/office/drawing/2016/ink" xmlns:am3d="http://schemas.microsoft.com/office/drawing/2017/model3d" xmlns:o="urn:schemas-microsoft-com:office:office" xmlns:r="http://schemas.openxmlformats.org/officeDocument/2006/relationships" xmlns:m="http://schemas.openxmlformats.org/officeDocument/2006/math" xmlns:v="urn:schemas-microsoft-com:vml" xmlns:wp14="http://schemas.microsoft.com/office/word/2010/wordprocessingDrawing" xmlns:wp="http://schemas.openxmlformats.org/drawingml/2006/wordprocessingDrawing" xmlns:w10="urn:schemas-microsoft-com:office:word" xmlns:w="http://schemas.openxmlformats.org/wordprocessingml/2006/main" xmlns:w14="http://schemas.microsoft.com/office/word/2010/wordml" xmlns:w15="http://schemas.microsoft.com/office/word/2012/wordml" xmlns:w16cex="http://schemas.microsoft.com/office/word/2018/wordml/cex" xmlns:w16cid="http://schemas.microsoft.com/office/word/2016/wordml/cid" xmlns:w16="http://schemas.microsoft.com/office/word/2018/wordml" xmlns:w16sdtdh="http://schemas.microsoft.com/office/word/2020/wordml/sdtdatahash" xmlns:w16se="http://schemas.microsoft.com/office/word/2015/wordml/symex" xmlns:wpg="http://schemas.microsoft.com/office/word/2010/wordprocessingGroup" xmlns:wpi="http://schemas.microsoft.com/office/word/2010/wordprocessingInk" xmlns:wne="http://schemas.microsoft.com/office/word/2006/wordml" xmlns:wps="http://schemas.microsoft.com/office/word/2010/wordprocessingShape" mc:Ignorable="w14 w15 w16se w16cid w16 w16cex w16sdtdh wp14">
+<w:numbering xmlns:wpc="http://schemas.microsoft.com/office/word/2010/wordprocessingCanvas" xmlns:cx="http://schemas.microsoft.com/office/drawing/2014/chartex" xmlns:cx1="http://schemas.microsoft.com/office/drawing/2015/9/8/chartex" xmlns:cx2="http://schemas.microsoft.com/office/drawing/2015/10/21/chartex" xmlns:cx3="http://schemas.microsoft.com/office/drawing/2016/5/9/chartex" xmlns:cx4="http://schemas.microsoft.com/office/drawing/2016/5/10/chartex" xmlns:cx5="http://schemas.microsoft.com/office/drawing/2016/5/11/chartex" xmlns:cx6="http://schemas.microsoft.com/office/drawing/2016/5/12/chartex" xmlns:cx7="http://schemas.microsoft.com/office/drawing/2016/5/13/chartex" xmlns:cx8="http://schemas.microsoft.com/office/drawing/2016/5/14/chartex" xmlns:mc="http://schemas.openxmlformats.org/markup-compatibility/2006" xmlns:aink="http://schemas.microsoft.com/office/drawing/2016/ink" xmlns:am3d="http://schemas.microsoft.com/office/drawing/2017/model3d" xmlns:o="urn:schemas-microsoft-com:office:office" xmlns:oel="http://schemas.microsoft.com/office/2019/extlst" xmlns:r="http://schemas.openxmlformats.org/officeDocument/2006/relationships" xmlns:m="http://schemas.openxmlformats.org/officeDocument/2006/math" xmlns:v="urn:schemas-microsoft-com:vml" xmlns:wp14="http://schemas.microsoft.com/office/word/2010/wordprocessingDrawing" xmlns:wp="http://schemas.openxmlformats.org/drawingml/2006/wordprocessingDrawing" xmlns:w10="urn:schemas-microsoft-com:office:word" xmlns:w="http://schemas.openxmlformats.org/wordprocessingml/2006/main" xmlns:w14="http://schemas.microsoft.com/office/word/2010/wordml" xmlns:w15="http://schemas.microsoft.com/office/word/2012/wordml" xmlns:w16cex="http://schemas.microsoft.com/office/word/2018/wordml/cex" xmlns:w16cid="http://schemas.microsoft.com/office/word/2016/wordml/cid" xmlns:w16="http://schemas.microsoft.com/office/word/2018/wordml" xmlns:w16sdtdh="http://schemas.microsoft.com/office/word/2020/wordml/sdtdatahash" xmlns:w16se="http://schemas.microsoft.com/office/word/2015/wordml/symex" xmlns:wpg="http://schemas.microsoft.com/office/word/2010/wordprocessingGroup" xmlns:wpi="http://schemas.microsoft.com/office/word/2010/wordprocessingInk" xmlns:wne="http://schemas.microsoft.com/office/word/2006/wordml" xmlns:wps="http://schemas.microsoft.com/office/word/2010/wordprocessingShape" mc:Ignorable="w14 w15 w16se w16cid w16 w16cex w16sdtdh wp14">
   <w:abstractNum w:abstractNumId="0" w15:restartNumberingAfterBreak="0">
+    <w:nsid w:val="43C64D9B"/>
+    <w:multiLevelType w:val="hybridMultilevel"/>
+    <w:tmpl w:val="DB70E37A"/>
+    <w:lvl w:ilvl="0" w:tplc="E9E49294">
+      <w:numFmt w:val="bullet"/>
+      <w:lvlText w:val="-"/>
+      <w:lvlJc w:val="left"/>
+      <w:pPr>
+        <w:ind w:left="720" w:hanging="360"/>
+      </w:pPr>
+      <w:rPr>
+        <w:rFonts w:ascii="Calibri" w:eastAsiaTheme="minorHAnsi" w:hAnsi="Calibri" w:cs="Calibri" w:hint="default"/>
+      </w:rPr>
+    </w:lvl>
+    <w:lvl w:ilvl="1" w:tplc="08090003" w:tentative="1">
+      <w:start w:val="1"/>
+      <w:numFmt w:val="bullet"/>
+      <w:lvlText w:val="o"/>
+      <w:lvlJc w:val="left"/>
+      <w:pPr>
+        <w:ind w:left="1440" w:hanging="360"/>
+      </w:pPr>
+      <w:rPr>
+        <w:rFonts w:ascii="Courier New" w:hAnsi="Courier New" w:cs="Courier New" w:hint="default"/>
+      </w:rPr>
+    </w:lvl>
+    <w:lvl w:ilvl="2" w:tplc="08090005" w:tentative="1">
+      <w:start w:val="1"/>
+      <w:numFmt w:val="bullet"/>
+      <w:lvlText w:val=""/>
+      <w:lvlJc w:val="left"/>
+      <w:pPr>
+        <w:ind w:left="2160" w:hanging="360"/>
+      </w:pPr>
+      <w:rPr>
+        <w:rFonts w:ascii="Wingdings" w:hAnsi="Wingdings" w:hint="default"/>
+      </w:rPr>
+    </w:lvl>
+    <w:lvl w:ilvl="3" w:tplc="08090001" w:tentative="1">
+      <w:start w:val="1"/>
+      <w:numFmt w:val="bullet"/>
+      <w:lvlText w:val=""/>
+      <w:lvlJc w:val="left"/>
+      <w:pPr>
+        <w:ind w:left="2880" w:hanging="360"/>
+      </w:pPr>
+      <w:rPr>
+        <w:rFonts w:ascii="Symbol" w:hAnsi="Symbol" w:hint="default"/>
+      </w:rPr>
+    </w:lvl>
+    <w:lvl w:ilvl="4" w:tplc="08090003" w:tentative="1">
+      <w:start w:val="1"/>
+      <w:numFmt w:val="bullet"/>
+      <w:lvlText w:val="o"/>
+      <w:lvlJc w:val="left"/>
+      <w:pPr>
+        <w:ind w:left="3600" w:hanging="360"/>
+      </w:pPr>
+      <w:rPr>
+        <w:rFonts w:ascii="Courier New" w:hAnsi="Courier New" w:cs="Courier New" w:hint="default"/>
+      </w:rPr>
+    </w:lvl>
+    <w:lvl w:ilvl="5" w:tplc="08090005" w:tentative="1">
+      <w:start w:val="1"/>
+      <w:numFmt w:val="bullet"/>
+      <w:lvlText w:val=""/>
+      <w:lvlJc w:val="left"/>
+      <w:pPr>
+        <w:ind w:left="4320" w:hanging="360"/>
+      </w:pPr>
+      <w:rPr>
+        <w:rFonts w:ascii="Wingdings" w:hAnsi="Wingdings" w:hint="default"/>
+      </w:rPr>
+    </w:lvl>
+    <w:lvl w:ilvl="6" w:tplc="08090001" w:tentative="1">
+      <w:start w:val="1"/>
+      <w:numFmt w:val="bullet"/>
+      <w:lvlText w:val=""/>
+      <w:lvlJc w:val="left"/>
+      <w:pPr>
+        <w:ind w:left="5040" w:hanging="360"/>
+      </w:pPr>
+      <w:rPr>
+        <w:rFonts w:ascii="Symbol" w:hAnsi="Symbol" w:hint="default"/>
+      </w:rPr>
+    </w:lvl>
+    <w:lvl w:ilvl="7" w:tplc="08090003" w:tentative="1">
+      <w:start w:val="1"/>
+      <w:numFmt w:val="bullet"/>
+      <w:lvlText w:val="o"/>
+      <w:lvlJc w:val="left"/>
+      <w:pPr>
+        <w:ind w:left="5760" w:hanging="360"/>
+      </w:pPr>
+      <w:rPr>
+        <w:rFonts w:ascii="Courier New" w:hAnsi="Courier New" w:cs="Courier New" w:hint="default"/>
+      </w:rPr>
+    </w:lvl>
+    <w:lvl w:ilvl="8" w:tplc="08090005" w:tentative="1">
+      <w:start w:val="1"/>
+      <w:numFmt w:val="bullet"/>
+      <w:lvlText w:val=""/>
+      <w:lvlJc w:val="left"/>
+      <w:pPr>
+        <w:ind w:left="6480" w:hanging="360"/>
+      </w:pPr>
+      <w:rPr>
+        <w:rFonts w:ascii="Wingdings" w:hAnsi="Wingdings" w:hint="default"/>
+      </w:rPr>
+    </w:lvl>
+  </w:abstractNum>
+  <w:abstractNum w:abstractNumId="1" w15:restartNumberingAfterBreak="0">
     <w:nsid w:val="49CE2C37"/>
     <w:multiLevelType w:val="hybridMultilevel"/>
     <w:tmpl w:val="DE727EFC"/>
@@ -3104,7 +4903,7 @@
       </w:pPr>
     </w:lvl>
   </w:abstractNum>
-  <w:abstractNum w:abstractNumId="1" w15:restartNumberingAfterBreak="0">
+  <w:abstractNum w:abstractNumId="2" w15:restartNumberingAfterBreak="0">
     <w:nsid w:val="5BAF193A"/>
     <w:multiLevelType w:val="hybridMultilevel"/>
     <w:tmpl w:val="A4DAC846"/>
@@ -3217,7 +5016,7 @@
       </w:rPr>
     </w:lvl>
   </w:abstractNum>
-  <w:abstractNum w:abstractNumId="2" w15:restartNumberingAfterBreak="0">
+  <w:abstractNum w:abstractNumId="3" w15:restartNumberingAfterBreak="0">
     <w:nsid w:val="62397FA4"/>
     <w:multiLevelType w:val="hybridMultilevel"/>
     <w:tmpl w:val="CDC82CF8"/>
@@ -3329,12 +5128,124 @@
       </w:rPr>
     </w:lvl>
   </w:abstractNum>
-  <w:abstractNum w:abstractNumId="3" w15:restartNumberingAfterBreak="0">
+  <w:abstractNum w:abstractNumId="4" w15:restartNumberingAfterBreak="0">
     <w:nsid w:val="62C030E5"/>
     <w:multiLevelType w:val="hybridMultilevel"/>
     <w:tmpl w:val="8D8486B0"/>
     <w:lvl w:ilvl="0" w:tplc="00029C30">
       <w:start w:val="2"/>
+      <w:numFmt w:val="bullet"/>
+      <w:lvlText w:val="-"/>
+      <w:lvlJc w:val="left"/>
+      <w:pPr>
+        <w:ind w:left="720" w:hanging="360"/>
+      </w:pPr>
+      <w:rPr>
+        <w:rFonts w:ascii="Calibri" w:eastAsiaTheme="minorHAnsi" w:hAnsi="Calibri" w:cs="Calibri" w:hint="default"/>
+      </w:rPr>
+    </w:lvl>
+    <w:lvl w:ilvl="1" w:tplc="08090003">
+      <w:start w:val="1"/>
+      <w:numFmt w:val="bullet"/>
+      <w:lvlText w:val="o"/>
+      <w:lvlJc w:val="left"/>
+      <w:pPr>
+        <w:ind w:left="1440" w:hanging="360"/>
+      </w:pPr>
+      <w:rPr>
+        <w:rFonts w:ascii="Courier New" w:hAnsi="Courier New" w:cs="Courier New" w:hint="default"/>
+      </w:rPr>
+    </w:lvl>
+    <w:lvl w:ilvl="2" w:tplc="08090005" w:tentative="1">
+      <w:start w:val="1"/>
+      <w:numFmt w:val="bullet"/>
+      <w:lvlText w:val=""/>
+      <w:lvlJc w:val="left"/>
+      <w:pPr>
+        <w:ind w:left="2160" w:hanging="360"/>
+      </w:pPr>
+      <w:rPr>
+        <w:rFonts w:ascii="Wingdings" w:hAnsi="Wingdings" w:hint="default"/>
+      </w:rPr>
+    </w:lvl>
+    <w:lvl w:ilvl="3" w:tplc="08090001" w:tentative="1">
+      <w:start w:val="1"/>
+      <w:numFmt w:val="bullet"/>
+      <w:lvlText w:val=""/>
+      <w:lvlJc w:val="left"/>
+      <w:pPr>
+        <w:ind w:left="2880" w:hanging="360"/>
+      </w:pPr>
+      <w:rPr>
+        <w:rFonts w:ascii="Symbol" w:hAnsi="Symbol" w:hint="default"/>
+      </w:rPr>
+    </w:lvl>
+    <w:lvl w:ilvl="4" w:tplc="08090003" w:tentative="1">
+      <w:start w:val="1"/>
+      <w:numFmt w:val="bullet"/>
+      <w:lvlText w:val="o"/>
+      <w:lvlJc w:val="left"/>
+      <w:pPr>
+        <w:ind w:left="3600" w:hanging="360"/>
+      </w:pPr>
+      <w:rPr>
+        <w:rFonts w:ascii="Courier New" w:hAnsi="Courier New" w:cs="Courier New" w:hint="default"/>
+      </w:rPr>
+    </w:lvl>
+    <w:lvl w:ilvl="5" w:tplc="08090005" w:tentative="1">
+      <w:start w:val="1"/>
+      <w:numFmt w:val="bullet"/>
+      <w:lvlText w:val=""/>
+      <w:lvlJc w:val="left"/>
+      <w:pPr>
+        <w:ind w:left="4320" w:hanging="360"/>
+      </w:pPr>
+      <w:rPr>
+        <w:rFonts w:ascii="Wingdings" w:hAnsi="Wingdings" w:hint="default"/>
+      </w:rPr>
+    </w:lvl>
+    <w:lvl w:ilvl="6" w:tplc="08090001" w:tentative="1">
+      <w:start w:val="1"/>
+      <w:numFmt w:val="bullet"/>
+      <w:lvlText w:val=""/>
+      <w:lvlJc w:val="left"/>
+      <w:pPr>
+        <w:ind w:left="5040" w:hanging="360"/>
+      </w:pPr>
+      <w:rPr>
+        <w:rFonts w:ascii="Symbol" w:hAnsi="Symbol" w:hint="default"/>
+      </w:rPr>
+    </w:lvl>
+    <w:lvl w:ilvl="7" w:tplc="08090003" w:tentative="1">
+      <w:start w:val="1"/>
+      <w:numFmt w:val="bullet"/>
+      <w:lvlText w:val="o"/>
+      <w:lvlJc w:val="left"/>
+      <w:pPr>
+        <w:ind w:left="5760" w:hanging="360"/>
+      </w:pPr>
+      <w:rPr>
+        <w:rFonts w:ascii="Courier New" w:hAnsi="Courier New" w:cs="Courier New" w:hint="default"/>
+      </w:rPr>
+    </w:lvl>
+    <w:lvl w:ilvl="8" w:tplc="08090005" w:tentative="1">
+      <w:start w:val="1"/>
+      <w:numFmt w:val="bullet"/>
+      <w:lvlText w:val=""/>
+      <w:lvlJc w:val="left"/>
+      <w:pPr>
+        <w:ind w:left="6480" w:hanging="360"/>
+      </w:pPr>
+      <w:rPr>
+        <w:rFonts w:ascii="Wingdings" w:hAnsi="Wingdings" w:hint="default"/>
+      </w:rPr>
+    </w:lvl>
+  </w:abstractNum>
+  <w:abstractNum w:abstractNumId="5" w15:restartNumberingAfterBreak="0">
+    <w:nsid w:val="66174BD9"/>
+    <w:multiLevelType w:val="hybridMultilevel"/>
+    <w:tmpl w:val="12D2630C"/>
+    <w:lvl w:ilvl="0" w:tplc="2E06ED02">
       <w:numFmt w:val="bullet"/>
       <w:lvlText w:val="-"/>
       <w:lvlJc w:val="left"/>
@@ -3442,119 +5353,7 @@
       </w:rPr>
     </w:lvl>
   </w:abstractNum>
-  <w:abstractNum w:abstractNumId="4" w15:restartNumberingAfterBreak="0">
-    <w:nsid w:val="66174BD9"/>
-    <w:multiLevelType w:val="hybridMultilevel"/>
-    <w:tmpl w:val="12D2630C"/>
-    <w:lvl w:ilvl="0" w:tplc="2E06ED02">
-      <w:numFmt w:val="bullet"/>
-      <w:lvlText w:val="-"/>
-      <w:lvlJc w:val="left"/>
-      <w:pPr>
-        <w:ind w:left="720" w:hanging="360"/>
-      </w:pPr>
-      <w:rPr>
-        <w:rFonts w:ascii="Calibri" w:eastAsiaTheme="minorHAnsi" w:hAnsi="Calibri" w:cs="Calibri" w:hint="default"/>
-      </w:rPr>
-    </w:lvl>
-    <w:lvl w:ilvl="1" w:tplc="08090003" w:tentative="1">
-      <w:start w:val="1"/>
-      <w:numFmt w:val="bullet"/>
-      <w:lvlText w:val="o"/>
-      <w:lvlJc w:val="left"/>
-      <w:pPr>
-        <w:ind w:left="1440" w:hanging="360"/>
-      </w:pPr>
-      <w:rPr>
-        <w:rFonts w:ascii="Courier New" w:hAnsi="Courier New" w:cs="Courier New" w:hint="default"/>
-      </w:rPr>
-    </w:lvl>
-    <w:lvl w:ilvl="2" w:tplc="08090005" w:tentative="1">
-      <w:start w:val="1"/>
-      <w:numFmt w:val="bullet"/>
-      <w:lvlText w:val=""/>
-      <w:lvlJc w:val="left"/>
-      <w:pPr>
-        <w:ind w:left="2160" w:hanging="360"/>
-      </w:pPr>
-      <w:rPr>
-        <w:rFonts w:ascii="Wingdings" w:hAnsi="Wingdings" w:hint="default"/>
-      </w:rPr>
-    </w:lvl>
-    <w:lvl w:ilvl="3" w:tplc="08090001" w:tentative="1">
-      <w:start w:val="1"/>
-      <w:numFmt w:val="bullet"/>
-      <w:lvlText w:val=""/>
-      <w:lvlJc w:val="left"/>
-      <w:pPr>
-        <w:ind w:left="2880" w:hanging="360"/>
-      </w:pPr>
-      <w:rPr>
-        <w:rFonts w:ascii="Symbol" w:hAnsi="Symbol" w:hint="default"/>
-      </w:rPr>
-    </w:lvl>
-    <w:lvl w:ilvl="4" w:tplc="08090003" w:tentative="1">
-      <w:start w:val="1"/>
-      <w:numFmt w:val="bullet"/>
-      <w:lvlText w:val="o"/>
-      <w:lvlJc w:val="left"/>
-      <w:pPr>
-        <w:ind w:left="3600" w:hanging="360"/>
-      </w:pPr>
-      <w:rPr>
-        <w:rFonts w:ascii="Courier New" w:hAnsi="Courier New" w:cs="Courier New" w:hint="default"/>
-      </w:rPr>
-    </w:lvl>
-    <w:lvl w:ilvl="5" w:tplc="08090005" w:tentative="1">
-      <w:start w:val="1"/>
-      <w:numFmt w:val="bullet"/>
-      <w:lvlText w:val=""/>
-      <w:lvlJc w:val="left"/>
-      <w:pPr>
-        <w:ind w:left="4320" w:hanging="360"/>
-      </w:pPr>
-      <w:rPr>
-        <w:rFonts w:ascii="Wingdings" w:hAnsi="Wingdings" w:hint="default"/>
-      </w:rPr>
-    </w:lvl>
-    <w:lvl w:ilvl="6" w:tplc="08090001" w:tentative="1">
-      <w:start w:val="1"/>
-      <w:numFmt w:val="bullet"/>
-      <w:lvlText w:val=""/>
-      <w:lvlJc w:val="left"/>
-      <w:pPr>
-        <w:ind w:left="5040" w:hanging="360"/>
-      </w:pPr>
-      <w:rPr>
-        <w:rFonts w:ascii="Symbol" w:hAnsi="Symbol" w:hint="default"/>
-      </w:rPr>
-    </w:lvl>
-    <w:lvl w:ilvl="7" w:tplc="08090003" w:tentative="1">
-      <w:start w:val="1"/>
-      <w:numFmt w:val="bullet"/>
-      <w:lvlText w:val="o"/>
-      <w:lvlJc w:val="left"/>
-      <w:pPr>
-        <w:ind w:left="5760" w:hanging="360"/>
-      </w:pPr>
-      <w:rPr>
-        <w:rFonts w:ascii="Courier New" w:hAnsi="Courier New" w:cs="Courier New" w:hint="default"/>
-      </w:rPr>
-    </w:lvl>
-    <w:lvl w:ilvl="8" w:tplc="08090005" w:tentative="1">
-      <w:start w:val="1"/>
-      <w:numFmt w:val="bullet"/>
-      <w:lvlText w:val=""/>
-      <w:lvlJc w:val="left"/>
-      <w:pPr>
-        <w:ind w:left="6480" w:hanging="360"/>
-      </w:pPr>
-      <w:rPr>
-        <w:rFonts w:ascii="Wingdings" w:hAnsi="Wingdings" w:hint="default"/>
-      </w:rPr>
-    </w:lvl>
-  </w:abstractNum>
-  <w:abstractNum w:abstractNumId="5" w15:restartNumberingAfterBreak="0">
+  <w:abstractNum w:abstractNumId="6" w15:restartNumberingAfterBreak="0">
     <w:nsid w:val="6A2E25E3"/>
     <w:multiLevelType w:val="multilevel"/>
     <w:tmpl w:val="08090027"/>
@@ -3649,7 +5448,7 @@
       </w:pPr>
     </w:lvl>
   </w:abstractNum>
-  <w:abstractNum w:abstractNumId="6" w15:restartNumberingAfterBreak="0">
+  <w:abstractNum w:abstractNumId="7" w15:restartNumberingAfterBreak="0">
     <w:nsid w:val="7A8A56A9"/>
     <w:multiLevelType w:val="hybridMultilevel"/>
     <w:tmpl w:val="4D063476"/>
@@ -3739,25 +5538,28 @@
     </w:lvl>
   </w:abstractNum>
   <w:num w:numId="1" w16cid:durableId="883297996">
+    <w:abstractNumId w:val="5"/>
+  </w:num>
+  <w:num w:numId="2" w16cid:durableId="1831020779">
+    <w:abstractNumId w:val="7"/>
+  </w:num>
+  <w:num w:numId="3" w16cid:durableId="1263416175">
+    <w:abstractNumId w:val="1"/>
+  </w:num>
+  <w:num w:numId="4" w16cid:durableId="1902017308">
+    <w:abstractNumId w:val="6"/>
+  </w:num>
+  <w:num w:numId="5" w16cid:durableId="1695232601">
     <w:abstractNumId w:val="4"/>
   </w:num>
-  <w:num w:numId="2" w16cid:durableId="1831020779">
-    <w:abstractNumId w:val="6"/>
+  <w:num w:numId="6" w16cid:durableId="1079064243">
+    <w:abstractNumId w:val="2"/>
   </w:num>
-  <w:num w:numId="3" w16cid:durableId="1263416175">
-    <w:abstractNumId w:val="0"/>
-  </w:num>
-  <w:num w:numId="4" w16cid:durableId="1902017308">
-    <w:abstractNumId w:val="5"/>
-  </w:num>
-  <w:num w:numId="5" w16cid:durableId="1695232601">
+  <w:num w:numId="7" w16cid:durableId="1918708161">
     <w:abstractNumId w:val="3"/>
   </w:num>
-  <w:num w:numId="6" w16cid:durableId="1079064243">
-    <w:abstractNumId w:val="1"/>
-  </w:num>
-  <w:num w:numId="7" w16cid:durableId="1918708161">
-    <w:abstractNumId w:val="2"/>
+  <w:num w:numId="8" w16cid:durableId="484709008">
+    <w:abstractNumId w:val="0"/>
   </w:num>
 </w:numbering>
 </file>
@@ -4648,7 +6450,679 @@
       <w:szCs w:val="22"/>
     </w:rPr>
   </w:style>
+  <w:style w:type="paragraph" w:styleId="En-tte">
+    <w:name w:val="header"/>
+    <w:basedOn w:val="Normal"/>
+    <w:link w:val="En-tteCar"/>
+    <w:uiPriority w:val="99"/>
+    <w:unhideWhenUsed/>
+    <w:rsid w:val="00103F7A"/>
+    <w:pPr>
+      <w:tabs>
+        <w:tab w:val="center" w:pos="4513"/>
+        <w:tab w:val="right" w:pos="9026"/>
+      </w:tabs>
+      <w:spacing w:after="0" w:line="240" w:lineRule="auto"/>
+    </w:pPr>
+  </w:style>
+  <w:style w:type="character" w:customStyle="1" w:styleId="En-tteCar">
+    <w:name w:val="En-tête Car"/>
+    <w:basedOn w:val="Policepardfaut"/>
+    <w:link w:val="En-tte"/>
+    <w:uiPriority w:val="99"/>
+    <w:rsid w:val="00103F7A"/>
+  </w:style>
+  <w:style w:type="paragraph" w:styleId="Pieddepage">
+    <w:name w:val="footer"/>
+    <w:basedOn w:val="Normal"/>
+    <w:link w:val="PieddepageCar"/>
+    <w:uiPriority w:val="99"/>
+    <w:unhideWhenUsed/>
+    <w:rsid w:val="00103F7A"/>
+    <w:pPr>
+      <w:tabs>
+        <w:tab w:val="center" w:pos="4513"/>
+        <w:tab w:val="right" w:pos="9026"/>
+      </w:tabs>
+      <w:spacing w:after="0" w:line="240" w:lineRule="auto"/>
+    </w:pPr>
+  </w:style>
+  <w:style w:type="character" w:customStyle="1" w:styleId="PieddepageCar">
+    <w:name w:val="Pied de page Car"/>
+    <w:basedOn w:val="Policepardfaut"/>
+    <w:link w:val="Pieddepage"/>
+    <w:uiPriority w:val="99"/>
+    <w:rsid w:val="00103F7A"/>
+  </w:style>
+  <w:style w:type="character" w:styleId="Textedelespacerserv">
+    <w:name w:val="Placeholder Text"/>
+    <w:basedOn w:val="Policepardfaut"/>
+    <w:uiPriority w:val="99"/>
+    <w:semiHidden/>
+    <w:rsid w:val="002E77D0"/>
+    <w:rPr>
+      <w:color w:val="808080"/>
+    </w:rPr>
+  </w:style>
+  <w:style w:type="character" w:customStyle="1" w:styleId="markedcontent">
+    <w:name w:val="markedcontent"/>
+    <w:basedOn w:val="Policepardfaut"/>
+    <w:rsid w:val="002A774C"/>
+  </w:style>
+  <w:style w:type="paragraph" w:styleId="Lgende">
+    <w:name w:val="caption"/>
+    <w:basedOn w:val="Normal"/>
+    <w:next w:val="Normal"/>
+    <w:uiPriority w:val="35"/>
+    <w:unhideWhenUsed/>
+    <w:qFormat/>
+    <w:rsid w:val="0075237F"/>
+    <w:pPr>
+      <w:spacing w:after="200" w:line="240" w:lineRule="auto"/>
+    </w:pPr>
+    <w:rPr>
+      <w:i/>
+      <w:iCs/>
+      <w:color w:val="44546A" w:themeColor="text2"/>
+      <w:sz w:val="18"/>
+      <w:szCs w:val="18"/>
+    </w:rPr>
+  </w:style>
 </w:styles>
+</file>
+
+<file path=word/glossary/document.xml><?xml version="1.0" encoding="utf-8"?>
+<w:glossaryDocument xmlns:wpc="http://schemas.microsoft.com/office/word/2010/wordprocessingCanvas" xmlns:cx="http://schemas.microsoft.com/office/drawing/2014/chartex" xmlns:cx1="http://schemas.microsoft.com/office/drawing/2015/9/8/chartex" xmlns:cx2="http://schemas.microsoft.com/office/drawing/2015/10/21/chartex" xmlns:cx3="http://schemas.microsoft.com/office/drawing/2016/5/9/chartex" xmlns:cx4="http://schemas.microsoft.com/office/drawing/2016/5/10/chartex" xmlns:cx5="http://schemas.microsoft.com/office/drawing/2016/5/11/chartex" xmlns:cx6="http://schemas.microsoft.com/office/drawing/2016/5/12/chartex" xmlns:cx7="http://schemas.microsoft.com/office/drawing/2016/5/13/chartex" xmlns:cx8="http://schemas.microsoft.com/office/drawing/2016/5/14/chartex" xmlns:mc="http://schemas.openxmlformats.org/markup-compatibility/2006" xmlns:aink="http://schemas.microsoft.com/office/drawing/2016/ink" xmlns:am3d="http://schemas.microsoft.com/office/drawing/2017/model3d" xmlns:o="urn:schemas-microsoft-com:office:office" xmlns:oel="http://schemas.microsoft.com/office/2019/extlst" xmlns:r="http://schemas.openxmlformats.org/officeDocument/2006/relationships" xmlns:m="http://schemas.openxmlformats.org/officeDocument/2006/math" xmlns:v="urn:schemas-microsoft-com:vml" xmlns:wp14="http://schemas.microsoft.com/office/word/2010/wordprocessingDrawing" xmlns:wp="http://schemas.openxmlformats.org/drawingml/2006/wordprocessingDrawing" xmlns:w10="urn:schemas-microsoft-com:office:word" xmlns:w="http://schemas.openxmlformats.org/wordprocessingml/2006/main" xmlns:w14="http://schemas.microsoft.com/office/word/2010/wordml" xmlns:w15="http://schemas.microsoft.com/office/word/2012/wordml" xmlns:w16cex="http://schemas.microsoft.com/office/word/2018/wordml/cex" xmlns:w16cid="http://schemas.microsoft.com/office/word/2016/wordml/cid" xmlns:w16="http://schemas.microsoft.com/office/word/2018/wordml" xmlns:w16sdtdh="http://schemas.microsoft.com/office/word/2020/wordml/sdtdatahash" xmlns:w16se="http://schemas.microsoft.com/office/word/2015/wordml/symex" xmlns:wpg="http://schemas.microsoft.com/office/word/2010/wordprocessingGroup" xmlns:wpi="http://schemas.microsoft.com/office/word/2010/wordprocessingInk" xmlns:wne="http://schemas.microsoft.com/office/word/2006/wordml" xmlns:wps="http://schemas.microsoft.com/office/word/2010/wordprocessingShape" mc:Ignorable="w14 w15 w16se w16cid w16 w16cex w16sdtdh wp14">
+  <w:docParts>
+    <w:docPart>
+      <w:docPartPr>
+        <w:name w:val="968DBABAB0D1471FA9B73211D0945CCA"/>
+        <w:category>
+          <w:name w:val="Général"/>
+          <w:gallery w:val="placeholder"/>
+        </w:category>
+        <w:types>
+          <w:type w:val="bbPlcHdr"/>
+        </w:types>
+        <w:behaviors>
+          <w:behavior w:val="content"/>
+        </w:behaviors>
+        <w:guid w:val="{AF4FF8BB-9545-42EC-B146-06A8D3F4670E}"/>
+      </w:docPartPr>
+      <w:docPartBody>
+        <w:p>
+          <w:pPr>
+            <w:pStyle w:val="968DBABAB0D1471FA9B73211D0945CCA"/>
+          </w:pPr>
+          <w:r>
+            <w:rPr>
+              <w:rStyle w:val="Textedelespacerserv"/>
+            </w:rPr>
+            <w:t>[Auteur ]</w:t>
+          </w:r>
+        </w:p>
+      </w:docPartBody>
+    </w:docPart>
+  </w:docParts>
+</w:glossaryDocument>
+</file>
+
+<file path=word/glossary/fontTable.xml><?xml version="1.0" encoding="utf-8"?>
+<w:fonts xmlns:mc="http://schemas.openxmlformats.org/markup-compatibility/2006" xmlns:r="http://schemas.openxmlformats.org/officeDocument/2006/relationships" xmlns:w="http://schemas.openxmlformats.org/wordprocessingml/2006/main" xmlns:w14="http://schemas.microsoft.com/office/word/2010/wordml" xmlns:w15="http://schemas.microsoft.com/office/word/2012/wordml" xmlns:w16cex="http://schemas.microsoft.com/office/word/2018/wordml/cex" xmlns:w16cid="http://schemas.microsoft.com/office/word/2016/wordml/cid" xmlns:w16="http://schemas.microsoft.com/office/word/2018/wordml" xmlns:w16sdtdh="http://schemas.microsoft.com/office/word/2020/wordml/sdtdatahash" xmlns:w16se="http://schemas.microsoft.com/office/word/2015/wordml/symex" mc:Ignorable="w14 w15 w16se w16cid w16 w16cex w16sdtdh">
+  <w:font w:name="Calibri">
+    <w:panose1 w:val="020F0502020204030204"/>
+    <w:charset w:val="00"/>
+    <w:family w:val="swiss"/>
+    <w:pitch w:val="variable"/>
+    <w:sig w:usb0="E4002EFF" w:usb1="C200247B" w:usb2="00000009" w:usb3="00000000" w:csb0="000001FF" w:csb1="00000000"/>
+  </w:font>
+  <w:font w:name="Courier New">
+    <w:panose1 w:val="02070309020205020404"/>
+    <w:charset w:val="00"/>
+    <w:family w:val="modern"/>
+    <w:pitch w:val="fixed"/>
+    <w:sig w:usb0="E0002EFF" w:usb1="C0007843" w:usb2="00000009" w:usb3="00000000" w:csb0="000001FF" w:csb1="00000000"/>
+  </w:font>
+  <w:font w:name="Times New Roman">
+    <w:panose1 w:val="02020603050405020304"/>
+    <w:charset w:val="00"/>
+    <w:family w:val="roman"/>
+    <w:pitch w:val="variable"/>
+    <w:sig w:usb0="E0002EFF" w:usb1="C000785B" w:usb2="00000009" w:usb3="00000000" w:csb0="000001FF" w:csb1="00000000"/>
+  </w:font>
+  <w:font w:name="Wingdings">
+    <w:panose1 w:val="05000000000000000000"/>
+    <w:charset w:val="02"/>
+    <w:family w:val="auto"/>
+    <w:pitch w:val="variable"/>
+    <w:sig w:usb0="00000000" w:usb1="10000000" w:usb2="00000000" w:usb3="00000000" w:csb0="80000000" w:csb1="00000000"/>
+  </w:font>
+  <w:font w:name="Symbol">
+    <w:panose1 w:val="05050102010706020507"/>
+    <w:charset w:val="02"/>
+    <w:family w:val="roman"/>
+    <w:pitch w:val="variable"/>
+    <w:sig w:usb0="00000000" w:usb1="10000000" w:usb2="00000000" w:usb3="00000000" w:csb0="80000000" w:csb1="00000000"/>
+  </w:font>
+  <w:font w:name="Calibri Light">
+    <w:panose1 w:val="020F0302020204030204"/>
+    <w:charset w:val="00"/>
+    <w:family w:val="swiss"/>
+    <w:pitch w:val="variable"/>
+    <w:sig w:usb0="E4002EFF" w:usb1="C200247B" w:usb2="00000009" w:usb3="00000000" w:csb0="000001FF" w:csb1="00000000"/>
+  </w:font>
+  <w:font w:name="Gill Sans MT">
+    <w:panose1 w:val="020B0502020104020203"/>
+    <w:charset w:val="00"/>
+    <w:family w:val="swiss"/>
+    <w:pitch w:val="variable"/>
+    <w:sig w:usb0="00000007" w:usb1="00000000" w:usb2="00000000" w:usb3="00000000" w:csb0="00000003" w:csb1="00000000"/>
+  </w:font>
+  <w:font w:name="Arial">
+    <w:panose1 w:val="020B0604020202020204"/>
+    <w:charset w:val="00"/>
+    <w:family w:val="swiss"/>
+    <w:pitch w:val="variable"/>
+    <w:sig w:usb0="E0002EFF" w:usb1="C000785B" w:usb2="00000009" w:usb3="00000000" w:csb0="000001FF" w:csb1="00000000"/>
+  </w:font>
+</w:fonts>
+</file>
+
+<file path=word/glossary/settings.xml><?xml version="1.0" encoding="utf-8"?>
+<w:settings xmlns:mc="http://schemas.openxmlformats.org/markup-compatibility/2006" xmlns:o="urn:schemas-microsoft-com:office:office" xmlns:r="http://schemas.openxmlformats.org/officeDocument/2006/relationships" xmlns:m="http://schemas.openxmlformats.org/officeDocument/2006/math" xmlns:v="urn:schemas-microsoft-com:vml" xmlns:w10="urn:schemas-microsoft-com:office:word" xmlns:w="http://schemas.openxmlformats.org/wordprocessingml/2006/main" xmlns:w14="http://schemas.microsoft.com/office/word/2010/wordml" xmlns:w15="http://schemas.microsoft.com/office/word/2012/wordml" xmlns:w16cex="http://schemas.microsoft.com/office/word/2018/wordml/cex" xmlns:w16cid="http://schemas.microsoft.com/office/word/2016/wordml/cid" xmlns:w16="http://schemas.microsoft.com/office/word/2018/wordml" xmlns:w16sdtdh="http://schemas.microsoft.com/office/word/2020/wordml/sdtdatahash" xmlns:w16se="http://schemas.microsoft.com/office/word/2015/wordml/symex" xmlns:sl="http://schemas.openxmlformats.org/schemaLibrary/2006/main" mc:Ignorable="w14 w15 w16se w16cid w16 w16cex w16sdtdh">
+  <w:view w:val="normal"/>
+  <w:defaultTabStop w:val="720"/>
+  <w:characterSpacingControl w:val="doNotCompress"/>
+  <w:compat>
+    <w:useFELayout/>
+    <w:compatSetting w:name="compatibilityMode" w:uri="http://schemas.microsoft.com/office/word" w:val="15"/>
+    <w:compatSetting w:name="overrideTableStyleFontSizeAndJustification" w:uri="http://schemas.microsoft.com/office/word" w:val="1"/>
+    <w:compatSetting w:name="enableOpenTypeFeatures" w:uri="http://schemas.microsoft.com/office/word" w:val="1"/>
+    <w:compatSetting w:name="doNotFlipMirrorIndents" w:uri="http://schemas.microsoft.com/office/word" w:val="1"/>
+    <w:compatSetting w:name="differentiateMultirowTableHeaders" w:uri="http://schemas.microsoft.com/office/word" w:val="1"/>
+    <w:compatSetting w:name="useWord2013TrackBottomHyphenation" w:uri="http://schemas.microsoft.com/office/word" w:val="0"/>
+  </w:compat>
+  <w:rsids>
+    <w:rsidRoot w:val="00CE0312"/>
+    <w:rsid w:val="00164B71"/>
+    <w:rsid w:val="00CE0312"/>
+    <w:rsid w:val="00FF73EF"/>
+  </w:rsids>
+  <m:mathPr>
+    <m:mathFont m:val="Cambria Math"/>
+    <m:brkBin m:val="before"/>
+    <m:brkBinSub m:val="--"/>
+    <m:smallFrac m:val="0"/>
+    <m:dispDef/>
+    <m:lMargin m:val="0"/>
+    <m:rMargin m:val="0"/>
+    <m:defJc m:val="centerGroup"/>
+    <m:wrapIndent m:val="1440"/>
+    <m:intLim m:val="subSup"/>
+    <m:naryLim m:val="undOvr"/>
+  </m:mathPr>
+  <w:themeFontLang w:val="en-GB"/>
+  <w:clrSchemeMapping w:bg1="light1" w:t1="dark1" w:bg2="light2" w:t2="dark2" w:accent1="accent1" w:accent2="accent2" w:accent3="accent3" w:accent4="accent4" w:accent5="accent5" w:accent6="accent6" w:hyperlink="hyperlink" w:followedHyperlink="followedHyperlink"/>
+  <w:decimalSymbol w:val=","/>
+  <w:listSeparator w:val=";"/>
+  <w15:chartTrackingRefBased/>
+</w:settings>
+</file>
+
+<file path=word/glossary/styles.xml><?xml version="1.0" encoding="utf-8"?>
+<w:styles xmlns:mc="http://schemas.openxmlformats.org/markup-compatibility/2006" xmlns:r="http://schemas.openxmlformats.org/officeDocument/2006/relationships" xmlns:w="http://schemas.openxmlformats.org/wordprocessingml/2006/main" xmlns:w14="http://schemas.microsoft.com/office/word/2010/wordml" xmlns:w15="http://schemas.microsoft.com/office/word/2012/wordml" xmlns:w16cex="http://schemas.microsoft.com/office/word/2018/wordml/cex" xmlns:w16cid="http://schemas.microsoft.com/office/word/2016/wordml/cid" xmlns:w16="http://schemas.microsoft.com/office/word/2018/wordml" xmlns:w16sdtdh="http://schemas.microsoft.com/office/word/2020/wordml/sdtdatahash" xmlns:w16se="http://schemas.microsoft.com/office/word/2015/wordml/symex" mc:Ignorable="w14 w15 w16se w16cid w16 w16cex w16sdtdh">
+  <w:docDefaults>
+    <w:rPrDefault>
+      <w:rPr>
+        <w:rFonts w:asciiTheme="minorHAnsi" w:eastAsiaTheme="minorEastAsia" w:hAnsiTheme="minorHAnsi" w:cstheme="minorBidi"/>
+        <w:sz w:val="22"/>
+        <w:szCs w:val="22"/>
+        <w:lang w:val="en-GB" w:eastAsia="en-GB" w:bidi="ar-SA"/>
+      </w:rPr>
+    </w:rPrDefault>
+    <w:pPrDefault>
+      <w:pPr>
+        <w:spacing w:after="160" w:line="259" w:lineRule="auto"/>
+      </w:pPr>
+    </w:pPrDefault>
+  </w:docDefaults>
+  <w:latentStyles w:defLockedState="0" w:defUIPriority="99" w:defSemiHidden="0" w:defUnhideWhenUsed="0" w:defQFormat="0" w:count="376">
+    <w:lsdException w:name="Normal" w:uiPriority="0" w:qFormat="1"/>
+    <w:lsdException w:name="heading 1" w:uiPriority="9" w:qFormat="1"/>
+    <w:lsdException w:name="heading 2" w:semiHidden="1" w:uiPriority="9" w:unhideWhenUsed="1" w:qFormat="1"/>
+    <w:lsdException w:name="heading 3" w:semiHidden="1" w:uiPriority="9" w:unhideWhenUsed="1" w:qFormat="1"/>
+    <w:lsdException w:name="heading 4" w:semiHidden="1" w:uiPriority="9" w:unhideWhenUsed="1" w:qFormat="1"/>
+    <w:lsdException w:name="heading 5" w:semiHidden="1" w:uiPriority="9" w:unhideWhenUsed="1" w:qFormat="1"/>
+    <w:lsdException w:name="heading 6" w:semiHidden="1" w:uiPriority="9" w:unhideWhenUsed="1" w:qFormat="1"/>
+    <w:lsdException w:name="heading 7" w:semiHidden="1" w:uiPriority="9" w:unhideWhenUsed="1" w:qFormat="1"/>
+    <w:lsdException w:name="heading 8" w:semiHidden="1" w:uiPriority="9" w:unhideWhenUsed="1" w:qFormat="1"/>
+    <w:lsdException w:name="heading 9" w:semiHidden="1" w:uiPriority="9" w:unhideWhenUsed="1" w:qFormat="1"/>
+    <w:lsdException w:name="index 1" w:semiHidden="1" w:unhideWhenUsed="1"/>
+    <w:lsdException w:name="index 2" w:semiHidden="1" w:unhideWhenUsed="1"/>
+    <w:lsdException w:name="index 3" w:semiHidden="1" w:unhideWhenUsed="1"/>
+    <w:lsdException w:name="index 4" w:semiHidden="1" w:unhideWhenUsed="1"/>
+    <w:lsdException w:name="index 5" w:semiHidden="1" w:unhideWhenUsed="1"/>
+    <w:lsdException w:name="index 6" w:semiHidden="1" w:unhideWhenUsed="1"/>
+    <w:lsdException w:name="index 7" w:semiHidden="1" w:unhideWhenUsed="1"/>
+    <w:lsdException w:name="index 8" w:semiHidden="1" w:unhideWhenUsed="1"/>
+    <w:lsdException w:name="index 9" w:semiHidden="1" w:unhideWhenUsed="1"/>
+    <w:lsdException w:name="toc 1" w:semiHidden="1" w:uiPriority="39" w:unhideWhenUsed="1"/>
+    <w:lsdException w:name="toc 2" w:semiHidden="1" w:uiPriority="39" w:unhideWhenUsed="1"/>
+    <w:lsdException w:name="toc 3" w:semiHidden="1" w:uiPriority="39" w:unhideWhenUsed="1"/>
+    <w:lsdException w:name="toc 4" w:semiHidden="1" w:uiPriority="39" w:unhideWhenUsed="1"/>
+    <w:lsdException w:name="toc 5" w:semiHidden="1" w:uiPriority="39" w:unhideWhenUsed="1"/>
+    <w:lsdException w:name="toc 6" w:semiHidden="1" w:uiPriority="39" w:unhideWhenUsed="1"/>
+    <w:lsdException w:name="toc 7" w:semiHidden="1" w:uiPriority="39" w:unhideWhenUsed="1"/>
+    <w:lsdException w:name="toc 8" w:semiHidden="1" w:uiPriority="39" w:unhideWhenUsed="1"/>
+    <w:lsdException w:name="toc 9" w:semiHidden="1" w:uiPriority="39" w:unhideWhenUsed="1"/>
+    <w:lsdException w:name="Normal Indent" w:semiHidden="1" w:unhideWhenUsed="1"/>
+    <w:lsdException w:name="footnote text" w:semiHidden="1" w:unhideWhenUsed="1"/>
+    <w:lsdException w:name="annotation text" w:semiHidden="1" w:unhideWhenUsed="1"/>
+    <w:lsdException w:name="header" w:semiHidden="1" w:unhideWhenUsed="1"/>
+    <w:lsdException w:name="footer" w:semiHidden="1" w:unhideWhenUsed="1"/>
+    <w:lsdException w:name="index heading" w:semiHidden="1" w:unhideWhenUsed="1"/>
+    <w:lsdException w:name="caption" w:semiHidden="1" w:uiPriority="35" w:unhideWhenUsed="1" w:qFormat="1"/>
+    <w:lsdException w:name="table of figures" w:semiHidden="1" w:unhideWhenUsed="1"/>
+    <w:lsdException w:name="envelope address" w:semiHidden="1" w:unhideWhenUsed="1"/>
+    <w:lsdException w:name="envelope return" w:semiHidden="1" w:unhideWhenUsed="1"/>
+    <w:lsdException w:name="footnote reference" w:semiHidden="1" w:unhideWhenUsed="1"/>
+    <w:lsdException w:name="annotation reference" w:semiHidden="1" w:unhideWhenUsed="1"/>
+    <w:lsdException w:name="line number" w:semiHidden="1" w:unhideWhenUsed="1"/>
+    <w:lsdException w:name="page number" w:semiHidden="1" w:unhideWhenUsed="1"/>
+    <w:lsdException w:name="endnote reference" w:semiHidden="1" w:unhideWhenUsed="1"/>
+    <w:lsdException w:name="endnote text" w:semiHidden="1" w:unhideWhenUsed="1"/>
+    <w:lsdException w:name="table of authorities" w:semiHidden="1" w:unhideWhenUsed="1"/>
+    <w:lsdException w:name="macro" w:semiHidden="1" w:unhideWhenUsed="1"/>
+    <w:lsdException w:name="toa heading" w:semiHidden="1" w:unhideWhenUsed="1"/>
+    <w:lsdException w:name="List" w:semiHidden="1" w:unhideWhenUsed="1"/>
+    <w:lsdException w:name="List Bullet" w:semiHidden="1" w:unhideWhenUsed="1"/>
+    <w:lsdException w:name="List Number" w:semiHidden="1" w:unhideWhenUsed="1"/>
+    <w:lsdException w:name="List 2" w:semiHidden="1" w:unhideWhenUsed="1"/>
+    <w:lsdException w:name="List 3" w:semiHidden="1" w:unhideWhenUsed="1"/>
+    <w:lsdException w:name="List 4" w:semiHidden="1" w:unhideWhenUsed="1"/>
+    <w:lsdException w:name="List 5" w:semiHidden="1" w:unhideWhenUsed="1"/>
+    <w:lsdException w:name="List Bullet 2" w:semiHidden="1" w:unhideWhenUsed="1"/>
+    <w:lsdException w:name="List Bullet 3" w:semiHidden="1" w:unhideWhenUsed="1"/>
+    <w:lsdException w:name="List Bullet 4" w:semiHidden="1" w:unhideWhenUsed="1"/>
+    <w:lsdException w:name="List Bullet 5" w:semiHidden="1" w:unhideWhenUsed="1"/>
+    <w:lsdException w:name="List Number 2" w:semiHidden="1" w:unhideWhenUsed="1"/>
+    <w:lsdException w:name="List Number 3" w:semiHidden="1" w:unhideWhenUsed="1"/>
+    <w:lsdException w:name="List Number 4" w:semiHidden="1" w:unhideWhenUsed="1"/>
+    <w:lsdException w:name="List Number 5" w:semiHidden="1" w:unhideWhenUsed="1"/>
+    <w:lsdException w:name="Title" w:uiPriority="10" w:qFormat="1"/>
+    <w:lsdException w:name="Closing" w:semiHidden="1" w:unhideWhenUsed="1"/>
+    <w:lsdException w:name="Signature" w:semiHidden="1" w:unhideWhenUsed="1"/>
+    <w:lsdException w:name="Default Paragraph Font" w:semiHidden="1" w:uiPriority="1" w:unhideWhenUsed="1"/>
+    <w:lsdException w:name="Body Text" w:semiHidden="1" w:unhideWhenUsed="1"/>
+    <w:lsdException w:name="Body Text Indent" w:semiHidden="1" w:unhideWhenUsed="1"/>
+    <w:lsdException w:name="List Continue" w:semiHidden="1" w:unhideWhenUsed="1"/>
+    <w:lsdException w:name="List Continue 2" w:semiHidden="1" w:unhideWhenUsed="1"/>
+    <w:lsdException w:name="List Continue 3" w:semiHidden="1" w:unhideWhenUsed="1"/>
+    <w:lsdException w:name="List Continue 4" w:semiHidden="1" w:unhideWhenUsed="1"/>
+    <w:lsdException w:name="List Continue 5" w:semiHidden="1" w:unhideWhenUsed="1"/>
+    <w:lsdException w:name="Message Header" w:semiHidden="1" w:unhideWhenUsed="1"/>
+    <w:lsdException w:name="Subtitle" w:uiPriority="11" w:qFormat="1"/>
+    <w:lsdException w:name="Salutation" w:semiHidden="1" w:unhideWhenUsed="1"/>
+    <w:lsdException w:name="Date" w:semiHidden="1" w:unhideWhenUsed="1"/>
+    <w:lsdException w:name="Body Text First Indent" w:semiHidden="1" w:unhideWhenUsed="1"/>
+    <w:lsdException w:name="Body Text First Indent 2" w:semiHidden="1" w:unhideWhenUsed="1"/>
+    <w:lsdException w:name="Note Heading" w:semiHidden="1" w:unhideWhenUsed="1"/>
+    <w:lsdException w:name="Body Text 2" w:semiHidden="1" w:unhideWhenUsed="1"/>
+    <w:lsdException w:name="Body Text 3" w:semiHidden="1" w:unhideWhenUsed="1"/>
+    <w:lsdException w:name="Body Text Indent 2" w:semiHidden="1" w:unhideWhenUsed="1"/>
+    <w:lsdException w:name="Body Text Indent 3" w:semiHidden="1" w:unhideWhenUsed="1"/>
+    <w:lsdException w:name="Block Text" w:semiHidden="1" w:unhideWhenUsed="1"/>
+    <w:lsdException w:name="Hyperlink" w:semiHidden="1" w:unhideWhenUsed="1"/>
+    <w:lsdException w:name="FollowedHyperlink" w:semiHidden="1" w:unhideWhenUsed="1"/>
+    <w:lsdException w:name="Strong" w:uiPriority="22" w:qFormat="1"/>
+    <w:lsdException w:name="Emphasis" w:uiPriority="20" w:qFormat="1"/>
+    <w:lsdException w:name="Document Map" w:semiHidden="1" w:unhideWhenUsed="1"/>
+    <w:lsdException w:name="Plain Text" w:semiHidden="1" w:unhideWhenUsed="1"/>
+    <w:lsdException w:name="E-mail Signature" w:semiHidden="1" w:unhideWhenUsed="1"/>
+    <w:lsdException w:name="HTML Top of Form" w:semiHidden="1" w:unhideWhenUsed="1"/>
+    <w:lsdException w:name="HTML Bottom of Form" w:semiHidden="1" w:unhideWhenUsed="1"/>
+    <w:lsdException w:name="Normal (Web)" w:semiHidden="1" w:unhideWhenUsed="1"/>
+    <w:lsdException w:name="HTML Acronym" w:semiHidden="1" w:unhideWhenUsed="1"/>
+    <w:lsdException w:name="HTML Address" w:semiHidden="1" w:unhideWhenUsed="1"/>
+    <w:lsdException w:name="HTML Cite" w:semiHidden="1" w:unhideWhenUsed="1"/>
+    <w:lsdException w:name="HTML Code" w:semiHidden="1" w:unhideWhenUsed="1"/>
+    <w:lsdException w:name="HTML Definition" w:semiHidden="1" w:unhideWhenUsed="1"/>
+    <w:lsdException w:name="HTML Keyboard" w:semiHidden="1" w:unhideWhenUsed="1"/>
+    <w:lsdException w:name="HTML Preformatted" w:semiHidden="1" w:unhideWhenUsed="1"/>
+    <w:lsdException w:name="HTML Sample" w:semiHidden="1" w:unhideWhenUsed="1"/>
+    <w:lsdException w:name="HTML Typewriter" w:semiHidden="1" w:unhideWhenUsed="1"/>
+    <w:lsdException w:name="HTML Variable" w:semiHidden="1" w:unhideWhenUsed="1"/>
+    <w:lsdException w:name="Normal Table" w:semiHidden="1" w:unhideWhenUsed="1"/>
+    <w:lsdException w:name="annotation subject" w:semiHidden="1" w:unhideWhenUsed="1"/>
+    <w:lsdException w:name="No List" w:semiHidden="1" w:unhideWhenUsed="1"/>
+    <w:lsdException w:name="Outline List 1" w:semiHidden="1" w:unhideWhenUsed="1"/>
+    <w:lsdException w:name="Outline List 2" w:semiHidden="1" w:unhideWhenUsed="1"/>
+    <w:lsdException w:name="Outline List 3" w:semiHidden="1" w:unhideWhenUsed="1"/>
+    <w:lsdException w:name="Table Simple 1" w:semiHidden="1" w:unhideWhenUsed="1"/>
+    <w:lsdException w:name="Table Simple 2" w:semiHidden="1" w:unhideWhenUsed="1"/>
+    <w:lsdException w:name="Table Simple 3" w:semiHidden="1" w:unhideWhenUsed="1"/>
+    <w:lsdException w:name="Table Classic 1" w:semiHidden="1" w:unhideWhenUsed="1"/>
+    <w:lsdException w:name="Table Classic 2" w:semiHidden="1" w:unhideWhenUsed="1"/>
+    <w:lsdException w:name="Table Classic 3" w:semiHidden="1" w:unhideWhenUsed="1"/>
+    <w:lsdException w:name="Table Classic 4" w:semiHidden="1" w:unhideWhenUsed="1"/>
+    <w:lsdException w:name="Table Colorful 1" w:semiHidden="1" w:unhideWhenUsed="1"/>
+    <w:lsdException w:name="Table Colorful 2" w:semiHidden="1" w:unhideWhenUsed="1"/>
+    <w:lsdException w:name="Table Colorful 3" w:semiHidden="1" w:unhideWhenUsed="1"/>
+    <w:lsdException w:name="Table Columns 1" w:semiHidden="1" w:unhideWhenUsed="1"/>
+    <w:lsdException w:name="Table Columns 2" w:semiHidden="1" w:unhideWhenUsed="1"/>
+    <w:lsdException w:name="Table Columns 3" w:semiHidden="1" w:unhideWhenUsed="1"/>
+    <w:lsdException w:name="Table Columns 4" w:semiHidden="1" w:unhideWhenUsed="1"/>
+    <w:lsdException w:name="Table Columns 5" w:semiHidden="1" w:unhideWhenUsed="1"/>
+    <w:lsdException w:name="Table Grid 1" w:semiHidden="1" w:unhideWhenUsed="1"/>
+    <w:lsdException w:name="Table Grid 2" w:semiHidden="1" w:unhideWhenUsed="1"/>
+    <w:lsdException w:name="Table Grid 3" w:semiHidden="1" w:unhideWhenUsed="1"/>
+    <w:lsdException w:name="Table Grid 4" w:semiHidden="1" w:unhideWhenUsed="1"/>
+    <w:lsdException w:name="Table Grid 5" w:semiHidden="1" w:unhideWhenUsed="1"/>
+    <w:lsdException w:name="Table Grid 6" w:semiHidden="1" w:unhideWhenUsed="1"/>
+    <w:lsdException w:name="Table Grid 7" w:semiHidden="1" w:unhideWhenUsed="1"/>
+    <w:lsdException w:name="Table Grid 8" w:semiHidden="1" w:unhideWhenUsed="1"/>
+    <w:lsdException w:name="Table List 1" w:semiHidden="1" w:unhideWhenUsed="1"/>
+    <w:lsdException w:name="Table List 2" w:semiHidden="1" w:unhideWhenUsed="1"/>
+    <w:lsdException w:name="Table List 3" w:semiHidden="1" w:unhideWhenUsed="1"/>
+    <w:lsdException w:name="Table List 4" w:semiHidden="1" w:unhideWhenUsed="1"/>
+    <w:lsdException w:name="Table List 5" w:semiHidden="1" w:unhideWhenUsed="1"/>
+    <w:lsdException w:name="Table List 6" w:semiHidden="1" w:unhideWhenUsed="1"/>
+    <w:lsdException w:name="Table List 7" w:semiHidden="1" w:unhideWhenUsed="1"/>
+    <w:lsdException w:name="Table List 8" w:semiHidden="1" w:unhideWhenUsed="1"/>
+    <w:lsdException w:name="Table 3D effects 1" w:semiHidden="1" w:unhideWhenUsed="1"/>
+    <w:lsdException w:name="Table 3D effects 2" w:semiHidden="1" w:unhideWhenUsed="1"/>
+    <w:lsdException w:name="Table 3D effects 3" w:semiHidden="1" w:unhideWhenUsed="1"/>
+    <w:lsdException w:name="Table Contemporary" w:semiHidden="1" w:unhideWhenUsed="1"/>
+    <w:lsdException w:name="Table Elegant" w:semiHidden="1" w:unhideWhenUsed="1"/>
+    <w:lsdException w:name="Table Professional" w:semiHidden="1" w:unhideWhenUsed="1"/>
+    <w:lsdException w:name="Table Subtle 1" w:semiHidden="1" w:unhideWhenUsed="1"/>
+    <w:lsdException w:name="Table Subtle 2" w:semiHidden="1" w:unhideWhenUsed="1"/>
+    <w:lsdException w:name="Table Web 1" w:semiHidden="1" w:unhideWhenUsed="1"/>
+    <w:lsdException w:name="Table Web 2" w:semiHidden="1" w:unhideWhenUsed="1"/>
+    <w:lsdException w:name="Table Web 3" w:semiHidden="1" w:unhideWhenUsed="1"/>
+    <w:lsdException w:name="Balloon Text" w:semiHidden="1" w:unhideWhenUsed="1"/>
+    <w:lsdException w:name="Table Grid" w:uiPriority="39"/>
+    <w:lsdException w:name="Table Theme" w:semiHidden="1" w:unhideWhenUsed="1"/>
+    <w:lsdException w:name="Placeholder Text" w:semiHidden="1"/>
+    <w:lsdException w:name="No Spacing" w:uiPriority="1" w:qFormat="1"/>
+    <w:lsdException w:name="Light Shading" w:uiPriority="60"/>
+    <w:lsdException w:name="Light List" w:uiPriority="61"/>
+    <w:lsdException w:name="Light Grid" w:uiPriority="62"/>
+    <w:lsdException w:name="Medium Shading 1" w:uiPriority="63"/>
+    <w:lsdException w:name="Medium Shading 2" w:uiPriority="64"/>
+    <w:lsdException w:name="Medium List 1" w:uiPriority="65"/>
+    <w:lsdException w:name="Medium List 2" w:uiPriority="66"/>
+    <w:lsdException w:name="Medium Grid 1" w:uiPriority="67"/>
+    <w:lsdException w:name="Medium Grid 2" w:uiPriority="68"/>
+    <w:lsdException w:name="Medium Grid 3" w:uiPriority="69"/>
+    <w:lsdException w:name="Dark List" w:uiPriority="70"/>
+    <w:lsdException w:name="Colorful Shading" w:uiPriority="71"/>
+    <w:lsdException w:name="Colorful List" w:uiPriority="72"/>
+    <w:lsdException w:name="Colorful Grid" w:uiPriority="73"/>
+    <w:lsdException w:name="Light Shading Accent 1" w:uiPriority="60"/>
+    <w:lsdException w:name="Light List Accent 1" w:uiPriority="61"/>
+    <w:lsdException w:name="Light Grid Accent 1" w:uiPriority="62"/>
+    <w:lsdException w:name="Medium Shading 1 Accent 1" w:uiPriority="63"/>
+    <w:lsdException w:name="Medium Shading 2 Accent 1" w:uiPriority="64"/>
+    <w:lsdException w:name="Medium List 1 Accent 1" w:uiPriority="65"/>
+    <w:lsdException w:name="Revision" w:semiHidden="1"/>
+    <w:lsdException w:name="List Paragraph" w:uiPriority="34" w:qFormat="1"/>
+    <w:lsdException w:name="Quote" w:uiPriority="29" w:qFormat="1"/>
+    <w:lsdException w:name="Intense Quote" w:uiPriority="30" w:qFormat="1"/>
+    <w:lsdException w:name="Medium List 2 Accent 1" w:uiPriority="66"/>
+    <w:lsdException w:name="Medium Grid 1 Accent 1" w:uiPriority="67"/>
+    <w:lsdException w:name="Medium Grid 2 Accent 1" w:uiPriority="68"/>
+    <w:lsdException w:name="Medium Grid 3 Accent 1" w:uiPriority="69"/>
+    <w:lsdException w:name="Dark List Accent 1" w:uiPriority="70"/>
+    <w:lsdException w:name="Colorful Shading Accent 1" w:uiPriority="71"/>
+    <w:lsdException w:name="Colorful List Accent 1" w:uiPriority="72"/>
+    <w:lsdException w:name="Colorful Grid Accent 1" w:uiPriority="73"/>
+    <w:lsdException w:name="Light Shading Accent 2" w:uiPriority="60"/>
+    <w:lsdException w:name="Light List Accent 2" w:uiPriority="61"/>
+    <w:lsdException w:name="Light Grid Accent 2" w:uiPriority="62"/>
+    <w:lsdException w:name="Medium Shading 1 Accent 2" w:uiPriority="63"/>
+    <w:lsdException w:name="Medium Shading 2 Accent 2" w:uiPriority="64"/>
+    <w:lsdException w:name="Medium List 1 Accent 2" w:uiPriority="65"/>
+    <w:lsdException w:name="Medium List 2 Accent 2" w:uiPriority="66"/>
+    <w:lsdException w:name="Medium Grid 1 Accent 2" w:uiPriority="67"/>
+    <w:lsdException w:name="Medium Grid 2 Accent 2" w:uiPriority="68"/>
+    <w:lsdException w:name="Medium Grid 3 Accent 2" w:uiPriority="69"/>
+    <w:lsdException w:name="Dark List Accent 2" w:uiPriority="70"/>
+    <w:lsdException w:name="Colorful Shading Accent 2" w:uiPriority="71"/>
+    <w:lsdException w:name="Colorful List Accent 2" w:uiPriority="72"/>
+    <w:lsdException w:name="Colorful Grid Accent 2" w:uiPriority="73"/>
+    <w:lsdException w:name="Light Shading Accent 3" w:uiPriority="60"/>
+    <w:lsdException w:name="Light List Accent 3" w:uiPriority="61"/>
+    <w:lsdException w:name="Light Grid Accent 3" w:uiPriority="62"/>
+    <w:lsdException w:name="Medium Shading 1 Accent 3" w:uiPriority="63"/>
+    <w:lsdException w:name="Medium Shading 2 Accent 3" w:uiPriority="64"/>
+    <w:lsdException w:name="Medium List 1 Accent 3" w:uiPriority="65"/>
+    <w:lsdException w:name="Medium List 2 Accent 3" w:uiPriority="66"/>
+    <w:lsdException w:name="Medium Grid 1 Accent 3" w:uiPriority="67"/>
+    <w:lsdException w:name="Medium Grid 2 Accent 3" w:uiPriority="68"/>
+    <w:lsdException w:name="Medium Grid 3 Accent 3" w:uiPriority="69"/>
+    <w:lsdException w:name="Dark List Accent 3" w:uiPriority="70"/>
+    <w:lsdException w:name="Colorful Shading Accent 3" w:uiPriority="71"/>
+    <w:lsdException w:name="Colorful List Accent 3" w:uiPriority="72"/>
+    <w:lsdException w:name="Colorful Grid Accent 3" w:uiPriority="73"/>
+    <w:lsdException w:name="Light Shading Accent 4" w:uiPriority="60"/>
+    <w:lsdException w:name="Light List Accent 4" w:uiPriority="61"/>
+    <w:lsdException w:name="Light Grid Accent 4" w:uiPriority="62"/>
+    <w:lsdException w:name="Medium Shading 1 Accent 4" w:uiPriority="63"/>
+    <w:lsdException w:name="Medium Shading 2 Accent 4" w:uiPriority="64"/>
+    <w:lsdException w:name="Medium List 1 Accent 4" w:uiPriority="65"/>
+    <w:lsdException w:name="Medium List 2 Accent 4" w:uiPriority="66"/>
+    <w:lsdException w:name="Medium Grid 1 Accent 4" w:uiPriority="67"/>
+    <w:lsdException w:name="Medium Grid 2 Accent 4" w:uiPriority="68"/>
+    <w:lsdException w:name="Medium Grid 3 Accent 4" w:uiPriority="69"/>
+    <w:lsdException w:name="Dark List Accent 4" w:uiPriority="70"/>
+    <w:lsdException w:name="Colorful Shading Accent 4" w:uiPriority="71"/>
+    <w:lsdException w:name="Colorful List Accent 4" w:uiPriority="72"/>
+    <w:lsdException w:name="Colorful Grid Accent 4" w:uiPriority="73"/>
+    <w:lsdException w:name="Light Shading Accent 5" w:uiPriority="60"/>
+    <w:lsdException w:name="Light List Accent 5" w:uiPriority="61"/>
+    <w:lsdException w:name="Light Grid Accent 5" w:uiPriority="62"/>
+    <w:lsdException w:name="Medium Shading 1 Accent 5" w:uiPriority="63"/>
+    <w:lsdException w:name="Medium Shading 2 Accent 5" w:uiPriority="64"/>
+    <w:lsdException w:name="Medium List 1 Accent 5" w:uiPriority="65"/>
+    <w:lsdException w:name="Medium List 2 Accent 5" w:uiPriority="66"/>
+    <w:lsdException w:name="Medium Grid 1 Accent 5" w:uiPriority="67"/>
+    <w:lsdException w:name="Medium Grid 2 Accent 5" w:uiPriority="68"/>
+    <w:lsdException w:name="Medium Grid 3 Accent 5" w:uiPriority="69"/>
+    <w:lsdException w:name="Dark List Accent 5" w:uiPriority="70"/>
+    <w:lsdException w:name="Colorful Shading Accent 5" w:uiPriority="71"/>
+    <w:lsdException w:name="Colorful List Accent 5" w:uiPriority="72"/>
+    <w:lsdException w:name="Colorful Grid Accent 5" w:uiPriority="73"/>
+    <w:lsdException w:name="Light Shading Accent 6" w:uiPriority="60"/>
+    <w:lsdException w:name="Light List Accent 6" w:uiPriority="61"/>
+    <w:lsdException w:name="Light Grid Accent 6" w:uiPriority="62"/>
+    <w:lsdException w:name="Medium Shading 1 Accent 6" w:uiPriority="63"/>
+    <w:lsdException w:name="Medium Shading 2 Accent 6" w:uiPriority="64"/>
+    <w:lsdException w:name="Medium List 1 Accent 6" w:uiPriority="65"/>
+    <w:lsdException w:name="Medium List 2 Accent 6" w:uiPriority="66"/>
+    <w:lsdException w:name="Medium Grid 1 Accent 6" w:uiPriority="67"/>
+    <w:lsdException w:name="Medium Grid 2 Accent 6" w:uiPriority="68"/>
+    <w:lsdException w:name="Medium Grid 3 Accent 6" w:uiPriority="69"/>
+    <w:lsdException w:name="Dark List Accent 6" w:uiPriority="70"/>
+    <w:lsdException w:name="Colorful Shading Accent 6" w:uiPriority="71"/>
+    <w:lsdException w:name="Colorful List Accent 6" w:uiPriority="72"/>
+    <w:lsdException w:name="Colorful Grid Accent 6" w:uiPriority="73"/>
+    <w:lsdException w:name="Subtle Emphasis" w:uiPriority="19" w:qFormat="1"/>
+    <w:lsdException w:name="Intense Emphasis" w:uiPriority="21" w:qFormat="1"/>
+    <w:lsdException w:name="Subtle Reference" w:uiPriority="31" w:qFormat="1"/>
+    <w:lsdException w:name="Intense Reference" w:uiPriority="32" w:qFormat="1"/>
+    <w:lsdException w:name="Book Title" w:uiPriority="33" w:qFormat="1"/>
+    <w:lsdException w:name="Bibliography" w:semiHidden="1" w:uiPriority="37" w:unhideWhenUsed="1"/>
+    <w:lsdException w:name="TOC Heading" w:semiHidden="1" w:uiPriority="39" w:unhideWhenUsed="1" w:qFormat="1"/>
+    <w:lsdException w:name="Plain Table 1" w:uiPriority="41"/>
+    <w:lsdException w:name="Plain Table 2" w:uiPriority="42"/>
+    <w:lsdException w:name="Plain Table 3" w:uiPriority="43"/>
+    <w:lsdException w:name="Plain Table 4" w:uiPriority="44"/>
+    <w:lsdException w:name="Plain Table 5" w:uiPriority="45"/>
+    <w:lsdException w:name="Grid Table Light" w:uiPriority="40"/>
+    <w:lsdException w:name="Grid Table 1 Light" w:uiPriority="46"/>
+    <w:lsdException w:name="Grid Table 2" w:uiPriority="47"/>
+    <w:lsdException w:name="Grid Table 3" w:uiPriority="48"/>
+    <w:lsdException w:name="Grid Table 4" w:uiPriority="49"/>
+    <w:lsdException w:name="Grid Table 5 Dark" w:uiPriority="50"/>
+    <w:lsdException w:name="Grid Table 6 Colorful" w:uiPriority="51"/>
+    <w:lsdException w:name="Grid Table 7 Colorful" w:uiPriority="52"/>
+    <w:lsdException w:name="Grid Table 1 Light Accent 1" w:uiPriority="46"/>
+    <w:lsdException w:name="Grid Table 2 Accent 1" w:uiPriority="47"/>
+    <w:lsdException w:name="Grid Table 3 Accent 1" w:uiPriority="48"/>
+    <w:lsdException w:name="Grid Table 4 Accent 1" w:uiPriority="49"/>
+    <w:lsdException w:name="Grid Table 5 Dark Accent 1" w:uiPriority="50"/>
+    <w:lsdException w:name="Grid Table 6 Colorful Accent 1" w:uiPriority="51"/>
+    <w:lsdException w:name="Grid Table 7 Colorful Accent 1" w:uiPriority="52"/>
+    <w:lsdException w:name="Grid Table 1 Light Accent 2" w:uiPriority="46"/>
+    <w:lsdException w:name="Grid Table 2 Accent 2" w:uiPriority="47"/>
+    <w:lsdException w:name="Grid Table 3 Accent 2" w:uiPriority="48"/>
+    <w:lsdException w:name="Grid Table 4 Accent 2" w:uiPriority="49"/>
+    <w:lsdException w:name="Grid Table 5 Dark Accent 2" w:uiPriority="50"/>
+    <w:lsdException w:name="Grid Table 6 Colorful Accent 2" w:uiPriority="51"/>
+    <w:lsdException w:name="Grid Table 7 Colorful Accent 2" w:uiPriority="52"/>
+    <w:lsdException w:name="Grid Table 1 Light Accent 3" w:uiPriority="46"/>
+    <w:lsdException w:name="Grid Table 2 Accent 3" w:uiPriority="47"/>
+    <w:lsdException w:name="Grid Table 3 Accent 3" w:uiPriority="48"/>
+    <w:lsdException w:name="Grid Table 4 Accent 3" w:uiPriority="49"/>
+    <w:lsdException w:name="Grid Table 5 Dark Accent 3" w:uiPriority="50"/>
+    <w:lsdException w:name="Grid Table 6 Colorful Accent 3" w:uiPriority="51"/>
+    <w:lsdException w:name="Grid Table 7 Colorful Accent 3" w:uiPriority="52"/>
+    <w:lsdException w:name="Grid Table 1 Light Accent 4" w:uiPriority="46"/>
+    <w:lsdException w:name="Grid Table 2 Accent 4" w:uiPriority="47"/>
+    <w:lsdException w:name="Grid Table 3 Accent 4" w:uiPriority="48"/>
+    <w:lsdException w:name="Grid Table 4 Accent 4" w:uiPriority="49"/>
+    <w:lsdException w:name="Grid Table 5 Dark Accent 4" w:uiPriority="50"/>
+    <w:lsdException w:name="Grid Table 6 Colorful Accent 4" w:uiPriority="51"/>
+    <w:lsdException w:name="Grid Table 7 Colorful Accent 4" w:uiPriority="52"/>
+    <w:lsdException w:name="Grid Table 1 Light Accent 5" w:uiPriority="46"/>
+    <w:lsdException w:name="Grid Table 2 Accent 5" w:uiPriority="47"/>
+    <w:lsdException w:name="Grid Table 3 Accent 5" w:uiPriority="48"/>
+    <w:lsdException w:name="Grid Table 4 Accent 5" w:uiPriority="49"/>
+    <w:lsdException w:name="Grid Table 5 Dark Accent 5" w:uiPriority="50"/>
+    <w:lsdException w:name="Grid Table 6 Colorful Accent 5" w:uiPriority="51"/>
+    <w:lsdException w:name="Grid Table 7 Colorful Accent 5" w:uiPriority="52"/>
+    <w:lsdException w:name="Grid Table 1 Light Accent 6" w:uiPriority="46"/>
+    <w:lsdException w:name="Grid Table 2 Accent 6" w:uiPriority="47"/>
+    <w:lsdException w:name="Grid Table 3 Accent 6" w:uiPriority="48"/>
+    <w:lsdException w:name="Grid Table 4 Accent 6" w:uiPriority="49"/>
+    <w:lsdException w:name="Grid Table 5 Dark Accent 6" w:uiPriority="50"/>
+    <w:lsdException w:name="Grid Table 6 Colorful Accent 6" w:uiPriority="51"/>
+    <w:lsdException w:name="Grid Table 7 Colorful Accent 6" w:uiPriority="52"/>
+    <w:lsdException w:name="List Table 1 Light" w:uiPriority="46"/>
+    <w:lsdException w:name="List Table 2" w:uiPriority="47"/>
+    <w:lsdException w:name="List Table 3" w:uiPriority="48"/>
+    <w:lsdException w:name="List Table 4" w:uiPriority="49"/>
+    <w:lsdException w:name="List Table 5 Dark" w:uiPriority="50"/>
+    <w:lsdException w:name="List Table 6 Colorful" w:uiPriority="51"/>
+    <w:lsdException w:name="List Table 7 Colorful" w:uiPriority="52"/>
+    <w:lsdException w:name="List Table 1 Light Accent 1" w:uiPriority="46"/>
+    <w:lsdException w:name="List Table 2 Accent 1" w:uiPriority="47"/>
+    <w:lsdException w:name="List Table 3 Accent 1" w:uiPriority="48"/>
+    <w:lsdException w:name="List Table 4 Accent 1" w:uiPriority="49"/>
+    <w:lsdException w:name="List Table 5 Dark Accent 1" w:uiPriority="50"/>
+    <w:lsdException w:name="List Table 6 Colorful Accent 1" w:uiPriority="51"/>
+    <w:lsdException w:name="List Table 7 Colorful Accent 1" w:uiPriority="52"/>
+    <w:lsdException w:name="List Table 1 Light Accent 2" w:uiPriority="46"/>
+    <w:lsdException w:name="List Table 2 Accent 2" w:uiPriority="47"/>
+    <w:lsdException w:name="List Table 3 Accent 2" w:uiPriority="48"/>
+    <w:lsdException w:name="List Table 4 Accent 2" w:uiPriority="49"/>
+    <w:lsdException w:name="List Table 5 Dark Accent 2" w:uiPriority="50"/>
+    <w:lsdException w:name="List Table 6 Colorful Accent 2" w:uiPriority="51"/>
+    <w:lsdException w:name="List Table 7 Colorful Accent 2" w:uiPriority="52"/>
+    <w:lsdException w:name="List Table 1 Light Accent 3" w:uiPriority="46"/>
+    <w:lsdException w:name="List Table 2 Accent 3" w:uiPriority="47"/>
+    <w:lsdException w:name="List Table 3 Accent 3" w:uiPriority="48"/>
+    <w:lsdException w:name="List Table 4 Accent 3" w:uiPriority="49"/>
+    <w:lsdException w:name="List Table 5 Dark Accent 3" w:uiPriority="50"/>
+    <w:lsdException w:name="List Table 6 Colorful Accent 3" w:uiPriority="51"/>
+    <w:lsdException w:name="List Table 7 Colorful Accent 3" w:uiPriority="52"/>
+    <w:lsdException w:name="List Table 1 Light Accent 4" w:uiPriority="46"/>
+    <w:lsdException w:name="List Table 2 Accent 4" w:uiPriority="47"/>
+    <w:lsdException w:name="List Table 3 Accent 4" w:uiPriority="48"/>
+    <w:lsdException w:name="List Table 4 Accent 4" w:uiPriority="49"/>
+    <w:lsdException w:name="List Table 5 Dark Accent 4" w:uiPriority="50"/>
+    <w:lsdException w:name="List Table 6 Colorful Accent 4" w:uiPriority="51"/>
+    <w:lsdException w:name="List Table 7 Colorful Accent 4" w:uiPriority="52"/>
+    <w:lsdException w:name="List Table 1 Light Accent 5" w:uiPriority="46"/>
+    <w:lsdException w:name="List Table 2 Accent 5" w:uiPriority="47"/>
+    <w:lsdException w:name="List Table 3 Accent 5" w:uiPriority="48"/>
+    <w:lsdException w:name="List Table 4 Accent 5" w:uiPriority="49"/>
+    <w:lsdException w:name="List Table 5 Dark Accent 5" w:uiPriority="50"/>
+    <w:lsdException w:name="List Table 6 Colorful Accent 5" w:uiPriority="51"/>
+    <w:lsdException w:name="List Table 7 Colorful Accent 5" w:uiPriority="52"/>
+    <w:lsdException w:name="List Table 1 Light Accent 6" w:uiPriority="46"/>
+    <w:lsdException w:name="List Table 2 Accent 6" w:uiPriority="47"/>
+    <w:lsdException w:name="List Table 3 Accent 6" w:uiPriority="48"/>
+    <w:lsdException w:name="List Table 4 Accent 6" w:uiPriority="49"/>
+    <w:lsdException w:name="List Table 5 Dark Accent 6" w:uiPriority="50"/>
+    <w:lsdException w:name="List Table 6 Colorful Accent 6" w:uiPriority="51"/>
+    <w:lsdException w:name="List Table 7 Colorful Accent 6" w:uiPriority="52"/>
+    <w:lsdException w:name="Mention" w:semiHidden="1" w:unhideWhenUsed="1"/>
+    <w:lsdException w:name="Smart Hyperlink" w:semiHidden="1" w:unhideWhenUsed="1"/>
+    <w:lsdException w:name="Hashtag" w:semiHidden="1" w:unhideWhenUsed="1"/>
+    <w:lsdException w:name="Unresolved Mention" w:semiHidden="1" w:unhideWhenUsed="1"/>
+    <w:lsdException w:name="Smart Link" w:semiHidden="1" w:unhideWhenUsed="1"/>
+  </w:latentStyles>
+  <w:style w:type="paragraph" w:default="1" w:styleId="Normal">
+    <w:name w:val="Normal"/>
+    <w:qFormat/>
+    <w:rsid w:val="00CE0312"/>
+    <w:rPr>
+      <w:rFonts w:cs="Times New Roman"/>
+      <w:sz w:val="3276"/>
+      <w:szCs w:val="3276"/>
+    </w:rPr>
+  </w:style>
+  <w:style w:type="character" w:default="1" w:styleId="Policepardfaut">
+    <w:name w:val="Default Paragraph Font"/>
+    <w:uiPriority w:val="1"/>
+    <w:semiHidden/>
+    <w:unhideWhenUsed/>
+  </w:style>
+  <w:style w:type="table" w:default="1" w:styleId="TableauNormal">
+    <w:name w:val="Normal Table"/>
+    <w:uiPriority w:val="99"/>
+    <w:semiHidden/>
+    <w:unhideWhenUsed/>
+    <w:tblPr>
+      <w:tblInd w:w="0" w:type="dxa"/>
+      <w:tblCellMar>
+        <w:top w:w="0" w:type="dxa"/>
+        <w:left w:w="108" w:type="dxa"/>
+        <w:bottom w:w="0" w:type="dxa"/>
+        <w:right w:w="108" w:type="dxa"/>
+      </w:tblCellMar>
+    </w:tblPr>
+  </w:style>
+  <w:style w:type="numbering" w:default="1" w:styleId="Aucuneliste">
+    <w:name w:val="No List"/>
+    <w:uiPriority w:val="99"/>
+    <w:semiHidden/>
+    <w:unhideWhenUsed/>
+  </w:style>
+  <w:style w:type="character" w:styleId="Textedelespacerserv">
+    <w:name w:val="Placeholder Text"/>
+    <w:basedOn w:val="Policepardfaut"/>
+    <w:uiPriority w:val="99"/>
+    <w:semiHidden/>
+    <w:rsid w:val="00CE0312"/>
+    <w:rPr>
+      <w:color w:val="808080"/>
+    </w:rPr>
+  </w:style>
+  <w:style w:type="paragraph" w:customStyle="1" w:styleId="968DBABAB0D1471FA9B73211D0945CCA">
+    <w:name w:val="968DBABAB0D1471FA9B73211D0945CCA"/>
+    <w:rsid w:val="00CE0312"/>
+  </w:style>
+</w:styles>
+</file>
+
+<file path=word/glossary/webSettings.xml><?xml version="1.0" encoding="utf-8"?>
+<w:webSettings xmlns:mc="http://schemas.openxmlformats.org/markup-compatibility/2006" xmlns:r="http://schemas.openxmlformats.org/officeDocument/2006/relationships" xmlns:w="http://schemas.openxmlformats.org/wordprocessingml/2006/main" xmlns:w14="http://schemas.microsoft.com/office/word/2010/wordml" xmlns:w15="http://schemas.microsoft.com/office/word/2012/wordml" xmlns:w16cex="http://schemas.microsoft.com/office/word/2018/wordml/cex" xmlns:w16cid="http://schemas.microsoft.com/office/word/2016/wordml/cid" xmlns:w16="http://schemas.microsoft.com/office/word/2018/wordml" xmlns:w16sdtdh="http://schemas.microsoft.com/office/word/2020/wordml/sdtdatahash" xmlns:w16se="http://schemas.microsoft.com/office/word/2015/wordml/symex" mc:Ignorable="w14 w15 w16se w16cid w16 w16cex w16sdtdh">
+  <w:optimizeForBrowser/>
+  <w:allowPNG/>
+</w:webSettings>
 </file>
 
 <file path=word/theme/theme1.xml><?xml version="1.0" encoding="utf-8"?>

</xml_diff>